<commit_message>
error about database deleted content format updated
</commit_message>
<xml_diff>
--- a/Documents/Test Plan -Work in progress!/Test Plan First.docx
+++ b/Documents/Test Plan -Work in progress!/Test Plan First.docx
@@ -628,9 +628,10 @@
           <w:sdtPr>
             <w:rPr>
               <w:rFonts w:asciiTheme="minorHAnsi" w:eastAsiaTheme="minorEastAsia" w:hAnsiTheme="minorHAnsi" w:cstheme="minorBidi"/>
+              <w:b/>
               <w:color w:val="auto"/>
-              <w:sz w:val="22"/>
-              <w:szCs w:val="22"/>
+              <w:sz w:val="20"/>
+              <w:szCs w:val="20"/>
               <w:lang w:eastAsia="zh-CN"/>
             </w:rPr>
             <w:id w:val="-1288118164"/>
@@ -641,7 +642,6 @@
           </w:sdtPr>
           <w:sdtEndPr>
             <w:rPr>
-              <w:b/>
               <w:bCs/>
               <w:noProof/>
             </w:rPr>
@@ -650,10 +650,17 @@
             <w:p>
               <w:pPr>
                 <w:pStyle w:val="TOCHeading"/>
+                <w:rPr>
+                  <w:rFonts w:asciiTheme="minorHAnsi" w:hAnsiTheme="minorHAnsi"/>
+                  <w:b/>
+                  <w:szCs w:val="20"/>
+                </w:rPr>
               </w:pPr>
               <w:r>
                 <w:rPr>
+                  <w:rFonts w:asciiTheme="minorHAnsi" w:hAnsiTheme="minorHAnsi"/>
                   <w:b/>
+                  <w:szCs w:val="20"/>
                 </w:rPr>
                 <w:t>Table of Contents</w:t>
               </w:r>
@@ -666,16 +673,34 @@
                   <w:tab w:val="right" w:leader="dot" w:pos="9350"/>
                 </w:tabs>
                 <w:rPr>
+                  <w:b/>
                   <w:noProof/>
+                  <w:sz w:val="20"/>
+                  <w:szCs w:val="20"/>
                 </w:rPr>
               </w:pPr>
               <w:r>
+                <w:rPr>
+                  <w:b/>
+                  <w:sz w:val="20"/>
+                  <w:szCs w:val="20"/>
+                </w:rPr>
                 <w:fldChar w:fldCharType="begin"/>
               </w:r>
               <w:r>
+                <w:rPr>
+                  <w:b/>
+                  <w:sz w:val="20"/>
+                  <w:szCs w:val="20"/>
+                </w:rPr>
                 <w:instrText xml:space="preserve"> TOC \o "1-3" \h \z \u </w:instrText>
               </w:r>
               <w:r>
+                <w:rPr>
+                  <w:b/>
+                  <w:sz w:val="20"/>
+                  <w:szCs w:val="20"/>
+                </w:rPr>
                 <w:fldChar w:fldCharType="separate"/>
               </w:r>
               <w:hyperlink w:anchor="_Toc445236041" w:history="1">
@@ -684,12 +709,17 @@
                     <w:rStyle w:val="Hyperlink"/>
                     <w:b/>
                     <w:noProof/>
+                    <w:sz w:val="20"/>
+                    <w:szCs w:val="20"/>
                   </w:rPr>
                   <w:t>1.</w:t>
                 </w:r>
                 <w:r>
                   <w:rPr>
-                    <w:noProof/>
+                    <w:b/>
+                    <w:noProof/>
+                    <w:sz w:val="20"/>
+                    <w:szCs w:val="20"/>
                   </w:rPr>
                   <w:tab/>
                 </w:r>
@@ -698,54 +728,77 @@
                     <w:rStyle w:val="Hyperlink"/>
                     <w:b/>
                     <w:noProof/>
+                    <w:sz w:val="20"/>
+                    <w:szCs w:val="20"/>
                   </w:rPr>
                   <w:t>Introduction</w:t>
                 </w:r>
                 <w:r>
                   <w:rPr>
-                    <w:noProof/>
-                    <w:webHidden/>
+                    <w:b/>
+                    <w:noProof/>
+                    <w:webHidden/>
+                    <w:sz w:val="20"/>
+                    <w:szCs w:val="20"/>
                   </w:rPr>
                   <w:tab/>
                 </w:r>
                 <w:r>
                   <w:rPr>
-                    <w:noProof/>
-                    <w:webHidden/>
+                    <w:b/>
+                    <w:noProof/>
+                    <w:webHidden/>
+                    <w:sz w:val="20"/>
+                    <w:szCs w:val="20"/>
                   </w:rPr>
                   <w:fldChar w:fldCharType="begin"/>
                 </w:r>
                 <w:r>
                   <w:rPr>
-                    <w:noProof/>
-                    <w:webHidden/>
+                    <w:b/>
+                    <w:noProof/>
+                    <w:webHidden/>
+                    <w:sz w:val="20"/>
+                    <w:szCs w:val="20"/>
                   </w:rPr>
                   <w:instrText xml:space="preserve"> PAGEREF _Toc445236041 \h </w:instrText>
                 </w:r>
                 <w:r>
                   <w:rPr>
-                    <w:noProof/>
-                    <w:webHidden/>
-                  </w:rPr>
-                </w:r>
-                <w:r>
-                  <w:rPr>
-                    <w:noProof/>
-                    <w:webHidden/>
+                    <w:b/>
+                    <w:noProof/>
+                    <w:webHidden/>
+                    <w:sz w:val="20"/>
+                    <w:szCs w:val="20"/>
+                  </w:rPr>
+                </w:r>
+                <w:r>
+                  <w:rPr>
+                    <w:b/>
+                    <w:noProof/>
+                    <w:webHidden/>
+                    <w:sz w:val="20"/>
+                    <w:szCs w:val="20"/>
                   </w:rPr>
                   <w:fldChar w:fldCharType="separate"/>
                 </w:r>
                 <w:r>
                   <w:rPr>
-                    <w:noProof/>
-                    <w:webHidden/>
+                    <w:b/>
+                    <w:noProof/>
+                    <w:webHidden/>
+                    <w:sz w:val="20"/>
+                    <w:szCs w:val="20"/>
                   </w:rPr>
                   <w:t>1</w:t>
                 </w:r>
                 <w:r>
                   <w:rPr>
-                    <w:noProof/>
-                    <w:webHidden/>
+                    <w:b/>
+                    <w:noProof/>
+                    <w:webHidden/>
+                    <w:sz w:val="20"/>
+                    <w:szCs w:val="20"/>
                   </w:rPr>
                   <w:fldChar w:fldCharType="end"/>
                 </w:r>
@@ -759,7 +812,10 @@
                   <w:tab w:val="right" w:leader="dot" w:pos="9350"/>
                 </w:tabs>
                 <w:rPr>
+                  <w:b/>
                   <w:noProof/>
+                  <w:sz w:val="20"/>
+                  <w:szCs w:val="20"/>
                 </w:rPr>
               </w:pPr>
               <w:hyperlink w:anchor="_Toc445236042" w:history="1">
@@ -768,12 +824,17 @@
                     <w:rStyle w:val="Hyperlink"/>
                     <w:b/>
                     <w:noProof/>
+                    <w:sz w:val="20"/>
+                    <w:szCs w:val="20"/>
                   </w:rPr>
                   <w:t>1.1.</w:t>
                 </w:r>
                 <w:r>
                   <w:rPr>
-                    <w:noProof/>
+                    <w:b/>
+                    <w:noProof/>
+                    <w:sz w:val="20"/>
+                    <w:szCs w:val="20"/>
                   </w:rPr>
                   <w:tab/>
                 </w:r>
@@ -782,54 +843,77 @@
                     <w:rStyle w:val="Hyperlink"/>
                     <w:b/>
                     <w:noProof/>
+                    <w:sz w:val="20"/>
+                    <w:szCs w:val="20"/>
                   </w:rPr>
                   <w:t>Purpose</w:t>
                 </w:r>
                 <w:r>
                   <w:rPr>
-                    <w:noProof/>
-                    <w:webHidden/>
+                    <w:b/>
+                    <w:noProof/>
+                    <w:webHidden/>
+                    <w:sz w:val="20"/>
+                    <w:szCs w:val="20"/>
                   </w:rPr>
                   <w:tab/>
                 </w:r>
                 <w:r>
                   <w:rPr>
-                    <w:noProof/>
-                    <w:webHidden/>
+                    <w:b/>
+                    <w:noProof/>
+                    <w:webHidden/>
+                    <w:sz w:val="20"/>
+                    <w:szCs w:val="20"/>
                   </w:rPr>
                   <w:fldChar w:fldCharType="begin"/>
                 </w:r>
                 <w:r>
                   <w:rPr>
-                    <w:noProof/>
-                    <w:webHidden/>
+                    <w:b/>
+                    <w:noProof/>
+                    <w:webHidden/>
+                    <w:sz w:val="20"/>
+                    <w:szCs w:val="20"/>
                   </w:rPr>
                   <w:instrText xml:space="preserve"> PAGEREF _Toc445236042 \h </w:instrText>
                 </w:r>
                 <w:r>
                   <w:rPr>
-                    <w:noProof/>
-                    <w:webHidden/>
-                  </w:rPr>
-                </w:r>
-                <w:r>
-                  <w:rPr>
-                    <w:noProof/>
-                    <w:webHidden/>
+                    <w:b/>
+                    <w:noProof/>
+                    <w:webHidden/>
+                    <w:sz w:val="20"/>
+                    <w:szCs w:val="20"/>
+                  </w:rPr>
+                </w:r>
+                <w:r>
+                  <w:rPr>
+                    <w:b/>
+                    <w:noProof/>
+                    <w:webHidden/>
+                    <w:sz w:val="20"/>
+                    <w:szCs w:val="20"/>
                   </w:rPr>
                   <w:fldChar w:fldCharType="separate"/>
                 </w:r>
                 <w:r>
                   <w:rPr>
-                    <w:noProof/>
-                    <w:webHidden/>
+                    <w:b/>
+                    <w:noProof/>
+                    <w:webHidden/>
+                    <w:sz w:val="20"/>
+                    <w:szCs w:val="20"/>
                   </w:rPr>
                   <w:t>1</w:t>
                 </w:r>
                 <w:r>
                   <w:rPr>
-                    <w:noProof/>
-                    <w:webHidden/>
+                    <w:b/>
+                    <w:noProof/>
+                    <w:webHidden/>
+                    <w:sz w:val="20"/>
+                    <w:szCs w:val="20"/>
                   </w:rPr>
                   <w:fldChar w:fldCharType="end"/>
                 </w:r>
@@ -843,7 +927,10 @@
                   <w:tab w:val="right" w:leader="dot" w:pos="9350"/>
                 </w:tabs>
                 <w:rPr>
+                  <w:b/>
                   <w:noProof/>
+                  <w:sz w:val="20"/>
+                  <w:szCs w:val="20"/>
                 </w:rPr>
               </w:pPr>
               <w:hyperlink w:anchor="_Toc445236043" w:history="1">
@@ -852,12 +939,17 @@
                     <w:rStyle w:val="Hyperlink"/>
                     <w:b/>
                     <w:noProof/>
+                    <w:sz w:val="20"/>
+                    <w:szCs w:val="20"/>
                   </w:rPr>
                   <w:t>1.2.</w:t>
                 </w:r>
                 <w:r>
                   <w:rPr>
-                    <w:noProof/>
+                    <w:b/>
+                    <w:noProof/>
+                    <w:sz w:val="20"/>
+                    <w:szCs w:val="20"/>
                   </w:rPr>
                   <w:tab/>
                 </w:r>
@@ -866,54 +958,77 @@
                     <w:rStyle w:val="Hyperlink"/>
                     <w:b/>
                     <w:noProof/>
+                    <w:sz w:val="20"/>
+                    <w:szCs w:val="20"/>
                   </w:rPr>
                   <w:t>Project Overview</w:t>
                 </w:r>
                 <w:r>
                   <w:rPr>
-                    <w:noProof/>
-                    <w:webHidden/>
+                    <w:b/>
+                    <w:noProof/>
+                    <w:webHidden/>
+                    <w:sz w:val="20"/>
+                    <w:szCs w:val="20"/>
                   </w:rPr>
                   <w:tab/>
                 </w:r>
                 <w:r>
                   <w:rPr>
-                    <w:noProof/>
-                    <w:webHidden/>
+                    <w:b/>
+                    <w:noProof/>
+                    <w:webHidden/>
+                    <w:sz w:val="20"/>
+                    <w:szCs w:val="20"/>
                   </w:rPr>
                   <w:fldChar w:fldCharType="begin"/>
                 </w:r>
                 <w:r>
                   <w:rPr>
-                    <w:noProof/>
-                    <w:webHidden/>
+                    <w:b/>
+                    <w:noProof/>
+                    <w:webHidden/>
+                    <w:sz w:val="20"/>
+                    <w:szCs w:val="20"/>
                   </w:rPr>
                   <w:instrText xml:space="preserve"> PAGEREF _Toc445236043 \h </w:instrText>
                 </w:r>
                 <w:r>
                   <w:rPr>
-                    <w:noProof/>
-                    <w:webHidden/>
-                  </w:rPr>
-                </w:r>
-                <w:r>
-                  <w:rPr>
-                    <w:noProof/>
-                    <w:webHidden/>
+                    <w:b/>
+                    <w:noProof/>
+                    <w:webHidden/>
+                    <w:sz w:val="20"/>
+                    <w:szCs w:val="20"/>
+                  </w:rPr>
+                </w:r>
+                <w:r>
+                  <w:rPr>
+                    <w:b/>
+                    <w:noProof/>
+                    <w:webHidden/>
+                    <w:sz w:val="20"/>
+                    <w:szCs w:val="20"/>
                   </w:rPr>
                   <w:fldChar w:fldCharType="separate"/>
                 </w:r>
                 <w:r>
                   <w:rPr>
-                    <w:noProof/>
-                    <w:webHidden/>
+                    <w:b/>
+                    <w:noProof/>
+                    <w:webHidden/>
+                    <w:sz w:val="20"/>
+                    <w:szCs w:val="20"/>
                   </w:rPr>
                   <w:t>1</w:t>
                 </w:r>
                 <w:r>
                   <w:rPr>
-                    <w:noProof/>
-                    <w:webHidden/>
+                    <w:b/>
+                    <w:noProof/>
+                    <w:webHidden/>
+                    <w:sz w:val="20"/>
+                    <w:szCs w:val="20"/>
                   </w:rPr>
                   <w:fldChar w:fldCharType="end"/>
                 </w:r>
@@ -927,7 +1042,10 @@
                   <w:tab w:val="right" w:leader="dot" w:pos="9350"/>
                 </w:tabs>
                 <w:rPr>
+                  <w:b/>
                   <w:noProof/>
+                  <w:sz w:val="20"/>
+                  <w:szCs w:val="20"/>
                 </w:rPr>
               </w:pPr>
               <w:hyperlink w:anchor="_Toc445236044" w:history="1">
@@ -936,12 +1054,17 @@
                     <w:rStyle w:val="Hyperlink"/>
                     <w:b/>
                     <w:noProof/>
+                    <w:sz w:val="20"/>
+                    <w:szCs w:val="20"/>
                   </w:rPr>
                   <w:t>1.3.</w:t>
                 </w:r>
                 <w:r>
                   <w:rPr>
-                    <w:noProof/>
+                    <w:b/>
+                    <w:noProof/>
+                    <w:sz w:val="20"/>
+                    <w:szCs w:val="20"/>
                   </w:rPr>
                   <w:tab/>
                 </w:r>
@@ -950,54 +1073,77 @@
                     <w:rStyle w:val="Hyperlink"/>
                     <w:b/>
                     <w:noProof/>
+                    <w:sz w:val="20"/>
+                    <w:szCs w:val="20"/>
                   </w:rPr>
                   <w:t>Audience</w:t>
                 </w:r>
                 <w:r>
                   <w:rPr>
-                    <w:noProof/>
-                    <w:webHidden/>
+                    <w:b/>
+                    <w:noProof/>
+                    <w:webHidden/>
+                    <w:sz w:val="20"/>
+                    <w:szCs w:val="20"/>
                   </w:rPr>
                   <w:tab/>
                 </w:r>
                 <w:r>
                   <w:rPr>
-                    <w:noProof/>
-                    <w:webHidden/>
+                    <w:b/>
+                    <w:noProof/>
+                    <w:webHidden/>
+                    <w:sz w:val="20"/>
+                    <w:szCs w:val="20"/>
                   </w:rPr>
                   <w:fldChar w:fldCharType="begin"/>
                 </w:r>
                 <w:r>
                   <w:rPr>
-                    <w:noProof/>
-                    <w:webHidden/>
+                    <w:b/>
+                    <w:noProof/>
+                    <w:webHidden/>
+                    <w:sz w:val="20"/>
+                    <w:szCs w:val="20"/>
                   </w:rPr>
                   <w:instrText xml:space="preserve"> PAGEREF _Toc445236044 \h </w:instrText>
                 </w:r>
                 <w:r>
                   <w:rPr>
-                    <w:noProof/>
-                    <w:webHidden/>
-                  </w:rPr>
-                </w:r>
-                <w:r>
-                  <w:rPr>
-                    <w:noProof/>
-                    <w:webHidden/>
+                    <w:b/>
+                    <w:noProof/>
+                    <w:webHidden/>
+                    <w:sz w:val="20"/>
+                    <w:szCs w:val="20"/>
+                  </w:rPr>
+                </w:r>
+                <w:r>
+                  <w:rPr>
+                    <w:b/>
+                    <w:noProof/>
+                    <w:webHidden/>
+                    <w:sz w:val="20"/>
+                    <w:szCs w:val="20"/>
                   </w:rPr>
                   <w:fldChar w:fldCharType="separate"/>
                 </w:r>
                 <w:r>
                   <w:rPr>
-                    <w:noProof/>
-                    <w:webHidden/>
+                    <w:b/>
+                    <w:noProof/>
+                    <w:webHidden/>
+                    <w:sz w:val="20"/>
+                    <w:szCs w:val="20"/>
                   </w:rPr>
                   <w:t>1</w:t>
                 </w:r>
                 <w:r>
                   <w:rPr>
-                    <w:noProof/>
-                    <w:webHidden/>
+                    <w:b/>
+                    <w:noProof/>
+                    <w:webHidden/>
+                    <w:sz w:val="20"/>
+                    <w:szCs w:val="20"/>
                   </w:rPr>
                   <w:fldChar w:fldCharType="end"/>
                 </w:r>
@@ -1011,7 +1157,10 @@
                   <w:tab w:val="right" w:leader="dot" w:pos="9350"/>
                 </w:tabs>
                 <w:rPr>
+                  <w:b/>
                   <w:noProof/>
+                  <w:sz w:val="20"/>
+                  <w:szCs w:val="20"/>
                 </w:rPr>
               </w:pPr>
               <w:hyperlink w:anchor="_Toc445236045" w:history="1">
@@ -1020,12 +1169,17 @@
                     <w:rStyle w:val="Hyperlink"/>
                     <w:b/>
                     <w:noProof/>
+                    <w:sz w:val="20"/>
+                    <w:szCs w:val="20"/>
                   </w:rPr>
                   <w:t>2.</w:t>
                 </w:r>
                 <w:r>
                   <w:rPr>
-                    <w:noProof/>
+                    <w:b/>
+                    <w:noProof/>
+                    <w:sz w:val="20"/>
+                    <w:szCs w:val="20"/>
                   </w:rPr>
                   <w:tab/>
                 </w:r>
@@ -1034,54 +1188,77 @@
                     <w:rStyle w:val="Hyperlink"/>
                     <w:b/>
                     <w:noProof/>
+                    <w:sz w:val="20"/>
+                    <w:szCs w:val="20"/>
                   </w:rPr>
                   <w:t>Test Strategy</w:t>
                 </w:r>
                 <w:r>
                   <w:rPr>
-                    <w:noProof/>
-                    <w:webHidden/>
+                    <w:b/>
+                    <w:noProof/>
+                    <w:webHidden/>
+                    <w:sz w:val="20"/>
+                    <w:szCs w:val="20"/>
                   </w:rPr>
                   <w:tab/>
                 </w:r>
                 <w:r>
                   <w:rPr>
-                    <w:noProof/>
-                    <w:webHidden/>
+                    <w:b/>
+                    <w:noProof/>
+                    <w:webHidden/>
+                    <w:sz w:val="20"/>
+                    <w:szCs w:val="20"/>
                   </w:rPr>
                   <w:fldChar w:fldCharType="begin"/>
                 </w:r>
                 <w:r>
                   <w:rPr>
-                    <w:noProof/>
-                    <w:webHidden/>
+                    <w:b/>
+                    <w:noProof/>
+                    <w:webHidden/>
+                    <w:sz w:val="20"/>
+                    <w:szCs w:val="20"/>
                   </w:rPr>
                   <w:instrText xml:space="preserve"> PAGEREF _Toc445236045 \h </w:instrText>
                 </w:r>
                 <w:r>
                   <w:rPr>
-                    <w:noProof/>
-                    <w:webHidden/>
-                  </w:rPr>
-                </w:r>
-                <w:r>
-                  <w:rPr>
-                    <w:noProof/>
-                    <w:webHidden/>
+                    <w:b/>
+                    <w:noProof/>
+                    <w:webHidden/>
+                    <w:sz w:val="20"/>
+                    <w:szCs w:val="20"/>
+                  </w:rPr>
+                </w:r>
+                <w:r>
+                  <w:rPr>
+                    <w:b/>
+                    <w:noProof/>
+                    <w:webHidden/>
+                    <w:sz w:val="20"/>
+                    <w:szCs w:val="20"/>
                   </w:rPr>
                   <w:fldChar w:fldCharType="separate"/>
                 </w:r>
                 <w:r>
                   <w:rPr>
-                    <w:noProof/>
-                    <w:webHidden/>
+                    <w:b/>
+                    <w:noProof/>
+                    <w:webHidden/>
+                    <w:sz w:val="20"/>
+                    <w:szCs w:val="20"/>
                   </w:rPr>
                   <w:t>2</w:t>
                 </w:r>
                 <w:r>
                   <w:rPr>
-                    <w:noProof/>
-                    <w:webHidden/>
+                    <w:b/>
+                    <w:noProof/>
+                    <w:webHidden/>
+                    <w:sz w:val="20"/>
+                    <w:szCs w:val="20"/>
                   </w:rPr>
                   <w:fldChar w:fldCharType="end"/>
                 </w:r>
@@ -1095,7 +1272,10 @@
                   <w:tab w:val="right" w:leader="dot" w:pos="9350"/>
                 </w:tabs>
                 <w:rPr>
+                  <w:b/>
                   <w:noProof/>
+                  <w:sz w:val="20"/>
+                  <w:szCs w:val="20"/>
                 </w:rPr>
               </w:pPr>
               <w:hyperlink w:anchor="_Toc445236046" w:history="1">
@@ -1104,12 +1284,17 @@
                     <w:rStyle w:val="Hyperlink"/>
                     <w:b/>
                     <w:noProof/>
+                    <w:sz w:val="20"/>
+                    <w:szCs w:val="20"/>
                   </w:rPr>
                   <w:t>2.1.</w:t>
                 </w:r>
                 <w:r>
                   <w:rPr>
-                    <w:noProof/>
+                    <w:b/>
+                    <w:noProof/>
+                    <w:sz w:val="20"/>
+                    <w:szCs w:val="20"/>
                   </w:rPr>
                   <w:tab/>
                 </w:r>
@@ -1118,54 +1303,77 @@
                     <w:rStyle w:val="Hyperlink"/>
                     <w:b/>
                     <w:noProof/>
+                    <w:sz w:val="20"/>
+                    <w:szCs w:val="20"/>
                   </w:rPr>
                   <w:t>Test objectives</w:t>
                 </w:r>
                 <w:r>
                   <w:rPr>
-                    <w:noProof/>
-                    <w:webHidden/>
+                    <w:b/>
+                    <w:noProof/>
+                    <w:webHidden/>
+                    <w:sz w:val="20"/>
+                    <w:szCs w:val="20"/>
                   </w:rPr>
                   <w:tab/>
                 </w:r>
                 <w:r>
                   <w:rPr>
-                    <w:noProof/>
-                    <w:webHidden/>
+                    <w:b/>
+                    <w:noProof/>
+                    <w:webHidden/>
+                    <w:sz w:val="20"/>
+                    <w:szCs w:val="20"/>
                   </w:rPr>
                   <w:fldChar w:fldCharType="begin"/>
                 </w:r>
                 <w:r>
                   <w:rPr>
-                    <w:noProof/>
-                    <w:webHidden/>
+                    <w:b/>
+                    <w:noProof/>
+                    <w:webHidden/>
+                    <w:sz w:val="20"/>
+                    <w:szCs w:val="20"/>
                   </w:rPr>
                   <w:instrText xml:space="preserve"> PAGEREF _Toc445236046 \h </w:instrText>
                 </w:r>
                 <w:r>
                   <w:rPr>
-                    <w:noProof/>
-                    <w:webHidden/>
-                  </w:rPr>
-                </w:r>
-                <w:r>
-                  <w:rPr>
-                    <w:noProof/>
-                    <w:webHidden/>
+                    <w:b/>
+                    <w:noProof/>
+                    <w:webHidden/>
+                    <w:sz w:val="20"/>
+                    <w:szCs w:val="20"/>
+                  </w:rPr>
+                </w:r>
+                <w:r>
+                  <w:rPr>
+                    <w:b/>
+                    <w:noProof/>
+                    <w:webHidden/>
+                    <w:sz w:val="20"/>
+                    <w:szCs w:val="20"/>
                   </w:rPr>
                   <w:fldChar w:fldCharType="separate"/>
                 </w:r>
                 <w:r>
                   <w:rPr>
-                    <w:noProof/>
-                    <w:webHidden/>
+                    <w:b/>
+                    <w:noProof/>
+                    <w:webHidden/>
+                    <w:sz w:val="20"/>
+                    <w:szCs w:val="20"/>
                   </w:rPr>
                   <w:t>2</w:t>
                 </w:r>
                 <w:r>
                   <w:rPr>
-                    <w:noProof/>
-                    <w:webHidden/>
+                    <w:b/>
+                    <w:noProof/>
+                    <w:webHidden/>
+                    <w:sz w:val="20"/>
+                    <w:szCs w:val="20"/>
                   </w:rPr>
                   <w:fldChar w:fldCharType="end"/>
                 </w:r>
@@ -1179,7 +1387,10 @@
                   <w:tab w:val="right" w:leader="dot" w:pos="9350"/>
                 </w:tabs>
                 <w:rPr>
+                  <w:b/>
                   <w:noProof/>
+                  <w:sz w:val="20"/>
+                  <w:szCs w:val="20"/>
                 </w:rPr>
               </w:pPr>
               <w:hyperlink w:anchor="_Toc445236047" w:history="1">
@@ -1188,12 +1399,17 @@
                     <w:rStyle w:val="Hyperlink"/>
                     <w:b/>
                     <w:noProof/>
+                    <w:sz w:val="20"/>
+                    <w:szCs w:val="20"/>
                   </w:rPr>
                   <w:t>2.2.</w:t>
                 </w:r>
                 <w:r>
                   <w:rPr>
-                    <w:noProof/>
+                    <w:b/>
+                    <w:noProof/>
+                    <w:sz w:val="20"/>
+                    <w:szCs w:val="20"/>
                   </w:rPr>
                   <w:tab/>
                 </w:r>
@@ -1202,54 +1418,77 @@
                     <w:rStyle w:val="Hyperlink"/>
                     <w:b/>
                     <w:noProof/>
+                    <w:sz w:val="20"/>
+                    <w:szCs w:val="20"/>
                   </w:rPr>
                   <w:t>Test Assumptions</w:t>
                 </w:r>
                 <w:r>
                   <w:rPr>
-                    <w:noProof/>
-                    <w:webHidden/>
+                    <w:b/>
+                    <w:noProof/>
+                    <w:webHidden/>
+                    <w:sz w:val="20"/>
+                    <w:szCs w:val="20"/>
                   </w:rPr>
                   <w:tab/>
                 </w:r>
                 <w:r>
                   <w:rPr>
-                    <w:noProof/>
-                    <w:webHidden/>
+                    <w:b/>
+                    <w:noProof/>
+                    <w:webHidden/>
+                    <w:sz w:val="20"/>
+                    <w:szCs w:val="20"/>
                   </w:rPr>
                   <w:fldChar w:fldCharType="begin"/>
                 </w:r>
                 <w:r>
                   <w:rPr>
-                    <w:noProof/>
-                    <w:webHidden/>
+                    <w:b/>
+                    <w:noProof/>
+                    <w:webHidden/>
+                    <w:sz w:val="20"/>
+                    <w:szCs w:val="20"/>
                   </w:rPr>
                   <w:instrText xml:space="preserve"> PAGEREF _Toc445236047 \h </w:instrText>
                 </w:r>
                 <w:r>
                   <w:rPr>
-                    <w:noProof/>
-                    <w:webHidden/>
-                  </w:rPr>
-                </w:r>
-                <w:r>
-                  <w:rPr>
-                    <w:noProof/>
-                    <w:webHidden/>
+                    <w:b/>
+                    <w:noProof/>
+                    <w:webHidden/>
+                    <w:sz w:val="20"/>
+                    <w:szCs w:val="20"/>
+                  </w:rPr>
+                </w:r>
+                <w:r>
+                  <w:rPr>
+                    <w:b/>
+                    <w:noProof/>
+                    <w:webHidden/>
+                    <w:sz w:val="20"/>
+                    <w:szCs w:val="20"/>
                   </w:rPr>
                   <w:fldChar w:fldCharType="separate"/>
                 </w:r>
                 <w:r>
                   <w:rPr>
-                    <w:noProof/>
-                    <w:webHidden/>
+                    <w:b/>
+                    <w:noProof/>
+                    <w:webHidden/>
+                    <w:sz w:val="20"/>
+                    <w:szCs w:val="20"/>
                   </w:rPr>
                   <w:t>2</w:t>
                 </w:r>
                 <w:r>
                   <w:rPr>
-                    <w:noProof/>
-                    <w:webHidden/>
+                    <w:b/>
+                    <w:noProof/>
+                    <w:webHidden/>
+                    <w:sz w:val="20"/>
+                    <w:szCs w:val="20"/>
                   </w:rPr>
                   <w:fldChar w:fldCharType="end"/>
                 </w:r>
@@ -1263,7 +1502,10 @@
                   <w:tab w:val="right" w:leader="dot" w:pos="9350"/>
                 </w:tabs>
                 <w:rPr>
+                  <w:b/>
                   <w:noProof/>
+                  <w:sz w:val="20"/>
+                  <w:szCs w:val="20"/>
                 </w:rPr>
               </w:pPr>
               <w:hyperlink w:anchor="_Toc445236048" w:history="1">
@@ -1272,12 +1514,17 @@
                     <w:rStyle w:val="Hyperlink"/>
                     <w:b/>
                     <w:noProof/>
+                    <w:sz w:val="20"/>
+                    <w:szCs w:val="20"/>
                   </w:rPr>
                   <w:t>2.3.</w:t>
                 </w:r>
                 <w:r>
                   <w:rPr>
-                    <w:noProof/>
+                    <w:b/>
+                    <w:noProof/>
+                    <w:sz w:val="20"/>
+                    <w:szCs w:val="20"/>
                   </w:rPr>
                   <w:tab/>
                 </w:r>
@@ -1286,54 +1533,77 @@
                     <w:rStyle w:val="Hyperlink"/>
                     <w:b/>
                     <w:noProof/>
+                    <w:sz w:val="20"/>
+                    <w:szCs w:val="20"/>
                   </w:rPr>
                   <w:t>Test Principles</w:t>
                 </w:r>
                 <w:r>
                   <w:rPr>
-                    <w:noProof/>
-                    <w:webHidden/>
+                    <w:b/>
+                    <w:noProof/>
+                    <w:webHidden/>
+                    <w:sz w:val="20"/>
+                    <w:szCs w:val="20"/>
                   </w:rPr>
                   <w:tab/>
                 </w:r>
                 <w:r>
                   <w:rPr>
-                    <w:noProof/>
-                    <w:webHidden/>
+                    <w:b/>
+                    <w:noProof/>
+                    <w:webHidden/>
+                    <w:sz w:val="20"/>
+                    <w:szCs w:val="20"/>
                   </w:rPr>
                   <w:fldChar w:fldCharType="begin"/>
                 </w:r>
                 <w:r>
                   <w:rPr>
-                    <w:noProof/>
-                    <w:webHidden/>
+                    <w:b/>
+                    <w:noProof/>
+                    <w:webHidden/>
+                    <w:sz w:val="20"/>
+                    <w:szCs w:val="20"/>
                   </w:rPr>
                   <w:instrText xml:space="preserve"> PAGEREF _Toc445236048 \h </w:instrText>
                 </w:r>
                 <w:r>
                   <w:rPr>
-                    <w:noProof/>
-                    <w:webHidden/>
-                  </w:rPr>
-                </w:r>
-                <w:r>
-                  <w:rPr>
-                    <w:noProof/>
-                    <w:webHidden/>
+                    <w:b/>
+                    <w:noProof/>
+                    <w:webHidden/>
+                    <w:sz w:val="20"/>
+                    <w:szCs w:val="20"/>
+                  </w:rPr>
+                </w:r>
+                <w:r>
+                  <w:rPr>
+                    <w:b/>
+                    <w:noProof/>
+                    <w:webHidden/>
+                    <w:sz w:val="20"/>
+                    <w:szCs w:val="20"/>
                   </w:rPr>
                   <w:fldChar w:fldCharType="separate"/>
                 </w:r>
                 <w:r>
                   <w:rPr>
-                    <w:noProof/>
-                    <w:webHidden/>
+                    <w:b/>
+                    <w:noProof/>
+                    <w:webHidden/>
+                    <w:sz w:val="20"/>
+                    <w:szCs w:val="20"/>
                   </w:rPr>
                   <w:t>2</w:t>
                 </w:r>
                 <w:r>
                   <w:rPr>
-                    <w:noProof/>
-                    <w:webHidden/>
+                    <w:b/>
+                    <w:noProof/>
+                    <w:webHidden/>
+                    <w:sz w:val="20"/>
+                    <w:szCs w:val="20"/>
                   </w:rPr>
                   <w:fldChar w:fldCharType="end"/>
                 </w:r>
@@ -1347,7 +1617,10 @@
                   <w:tab w:val="right" w:leader="dot" w:pos="9350"/>
                 </w:tabs>
                 <w:rPr>
+                  <w:b/>
                   <w:noProof/>
+                  <w:sz w:val="20"/>
+                  <w:szCs w:val="20"/>
                 </w:rPr>
               </w:pPr>
               <w:hyperlink w:anchor="_Toc445236049" w:history="1">
@@ -1356,12 +1629,17 @@
                     <w:rStyle w:val="Hyperlink"/>
                     <w:b/>
                     <w:noProof/>
+                    <w:sz w:val="20"/>
+                    <w:szCs w:val="20"/>
                   </w:rPr>
                   <w:t>2.4.</w:t>
                 </w:r>
                 <w:r>
                   <w:rPr>
-                    <w:noProof/>
+                    <w:b/>
+                    <w:noProof/>
+                    <w:sz w:val="20"/>
+                    <w:szCs w:val="20"/>
                   </w:rPr>
                   <w:tab/>
                 </w:r>
@@ -1370,54 +1648,77 @@
                     <w:rStyle w:val="Hyperlink"/>
                     <w:b/>
                     <w:noProof/>
+                    <w:sz w:val="20"/>
+                    <w:szCs w:val="20"/>
                   </w:rPr>
                   <w:t>Functional Test</w:t>
                 </w:r>
                 <w:r>
                   <w:rPr>
-                    <w:noProof/>
-                    <w:webHidden/>
+                    <w:b/>
+                    <w:noProof/>
+                    <w:webHidden/>
+                    <w:sz w:val="20"/>
+                    <w:szCs w:val="20"/>
                   </w:rPr>
                   <w:tab/>
                 </w:r>
                 <w:r>
                   <w:rPr>
-                    <w:noProof/>
-                    <w:webHidden/>
+                    <w:b/>
+                    <w:noProof/>
+                    <w:webHidden/>
+                    <w:sz w:val="20"/>
+                    <w:szCs w:val="20"/>
                   </w:rPr>
                   <w:fldChar w:fldCharType="begin"/>
                 </w:r>
                 <w:r>
                   <w:rPr>
-                    <w:noProof/>
-                    <w:webHidden/>
+                    <w:b/>
+                    <w:noProof/>
+                    <w:webHidden/>
+                    <w:sz w:val="20"/>
+                    <w:szCs w:val="20"/>
                   </w:rPr>
                   <w:instrText xml:space="preserve"> PAGEREF _Toc445236049 \h </w:instrText>
                 </w:r>
                 <w:r>
                   <w:rPr>
-                    <w:noProof/>
-                    <w:webHidden/>
-                  </w:rPr>
-                </w:r>
-                <w:r>
-                  <w:rPr>
-                    <w:noProof/>
-                    <w:webHidden/>
+                    <w:b/>
+                    <w:noProof/>
+                    <w:webHidden/>
+                    <w:sz w:val="20"/>
+                    <w:szCs w:val="20"/>
+                  </w:rPr>
+                </w:r>
+                <w:r>
+                  <w:rPr>
+                    <w:b/>
+                    <w:noProof/>
+                    <w:webHidden/>
+                    <w:sz w:val="20"/>
+                    <w:szCs w:val="20"/>
                   </w:rPr>
                   <w:fldChar w:fldCharType="separate"/>
                 </w:r>
                 <w:r>
                   <w:rPr>
-                    <w:noProof/>
-                    <w:webHidden/>
+                    <w:b/>
+                    <w:noProof/>
+                    <w:webHidden/>
+                    <w:sz w:val="20"/>
+                    <w:szCs w:val="20"/>
                   </w:rPr>
                   <w:t>2</w:t>
                 </w:r>
                 <w:r>
                   <w:rPr>
-                    <w:noProof/>
-                    <w:webHidden/>
+                    <w:b/>
+                    <w:noProof/>
+                    <w:webHidden/>
+                    <w:sz w:val="20"/>
+                    <w:szCs w:val="20"/>
                   </w:rPr>
                   <w:fldChar w:fldCharType="end"/>
                 </w:r>
@@ -1431,7 +1732,10 @@
                   <w:tab w:val="right" w:leader="dot" w:pos="9350"/>
                 </w:tabs>
                 <w:rPr>
+                  <w:b/>
                   <w:noProof/>
+                  <w:sz w:val="20"/>
+                  <w:szCs w:val="20"/>
                 </w:rPr>
               </w:pPr>
               <w:hyperlink w:anchor="_Toc445236050" w:history="1">
@@ -1440,12 +1744,17 @@
                     <w:rStyle w:val="Hyperlink"/>
                     <w:b/>
                     <w:noProof/>
+                    <w:sz w:val="20"/>
+                    <w:szCs w:val="20"/>
                   </w:rPr>
                   <w:t>2.4.1.</w:t>
                 </w:r>
                 <w:r>
                   <w:rPr>
-                    <w:noProof/>
+                    <w:b/>
+                    <w:noProof/>
+                    <w:sz w:val="20"/>
+                    <w:szCs w:val="20"/>
                   </w:rPr>
                   <w:tab/>
                 </w:r>
@@ -1454,54 +1763,77 @@
                     <w:rStyle w:val="Hyperlink"/>
                     <w:b/>
                     <w:noProof/>
+                    <w:sz w:val="20"/>
+                    <w:szCs w:val="20"/>
                   </w:rPr>
                   <w:t>Select a crossing to place</w:t>
                 </w:r>
                 <w:r>
                   <w:rPr>
-                    <w:noProof/>
-                    <w:webHidden/>
+                    <w:b/>
+                    <w:noProof/>
+                    <w:webHidden/>
+                    <w:sz w:val="20"/>
+                    <w:szCs w:val="20"/>
                   </w:rPr>
                   <w:tab/>
                 </w:r>
                 <w:r>
                   <w:rPr>
-                    <w:noProof/>
-                    <w:webHidden/>
+                    <w:b/>
+                    <w:noProof/>
+                    <w:webHidden/>
+                    <w:sz w:val="20"/>
+                    <w:szCs w:val="20"/>
                   </w:rPr>
                   <w:fldChar w:fldCharType="begin"/>
                 </w:r>
                 <w:r>
                   <w:rPr>
-                    <w:noProof/>
-                    <w:webHidden/>
+                    <w:b/>
+                    <w:noProof/>
+                    <w:webHidden/>
+                    <w:sz w:val="20"/>
+                    <w:szCs w:val="20"/>
                   </w:rPr>
                   <w:instrText xml:space="preserve"> PAGEREF _Toc445236050 \h </w:instrText>
                 </w:r>
                 <w:r>
                   <w:rPr>
-                    <w:noProof/>
-                    <w:webHidden/>
-                  </w:rPr>
-                </w:r>
-                <w:r>
-                  <w:rPr>
-                    <w:noProof/>
-                    <w:webHidden/>
+                    <w:b/>
+                    <w:noProof/>
+                    <w:webHidden/>
+                    <w:sz w:val="20"/>
+                    <w:szCs w:val="20"/>
+                  </w:rPr>
+                </w:r>
+                <w:r>
+                  <w:rPr>
+                    <w:b/>
+                    <w:noProof/>
+                    <w:webHidden/>
+                    <w:sz w:val="20"/>
+                    <w:szCs w:val="20"/>
                   </w:rPr>
                   <w:fldChar w:fldCharType="separate"/>
                 </w:r>
                 <w:r>
                   <w:rPr>
-                    <w:noProof/>
-                    <w:webHidden/>
+                    <w:b/>
+                    <w:noProof/>
+                    <w:webHidden/>
+                    <w:sz w:val="20"/>
+                    <w:szCs w:val="20"/>
                   </w:rPr>
                   <w:t>2</w:t>
                 </w:r>
                 <w:r>
                   <w:rPr>
-                    <w:noProof/>
-                    <w:webHidden/>
+                    <w:b/>
+                    <w:noProof/>
+                    <w:webHidden/>
+                    <w:sz w:val="20"/>
+                    <w:szCs w:val="20"/>
                   </w:rPr>
                   <w:fldChar w:fldCharType="end"/>
                 </w:r>
@@ -1515,7 +1847,10 @@
                   <w:tab w:val="right" w:leader="dot" w:pos="9350"/>
                 </w:tabs>
                 <w:rPr>
+                  <w:b/>
                   <w:noProof/>
+                  <w:sz w:val="20"/>
+                  <w:szCs w:val="20"/>
                 </w:rPr>
               </w:pPr>
               <w:hyperlink w:anchor="_Toc445236051" w:history="1">
@@ -1524,12 +1859,17 @@
                     <w:rStyle w:val="Hyperlink"/>
                     <w:b/>
                     <w:noProof/>
+                    <w:sz w:val="20"/>
+                    <w:szCs w:val="20"/>
                   </w:rPr>
                   <w:t>2.4.2.</w:t>
                 </w:r>
                 <w:r>
                   <w:rPr>
-                    <w:noProof/>
+                    <w:b/>
+                    <w:noProof/>
+                    <w:sz w:val="20"/>
+                    <w:szCs w:val="20"/>
                   </w:rPr>
                   <w:tab/>
                 </w:r>
@@ -1538,54 +1878,77 @@
                     <w:rStyle w:val="Hyperlink"/>
                     <w:b/>
                     <w:noProof/>
+                    <w:sz w:val="20"/>
+                    <w:szCs w:val="20"/>
                   </w:rPr>
                   <w:t>Place a crossing</w:t>
                 </w:r>
                 <w:r>
                   <w:rPr>
-                    <w:noProof/>
-                    <w:webHidden/>
+                    <w:b/>
+                    <w:noProof/>
+                    <w:webHidden/>
+                    <w:sz w:val="20"/>
+                    <w:szCs w:val="20"/>
                   </w:rPr>
                   <w:tab/>
                 </w:r>
                 <w:r>
                   <w:rPr>
-                    <w:noProof/>
-                    <w:webHidden/>
+                    <w:b/>
+                    <w:noProof/>
+                    <w:webHidden/>
+                    <w:sz w:val="20"/>
+                    <w:szCs w:val="20"/>
                   </w:rPr>
                   <w:fldChar w:fldCharType="begin"/>
                 </w:r>
                 <w:r>
                   <w:rPr>
-                    <w:noProof/>
-                    <w:webHidden/>
+                    <w:b/>
+                    <w:noProof/>
+                    <w:webHidden/>
+                    <w:sz w:val="20"/>
+                    <w:szCs w:val="20"/>
                   </w:rPr>
                   <w:instrText xml:space="preserve"> PAGEREF _Toc445236051 \h </w:instrText>
                 </w:r>
                 <w:r>
                   <w:rPr>
-                    <w:noProof/>
-                    <w:webHidden/>
-                  </w:rPr>
-                </w:r>
-                <w:r>
-                  <w:rPr>
-                    <w:noProof/>
-                    <w:webHidden/>
+                    <w:b/>
+                    <w:noProof/>
+                    <w:webHidden/>
+                    <w:sz w:val="20"/>
+                    <w:szCs w:val="20"/>
+                  </w:rPr>
+                </w:r>
+                <w:r>
+                  <w:rPr>
+                    <w:b/>
+                    <w:noProof/>
+                    <w:webHidden/>
+                    <w:sz w:val="20"/>
+                    <w:szCs w:val="20"/>
                   </w:rPr>
                   <w:fldChar w:fldCharType="separate"/>
                 </w:r>
                 <w:r>
                   <w:rPr>
-                    <w:noProof/>
-                    <w:webHidden/>
+                    <w:b/>
+                    <w:noProof/>
+                    <w:webHidden/>
+                    <w:sz w:val="20"/>
+                    <w:szCs w:val="20"/>
                   </w:rPr>
                   <w:t>3</w:t>
                 </w:r>
                 <w:r>
                   <w:rPr>
-                    <w:noProof/>
-                    <w:webHidden/>
+                    <w:b/>
+                    <w:noProof/>
+                    <w:webHidden/>
+                    <w:sz w:val="20"/>
+                    <w:szCs w:val="20"/>
                   </w:rPr>
                   <w:fldChar w:fldCharType="end"/>
                 </w:r>
@@ -1599,7 +1962,10 @@
                   <w:tab w:val="right" w:leader="dot" w:pos="9350"/>
                 </w:tabs>
                 <w:rPr>
+                  <w:b/>
                   <w:noProof/>
+                  <w:sz w:val="20"/>
+                  <w:szCs w:val="20"/>
                 </w:rPr>
               </w:pPr>
               <w:hyperlink w:anchor="_Toc445236052" w:history="1">
@@ -1608,12 +1974,17 @@
                     <w:rStyle w:val="Hyperlink"/>
                     <w:b/>
                     <w:noProof/>
+                    <w:sz w:val="20"/>
+                    <w:szCs w:val="20"/>
                   </w:rPr>
                   <w:t>2.4.3.</w:t>
                 </w:r>
                 <w:r>
                   <w:rPr>
-                    <w:noProof/>
+                    <w:b/>
+                    <w:noProof/>
+                    <w:sz w:val="20"/>
+                    <w:szCs w:val="20"/>
                   </w:rPr>
                   <w:tab/>
                 </w:r>
@@ -1622,54 +1993,77 @@
                     <w:rStyle w:val="Hyperlink"/>
                     <w:b/>
                     <w:noProof/>
+                    <w:sz w:val="20"/>
+                    <w:szCs w:val="20"/>
                   </w:rPr>
                   <w:t>Remove a crossing</w:t>
                 </w:r>
                 <w:r>
                   <w:rPr>
-                    <w:noProof/>
-                    <w:webHidden/>
+                    <w:b/>
+                    <w:noProof/>
+                    <w:webHidden/>
+                    <w:sz w:val="20"/>
+                    <w:szCs w:val="20"/>
                   </w:rPr>
                   <w:tab/>
                 </w:r>
                 <w:r>
                   <w:rPr>
-                    <w:noProof/>
-                    <w:webHidden/>
+                    <w:b/>
+                    <w:noProof/>
+                    <w:webHidden/>
+                    <w:sz w:val="20"/>
+                    <w:szCs w:val="20"/>
                   </w:rPr>
                   <w:fldChar w:fldCharType="begin"/>
                 </w:r>
                 <w:r>
                   <w:rPr>
-                    <w:noProof/>
-                    <w:webHidden/>
+                    <w:b/>
+                    <w:noProof/>
+                    <w:webHidden/>
+                    <w:sz w:val="20"/>
+                    <w:szCs w:val="20"/>
                   </w:rPr>
                   <w:instrText xml:space="preserve"> PAGEREF _Toc445236052 \h </w:instrText>
                 </w:r>
                 <w:r>
                   <w:rPr>
-                    <w:noProof/>
-                    <w:webHidden/>
-                  </w:rPr>
-                </w:r>
-                <w:r>
-                  <w:rPr>
-                    <w:noProof/>
-                    <w:webHidden/>
+                    <w:b/>
+                    <w:noProof/>
+                    <w:webHidden/>
+                    <w:sz w:val="20"/>
+                    <w:szCs w:val="20"/>
+                  </w:rPr>
+                </w:r>
+                <w:r>
+                  <w:rPr>
+                    <w:b/>
+                    <w:noProof/>
+                    <w:webHidden/>
+                    <w:sz w:val="20"/>
+                    <w:szCs w:val="20"/>
                   </w:rPr>
                   <w:fldChar w:fldCharType="separate"/>
                 </w:r>
                 <w:r>
                   <w:rPr>
-                    <w:noProof/>
-                    <w:webHidden/>
+                    <w:b/>
+                    <w:noProof/>
+                    <w:webHidden/>
+                    <w:sz w:val="20"/>
+                    <w:szCs w:val="20"/>
                   </w:rPr>
                   <w:t>3</w:t>
                 </w:r>
                 <w:r>
                   <w:rPr>
-                    <w:noProof/>
-                    <w:webHidden/>
+                    <w:b/>
+                    <w:noProof/>
+                    <w:webHidden/>
+                    <w:sz w:val="20"/>
+                    <w:szCs w:val="20"/>
                   </w:rPr>
                   <w:fldChar w:fldCharType="end"/>
                 </w:r>
@@ -1683,7 +2077,10 @@
                   <w:tab w:val="right" w:leader="dot" w:pos="9350"/>
                 </w:tabs>
                 <w:rPr>
+                  <w:b/>
                   <w:noProof/>
+                  <w:sz w:val="20"/>
+                  <w:szCs w:val="20"/>
                 </w:rPr>
               </w:pPr>
               <w:hyperlink w:anchor="_Toc445236053" w:history="1">
@@ -1692,12 +2089,17 @@
                     <w:rStyle w:val="Hyperlink"/>
                     <w:b/>
                     <w:noProof/>
+                    <w:sz w:val="20"/>
+                    <w:szCs w:val="20"/>
                   </w:rPr>
                   <w:t>2.4.4.</w:t>
                 </w:r>
                 <w:r>
                   <w:rPr>
-                    <w:noProof/>
+                    <w:b/>
+                    <w:noProof/>
+                    <w:sz w:val="20"/>
+                    <w:szCs w:val="20"/>
                   </w:rPr>
                   <w:tab/>
                 </w:r>
@@ -1706,54 +2108,77 @@
                     <w:rStyle w:val="Hyperlink"/>
                     <w:b/>
                     <w:noProof/>
+                    <w:sz w:val="20"/>
+                    <w:szCs w:val="20"/>
                   </w:rPr>
                   <w:t>Create a simulation</w:t>
                 </w:r>
                 <w:r>
                   <w:rPr>
-                    <w:noProof/>
-                    <w:webHidden/>
+                    <w:b/>
+                    <w:noProof/>
+                    <w:webHidden/>
+                    <w:sz w:val="20"/>
+                    <w:szCs w:val="20"/>
                   </w:rPr>
                   <w:tab/>
                 </w:r>
                 <w:r>
                   <w:rPr>
-                    <w:noProof/>
-                    <w:webHidden/>
+                    <w:b/>
+                    <w:noProof/>
+                    <w:webHidden/>
+                    <w:sz w:val="20"/>
+                    <w:szCs w:val="20"/>
                   </w:rPr>
                   <w:fldChar w:fldCharType="begin"/>
                 </w:r>
                 <w:r>
                   <w:rPr>
-                    <w:noProof/>
-                    <w:webHidden/>
+                    <w:b/>
+                    <w:noProof/>
+                    <w:webHidden/>
+                    <w:sz w:val="20"/>
+                    <w:szCs w:val="20"/>
                   </w:rPr>
                   <w:instrText xml:space="preserve"> PAGEREF _Toc445236053 \h </w:instrText>
                 </w:r>
                 <w:r>
                   <w:rPr>
-                    <w:noProof/>
-                    <w:webHidden/>
-                  </w:rPr>
-                </w:r>
-                <w:r>
-                  <w:rPr>
-                    <w:noProof/>
-                    <w:webHidden/>
+                    <w:b/>
+                    <w:noProof/>
+                    <w:webHidden/>
+                    <w:sz w:val="20"/>
+                    <w:szCs w:val="20"/>
+                  </w:rPr>
+                </w:r>
+                <w:r>
+                  <w:rPr>
+                    <w:b/>
+                    <w:noProof/>
+                    <w:webHidden/>
+                    <w:sz w:val="20"/>
+                    <w:szCs w:val="20"/>
                   </w:rPr>
                   <w:fldChar w:fldCharType="separate"/>
                 </w:r>
                 <w:r>
                   <w:rPr>
-                    <w:noProof/>
-                    <w:webHidden/>
+                    <w:b/>
+                    <w:noProof/>
+                    <w:webHidden/>
+                    <w:sz w:val="20"/>
+                    <w:szCs w:val="20"/>
                   </w:rPr>
                   <w:t>4</w:t>
                 </w:r>
                 <w:r>
                   <w:rPr>
-                    <w:noProof/>
-                    <w:webHidden/>
+                    <w:b/>
+                    <w:noProof/>
+                    <w:webHidden/>
+                    <w:sz w:val="20"/>
+                    <w:szCs w:val="20"/>
                   </w:rPr>
                   <w:fldChar w:fldCharType="end"/>
                 </w:r>
@@ -1767,7 +2192,10 @@
                   <w:tab w:val="right" w:leader="dot" w:pos="9350"/>
                 </w:tabs>
                 <w:rPr>
+                  <w:b/>
                   <w:noProof/>
+                  <w:sz w:val="20"/>
+                  <w:szCs w:val="20"/>
                 </w:rPr>
               </w:pPr>
               <w:hyperlink w:anchor="_Toc445236054" w:history="1">
@@ -1776,12 +2204,17 @@
                     <w:rStyle w:val="Hyperlink"/>
                     <w:b/>
                     <w:noProof/>
+                    <w:sz w:val="20"/>
+                    <w:szCs w:val="20"/>
                   </w:rPr>
                   <w:t>2.4.5.</w:t>
                 </w:r>
                 <w:r>
                   <w:rPr>
-                    <w:noProof/>
+                    <w:b/>
+                    <w:noProof/>
+                    <w:sz w:val="20"/>
+                    <w:szCs w:val="20"/>
                   </w:rPr>
                   <w:tab/>
                 </w:r>
@@ -1790,54 +2223,77 @@
                     <w:rStyle w:val="Hyperlink"/>
                     <w:b/>
                     <w:noProof/>
+                    <w:sz w:val="20"/>
+                    <w:szCs w:val="20"/>
                   </w:rPr>
                   <w:t>Save a simulation</w:t>
                 </w:r>
                 <w:r>
                   <w:rPr>
-                    <w:noProof/>
-                    <w:webHidden/>
+                    <w:b/>
+                    <w:noProof/>
+                    <w:webHidden/>
+                    <w:sz w:val="20"/>
+                    <w:szCs w:val="20"/>
                   </w:rPr>
                   <w:tab/>
                 </w:r>
                 <w:r>
                   <w:rPr>
-                    <w:noProof/>
-                    <w:webHidden/>
+                    <w:b/>
+                    <w:noProof/>
+                    <w:webHidden/>
+                    <w:sz w:val="20"/>
+                    <w:szCs w:val="20"/>
                   </w:rPr>
                   <w:fldChar w:fldCharType="begin"/>
                 </w:r>
                 <w:r>
                   <w:rPr>
-                    <w:noProof/>
-                    <w:webHidden/>
+                    <w:b/>
+                    <w:noProof/>
+                    <w:webHidden/>
+                    <w:sz w:val="20"/>
+                    <w:szCs w:val="20"/>
                   </w:rPr>
                   <w:instrText xml:space="preserve"> PAGEREF _Toc445236054 \h </w:instrText>
                 </w:r>
                 <w:r>
                   <w:rPr>
-                    <w:noProof/>
-                    <w:webHidden/>
-                  </w:rPr>
-                </w:r>
-                <w:r>
-                  <w:rPr>
-                    <w:noProof/>
-                    <w:webHidden/>
+                    <w:b/>
+                    <w:noProof/>
+                    <w:webHidden/>
+                    <w:sz w:val="20"/>
+                    <w:szCs w:val="20"/>
+                  </w:rPr>
+                </w:r>
+                <w:r>
+                  <w:rPr>
+                    <w:b/>
+                    <w:noProof/>
+                    <w:webHidden/>
+                    <w:sz w:val="20"/>
+                    <w:szCs w:val="20"/>
                   </w:rPr>
                   <w:fldChar w:fldCharType="separate"/>
                 </w:r>
                 <w:r>
                   <w:rPr>
-                    <w:noProof/>
-                    <w:webHidden/>
+                    <w:b/>
+                    <w:noProof/>
+                    <w:webHidden/>
+                    <w:sz w:val="20"/>
+                    <w:szCs w:val="20"/>
                   </w:rPr>
                   <w:t>4</w:t>
                 </w:r>
                 <w:r>
                   <w:rPr>
-                    <w:noProof/>
-                    <w:webHidden/>
+                    <w:b/>
+                    <w:noProof/>
+                    <w:webHidden/>
+                    <w:sz w:val="20"/>
+                    <w:szCs w:val="20"/>
                   </w:rPr>
                   <w:fldChar w:fldCharType="end"/>
                 </w:r>
@@ -1851,7 +2307,10 @@
                   <w:tab w:val="right" w:leader="dot" w:pos="9350"/>
                 </w:tabs>
                 <w:rPr>
+                  <w:b/>
                   <w:noProof/>
+                  <w:sz w:val="20"/>
+                  <w:szCs w:val="20"/>
                 </w:rPr>
               </w:pPr>
               <w:hyperlink w:anchor="_Toc445236055" w:history="1">
@@ -1860,12 +2319,17 @@
                     <w:rStyle w:val="Hyperlink"/>
                     <w:b/>
                     <w:noProof/>
+                    <w:sz w:val="20"/>
+                    <w:szCs w:val="20"/>
                   </w:rPr>
                   <w:t>2.4.6.</w:t>
                 </w:r>
                 <w:r>
                   <w:rPr>
-                    <w:noProof/>
+                    <w:b/>
+                    <w:noProof/>
+                    <w:sz w:val="20"/>
+                    <w:szCs w:val="20"/>
                   </w:rPr>
                   <w:tab/>
                 </w:r>
@@ -1874,54 +2338,77 @@
                     <w:rStyle w:val="Hyperlink"/>
                     <w:b/>
                     <w:noProof/>
+                    <w:sz w:val="20"/>
+                    <w:szCs w:val="20"/>
                   </w:rPr>
                   <w:t>Load a simulation</w:t>
                 </w:r>
                 <w:r>
                   <w:rPr>
-                    <w:noProof/>
-                    <w:webHidden/>
+                    <w:b/>
+                    <w:noProof/>
+                    <w:webHidden/>
+                    <w:sz w:val="20"/>
+                    <w:szCs w:val="20"/>
                   </w:rPr>
                   <w:tab/>
                 </w:r>
                 <w:r>
                   <w:rPr>
-                    <w:noProof/>
-                    <w:webHidden/>
+                    <w:b/>
+                    <w:noProof/>
+                    <w:webHidden/>
+                    <w:sz w:val="20"/>
+                    <w:szCs w:val="20"/>
                   </w:rPr>
                   <w:fldChar w:fldCharType="begin"/>
                 </w:r>
                 <w:r>
                   <w:rPr>
-                    <w:noProof/>
-                    <w:webHidden/>
+                    <w:b/>
+                    <w:noProof/>
+                    <w:webHidden/>
+                    <w:sz w:val="20"/>
+                    <w:szCs w:val="20"/>
                   </w:rPr>
                   <w:instrText xml:space="preserve"> PAGEREF _Toc445236055 \h </w:instrText>
                 </w:r>
                 <w:r>
                   <w:rPr>
-                    <w:noProof/>
-                    <w:webHidden/>
-                  </w:rPr>
-                </w:r>
-                <w:r>
-                  <w:rPr>
-                    <w:noProof/>
-                    <w:webHidden/>
+                    <w:b/>
+                    <w:noProof/>
+                    <w:webHidden/>
+                    <w:sz w:val="20"/>
+                    <w:szCs w:val="20"/>
+                  </w:rPr>
+                </w:r>
+                <w:r>
+                  <w:rPr>
+                    <w:b/>
+                    <w:noProof/>
+                    <w:webHidden/>
+                    <w:sz w:val="20"/>
+                    <w:szCs w:val="20"/>
                   </w:rPr>
                   <w:fldChar w:fldCharType="separate"/>
                 </w:r>
                 <w:r>
                   <w:rPr>
-                    <w:noProof/>
-                    <w:webHidden/>
+                    <w:b/>
+                    <w:noProof/>
+                    <w:webHidden/>
+                    <w:sz w:val="20"/>
+                    <w:szCs w:val="20"/>
                   </w:rPr>
                   <w:t>5</w:t>
                 </w:r>
                 <w:r>
                   <w:rPr>
-                    <w:noProof/>
-                    <w:webHidden/>
+                    <w:b/>
+                    <w:noProof/>
+                    <w:webHidden/>
+                    <w:sz w:val="20"/>
+                    <w:szCs w:val="20"/>
                   </w:rPr>
                   <w:fldChar w:fldCharType="end"/>
                 </w:r>
@@ -1935,7 +2422,10 @@
                   <w:tab w:val="right" w:leader="dot" w:pos="9350"/>
                 </w:tabs>
                 <w:rPr>
+                  <w:b/>
                   <w:noProof/>
+                  <w:sz w:val="20"/>
+                  <w:szCs w:val="20"/>
                 </w:rPr>
               </w:pPr>
               <w:hyperlink w:anchor="_Toc445236056" w:history="1">
@@ -1944,12 +2434,17 @@
                     <w:rStyle w:val="Hyperlink"/>
                     <w:b/>
                     <w:noProof/>
+                    <w:sz w:val="20"/>
+                    <w:szCs w:val="20"/>
                   </w:rPr>
                   <w:t>2.4.7.</w:t>
                 </w:r>
                 <w:r>
                   <w:rPr>
-                    <w:noProof/>
+                    <w:b/>
+                    <w:noProof/>
+                    <w:sz w:val="20"/>
+                    <w:szCs w:val="20"/>
                   </w:rPr>
                   <w:tab/>
                 </w:r>
@@ -1958,54 +2453,77 @@
                     <w:rStyle w:val="Hyperlink"/>
                     <w:b/>
                     <w:noProof/>
+                    <w:sz w:val="20"/>
+                    <w:szCs w:val="20"/>
                   </w:rPr>
                   <w:t>Edit a road traffic flow</w:t>
                 </w:r>
                 <w:r>
                   <w:rPr>
-                    <w:noProof/>
-                    <w:webHidden/>
+                    <w:b/>
+                    <w:noProof/>
+                    <w:webHidden/>
+                    <w:sz w:val="20"/>
+                    <w:szCs w:val="20"/>
                   </w:rPr>
                   <w:tab/>
                 </w:r>
                 <w:r>
                   <w:rPr>
-                    <w:noProof/>
-                    <w:webHidden/>
+                    <w:b/>
+                    <w:noProof/>
+                    <w:webHidden/>
+                    <w:sz w:val="20"/>
+                    <w:szCs w:val="20"/>
                   </w:rPr>
                   <w:fldChar w:fldCharType="begin"/>
                 </w:r>
                 <w:r>
                   <w:rPr>
-                    <w:noProof/>
-                    <w:webHidden/>
+                    <w:b/>
+                    <w:noProof/>
+                    <w:webHidden/>
+                    <w:sz w:val="20"/>
+                    <w:szCs w:val="20"/>
                   </w:rPr>
                   <w:instrText xml:space="preserve"> PAGEREF _Toc445236056 \h </w:instrText>
                 </w:r>
                 <w:r>
                   <w:rPr>
-                    <w:noProof/>
-                    <w:webHidden/>
-                  </w:rPr>
-                </w:r>
-                <w:r>
-                  <w:rPr>
-                    <w:noProof/>
-                    <w:webHidden/>
+                    <w:b/>
+                    <w:noProof/>
+                    <w:webHidden/>
+                    <w:sz w:val="20"/>
+                    <w:szCs w:val="20"/>
+                  </w:rPr>
+                </w:r>
+                <w:r>
+                  <w:rPr>
+                    <w:b/>
+                    <w:noProof/>
+                    <w:webHidden/>
+                    <w:sz w:val="20"/>
+                    <w:szCs w:val="20"/>
                   </w:rPr>
                   <w:fldChar w:fldCharType="separate"/>
                 </w:r>
                 <w:r>
                   <w:rPr>
-                    <w:noProof/>
-                    <w:webHidden/>
+                    <w:b/>
+                    <w:noProof/>
+                    <w:webHidden/>
+                    <w:sz w:val="20"/>
+                    <w:szCs w:val="20"/>
                   </w:rPr>
                   <w:t>5</w:t>
                 </w:r>
                 <w:r>
                   <w:rPr>
-                    <w:noProof/>
-                    <w:webHidden/>
+                    <w:b/>
+                    <w:noProof/>
+                    <w:webHidden/>
+                    <w:sz w:val="20"/>
+                    <w:szCs w:val="20"/>
                   </w:rPr>
                   <w:fldChar w:fldCharType="end"/>
                 </w:r>
@@ -2019,7 +2537,10 @@
                   <w:tab w:val="right" w:leader="dot" w:pos="9350"/>
                 </w:tabs>
                 <w:rPr>
+                  <w:b/>
                   <w:noProof/>
+                  <w:sz w:val="20"/>
+                  <w:szCs w:val="20"/>
                 </w:rPr>
               </w:pPr>
               <w:hyperlink w:anchor="_Toc445236057" w:history="1">
@@ -2028,12 +2549,17 @@
                     <w:rStyle w:val="Hyperlink"/>
                     <w:b/>
                     <w:noProof/>
+                    <w:sz w:val="20"/>
+                    <w:szCs w:val="20"/>
                   </w:rPr>
                   <w:t>2.4.8.</w:t>
                 </w:r>
                 <w:r>
                   <w:rPr>
-                    <w:noProof/>
+                    <w:b/>
+                    <w:noProof/>
+                    <w:sz w:val="20"/>
+                    <w:szCs w:val="20"/>
                   </w:rPr>
                   <w:tab/>
                 </w:r>
@@ -2042,54 +2568,77 @@
                     <w:rStyle w:val="Hyperlink"/>
                     <w:b/>
                     <w:noProof/>
+                    <w:sz w:val="20"/>
+                    <w:szCs w:val="20"/>
                   </w:rPr>
                   <w:t>Start a simulation</w:t>
                 </w:r>
                 <w:r>
                   <w:rPr>
-                    <w:noProof/>
-                    <w:webHidden/>
+                    <w:b/>
+                    <w:noProof/>
+                    <w:webHidden/>
+                    <w:sz w:val="20"/>
+                    <w:szCs w:val="20"/>
                   </w:rPr>
                   <w:tab/>
                 </w:r>
                 <w:r>
                   <w:rPr>
-                    <w:noProof/>
-                    <w:webHidden/>
+                    <w:b/>
+                    <w:noProof/>
+                    <w:webHidden/>
+                    <w:sz w:val="20"/>
+                    <w:szCs w:val="20"/>
                   </w:rPr>
                   <w:fldChar w:fldCharType="begin"/>
                 </w:r>
                 <w:r>
                   <w:rPr>
-                    <w:noProof/>
-                    <w:webHidden/>
+                    <w:b/>
+                    <w:noProof/>
+                    <w:webHidden/>
+                    <w:sz w:val="20"/>
+                    <w:szCs w:val="20"/>
                   </w:rPr>
                   <w:instrText xml:space="preserve"> PAGEREF _Toc445236057 \h </w:instrText>
                 </w:r>
                 <w:r>
                   <w:rPr>
-                    <w:noProof/>
-                    <w:webHidden/>
-                  </w:rPr>
-                </w:r>
-                <w:r>
-                  <w:rPr>
-                    <w:noProof/>
-                    <w:webHidden/>
+                    <w:b/>
+                    <w:noProof/>
+                    <w:webHidden/>
+                    <w:sz w:val="20"/>
+                    <w:szCs w:val="20"/>
+                  </w:rPr>
+                </w:r>
+                <w:r>
+                  <w:rPr>
+                    <w:b/>
+                    <w:noProof/>
+                    <w:webHidden/>
+                    <w:sz w:val="20"/>
+                    <w:szCs w:val="20"/>
                   </w:rPr>
                   <w:fldChar w:fldCharType="separate"/>
                 </w:r>
                 <w:r>
                   <w:rPr>
-                    <w:noProof/>
-                    <w:webHidden/>
+                    <w:b/>
+                    <w:noProof/>
+                    <w:webHidden/>
+                    <w:sz w:val="20"/>
+                    <w:szCs w:val="20"/>
                   </w:rPr>
                   <w:t>6</w:t>
                 </w:r>
                 <w:r>
                   <w:rPr>
-                    <w:noProof/>
-                    <w:webHidden/>
+                    <w:b/>
+                    <w:noProof/>
+                    <w:webHidden/>
+                    <w:sz w:val="20"/>
+                    <w:szCs w:val="20"/>
                   </w:rPr>
                   <w:fldChar w:fldCharType="end"/>
                 </w:r>
@@ -2103,7 +2652,10 @@
                   <w:tab w:val="right" w:leader="dot" w:pos="9350"/>
                 </w:tabs>
                 <w:rPr>
+                  <w:b/>
                   <w:noProof/>
+                  <w:sz w:val="20"/>
+                  <w:szCs w:val="20"/>
                 </w:rPr>
               </w:pPr>
               <w:hyperlink w:anchor="_Toc445236058" w:history="1">
@@ -2112,12 +2664,17 @@
                     <w:rStyle w:val="Hyperlink"/>
                     <w:b/>
                     <w:noProof/>
+                    <w:sz w:val="20"/>
+                    <w:szCs w:val="20"/>
                   </w:rPr>
                   <w:t>2.4.9.</w:t>
                 </w:r>
                 <w:r>
                   <w:rPr>
-                    <w:noProof/>
+                    <w:b/>
+                    <w:noProof/>
+                    <w:sz w:val="20"/>
+                    <w:szCs w:val="20"/>
                   </w:rPr>
                   <w:tab/>
                 </w:r>
@@ -2126,54 +2683,77 @@
                     <w:rStyle w:val="Hyperlink"/>
                     <w:b/>
                     <w:noProof/>
+                    <w:sz w:val="20"/>
+                    <w:szCs w:val="20"/>
                   </w:rPr>
                   <w:t>Stop a simulation</w:t>
                 </w:r>
                 <w:r>
                   <w:rPr>
-                    <w:noProof/>
-                    <w:webHidden/>
+                    <w:b/>
+                    <w:noProof/>
+                    <w:webHidden/>
+                    <w:sz w:val="20"/>
+                    <w:szCs w:val="20"/>
                   </w:rPr>
                   <w:tab/>
                 </w:r>
                 <w:r>
                   <w:rPr>
-                    <w:noProof/>
-                    <w:webHidden/>
+                    <w:b/>
+                    <w:noProof/>
+                    <w:webHidden/>
+                    <w:sz w:val="20"/>
+                    <w:szCs w:val="20"/>
                   </w:rPr>
                   <w:fldChar w:fldCharType="begin"/>
                 </w:r>
                 <w:r>
                   <w:rPr>
-                    <w:noProof/>
-                    <w:webHidden/>
+                    <w:b/>
+                    <w:noProof/>
+                    <w:webHidden/>
+                    <w:sz w:val="20"/>
+                    <w:szCs w:val="20"/>
                   </w:rPr>
                   <w:instrText xml:space="preserve"> PAGEREF _Toc445236058 \h </w:instrText>
                 </w:r>
                 <w:r>
                   <w:rPr>
-                    <w:noProof/>
-                    <w:webHidden/>
-                  </w:rPr>
-                </w:r>
-                <w:r>
-                  <w:rPr>
-                    <w:noProof/>
-                    <w:webHidden/>
+                    <w:b/>
+                    <w:noProof/>
+                    <w:webHidden/>
+                    <w:sz w:val="20"/>
+                    <w:szCs w:val="20"/>
+                  </w:rPr>
+                </w:r>
+                <w:r>
+                  <w:rPr>
+                    <w:b/>
+                    <w:noProof/>
+                    <w:webHidden/>
+                    <w:sz w:val="20"/>
+                    <w:szCs w:val="20"/>
                   </w:rPr>
                   <w:fldChar w:fldCharType="separate"/>
                 </w:r>
                 <w:r>
                   <w:rPr>
-                    <w:noProof/>
-                    <w:webHidden/>
+                    <w:b/>
+                    <w:noProof/>
+                    <w:webHidden/>
+                    <w:sz w:val="20"/>
+                    <w:szCs w:val="20"/>
                   </w:rPr>
                   <w:t>6</w:t>
                 </w:r>
                 <w:r>
                   <w:rPr>
-                    <w:noProof/>
-                    <w:webHidden/>
+                    <w:b/>
+                    <w:noProof/>
+                    <w:webHidden/>
+                    <w:sz w:val="20"/>
+                    <w:szCs w:val="20"/>
                   </w:rPr>
                   <w:fldChar w:fldCharType="end"/>
                 </w:r>
@@ -2187,7 +2767,10 @@
                   <w:tab w:val="right" w:leader="dot" w:pos="9350"/>
                 </w:tabs>
                 <w:rPr>
+                  <w:b/>
                   <w:noProof/>
+                  <w:sz w:val="20"/>
+                  <w:szCs w:val="20"/>
                 </w:rPr>
               </w:pPr>
               <w:hyperlink w:anchor="_Toc445236059" w:history="1">
@@ -2196,12 +2779,17 @@
                     <w:rStyle w:val="Hyperlink"/>
                     <w:b/>
                     <w:noProof/>
+                    <w:sz w:val="20"/>
+                    <w:szCs w:val="20"/>
                   </w:rPr>
                   <w:t>2.4.10.</w:t>
                 </w:r>
                 <w:r>
                   <w:rPr>
-                    <w:noProof/>
+                    <w:b/>
+                    <w:noProof/>
+                    <w:sz w:val="20"/>
+                    <w:szCs w:val="20"/>
                   </w:rPr>
                   <w:tab/>
                 </w:r>
@@ -2210,54 +2798,77 @@
                     <w:rStyle w:val="Hyperlink"/>
                     <w:b/>
                     <w:noProof/>
+                    <w:sz w:val="20"/>
+                    <w:szCs w:val="20"/>
                   </w:rPr>
                   <w:t>Pause a simulation</w:t>
                 </w:r>
                 <w:r>
                   <w:rPr>
-                    <w:noProof/>
-                    <w:webHidden/>
+                    <w:b/>
+                    <w:noProof/>
+                    <w:webHidden/>
+                    <w:sz w:val="20"/>
+                    <w:szCs w:val="20"/>
                   </w:rPr>
                   <w:tab/>
                 </w:r>
                 <w:r>
                   <w:rPr>
-                    <w:noProof/>
-                    <w:webHidden/>
+                    <w:b/>
+                    <w:noProof/>
+                    <w:webHidden/>
+                    <w:sz w:val="20"/>
+                    <w:szCs w:val="20"/>
                   </w:rPr>
                   <w:fldChar w:fldCharType="begin"/>
                 </w:r>
                 <w:r>
                   <w:rPr>
-                    <w:noProof/>
-                    <w:webHidden/>
+                    <w:b/>
+                    <w:noProof/>
+                    <w:webHidden/>
+                    <w:sz w:val="20"/>
+                    <w:szCs w:val="20"/>
                   </w:rPr>
                   <w:instrText xml:space="preserve"> PAGEREF _Toc445236059 \h </w:instrText>
                 </w:r>
                 <w:r>
                   <w:rPr>
-                    <w:noProof/>
-                    <w:webHidden/>
-                  </w:rPr>
-                </w:r>
-                <w:r>
-                  <w:rPr>
-                    <w:noProof/>
-                    <w:webHidden/>
+                    <w:b/>
+                    <w:noProof/>
+                    <w:webHidden/>
+                    <w:sz w:val="20"/>
+                    <w:szCs w:val="20"/>
+                  </w:rPr>
+                </w:r>
+                <w:r>
+                  <w:rPr>
+                    <w:b/>
+                    <w:noProof/>
+                    <w:webHidden/>
+                    <w:sz w:val="20"/>
+                    <w:szCs w:val="20"/>
                   </w:rPr>
                   <w:fldChar w:fldCharType="separate"/>
                 </w:r>
                 <w:r>
                   <w:rPr>
-                    <w:noProof/>
-                    <w:webHidden/>
+                    <w:b/>
+                    <w:noProof/>
+                    <w:webHidden/>
+                    <w:sz w:val="20"/>
+                    <w:szCs w:val="20"/>
                   </w:rPr>
                   <w:t>7</w:t>
                 </w:r>
                 <w:r>
                   <w:rPr>
-                    <w:noProof/>
-                    <w:webHidden/>
+                    <w:b/>
+                    <w:noProof/>
+                    <w:webHidden/>
+                    <w:sz w:val="20"/>
+                    <w:szCs w:val="20"/>
                   </w:rPr>
                   <w:fldChar w:fldCharType="end"/>
                 </w:r>
@@ -2271,7 +2882,10 @@
                   <w:tab w:val="right" w:leader="dot" w:pos="9350"/>
                 </w:tabs>
                 <w:rPr>
+                  <w:b/>
                   <w:noProof/>
+                  <w:sz w:val="20"/>
+                  <w:szCs w:val="20"/>
                 </w:rPr>
               </w:pPr>
               <w:hyperlink w:anchor="_Toc445236060" w:history="1">
@@ -2280,12 +2894,17 @@
                     <w:rStyle w:val="Hyperlink"/>
                     <w:b/>
                     <w:noProof/>
+                    <w:sz w:val="20"/>
+                    <w:szCs w:val="20"/>
                   </w:rPr>
                   <w:t>2.4.11.</w:t>
                 </w:r>
                 <w:r>
                   <w:rPr>
-                    <w:noProof/>
+                    <w:b/>
+                    <w:noProof/>
+                    <w:sz w:val="20"/>
+                    <w:szCs w:val="20"/>
                   </w:rPr>
                   <w:tab/>
                 </w:r>
@@ -2294,54 +2913,77 @@
                     <w:rStyle w:val="Hyperlink"/>
                     <w:b/>
                     <w:noProof/>
+                    <w:sz w:val="20"/>
+                    <w:szCs w:val="20"/>
                   </w:rPr>
                   <w:t>Restart a simulation</w:t>
                 </w:r>
                 <w:r>
                   <w:rPr>
-                    <w:noProof/>
-                    <w:webHidden/>
+                    <w:b/>
+                    <w:noProof/>
+                    <w:webHidden/>
+                    <w:sz w:val="20"/>
+                    <w:szCs w:val="20"/>
                   </w:rPr>
                   <w:tab/>
                 </w:r>
                 <w:r>
                   <w:rPr>
-                    <w:noProof/>
-                    <w:webHidden/>
+                    <w:b/>
+                    <w:noProof/>
+                    <w:webHidden/>
+                    <w:sz w:val="20"/>
+                    <w:szCs w:val="20"/>
                   </w:rPr>
                   <w:fldChar w:fldCharType="begin"/>
                 </w:r>
                 <w:r>
                   <w:rPr>
-                    <w:noProof/>
-                    <w:webHidden/>
+                    <w:b/>
+                    <w:noProof/>
+                    <w:webHidden/>
+                    <w:sz w:val="20"/>
+                    <w:szCs w:val="20"/>
                   </w:rPr>
                   <w:instrText xml:space="preserve"> PAGEREF _Toc445236060 \h </w:instrText>
                 </w:r>
                 <w:r>
                   <w:rPr>
-                    <w:noProof/>
-                    <w:webHidden/>
-                  </w:rPr>
-                </w:r>
-                <w:r>
-                  <w:rPr>
-                    <w:noProof/>
-                    <w:webHidden/>
+                    <w:b/>
+                    <w:noProof/>
+                    <w:webHidden/>
+                    <w:sz w:val="20"/>
+                    <w:szCs w:val="20"/>
+                  </w:rPr>
+                </w:r>
+                <w:r>
+                  <w:rPr>
+                    <w:b/>
+                    <w:noProof/>
+                    <w:webHidden/>
+                    <w:sz w:val="20"/>
+                    <w:szCs w:val="20"/>
                   </w:rPr>
                   <w:fldChar w:fldCharType="separate"/>
                 </w:r>
                 <w:r>
                   <w:rPr>
-                    <w:noProof/>
-                    <w:webHidden/>
+                    <w:b/>
+                    <w:noProof/>
+                    <w:webHidden/>
+                    <w:sz w:val="20"/>
+                    <w:szCs w:val="20"/>
                   </w:rPr>
                   <w:t>7</w:t>
                 </w:r>
                 <w:r>
                   <w:rPr>
-                    <w:noProof/>
-                    <w:webHidden/>
+                    <w:b/>
+                    <w:noProof/>
+                    <w:webHidden/>
+                    <w:sz w:val="20"/>
+                    <w:szCs w:val="20"/>
                   </w:rPr>
                   <w:fldChar w:fldCharType="end"/>
                 </w:r>
@@ -2355,7 +2997,10 @@
                   <w:tab w:val="right" w:leader="dot" w:pos="9350"/>
                 </w:tabs>
                 <w:rPr>
+                  <w:b/>
                   <w:noProof/>
+                  <w:sz w:val="20"/>
+                  <w:szCs w:val="20"/>
                 </w:rPr>
               </w:pPr>
               <w:hyperlink w:anchor="_Toc445236061" w:history="1">
@@ -2364,12 +3009,17 @@
                     <w:rStyle w:val="Hyperlink"/>
                     <w:b/>
                     <w:noProof/>
+                    <w:sz w:val="20"/>
+                    <w:szCs w:val="20"/>
                   </w:rPr>
                   <w:t>2.4.12.</w:t>
                 </w:r>
                 <w:r>
                   <w:rPr>
-                    <w:noProof/>
+                    <w:b/>
+                    <w:noProof/>
+                    <w:sz w:val="20"/>
+                    <w:szCs w:val="20"/>
                   </w:rPr>
                   <w:tab/>
                 </w:r>
@@ -2378,54 +3028,77 @@
                     <w:rStyle w:val="Hyperlink"/>
                     <w:b/>
                     <w:noProof/>
+                    <w:sz w:val="20"/>
+                    <w:szCs w:val="20"/>
                   </w:rPr>
                   <w:t>Undo an action</w:t>
                 </w:r>
                 <w:r>
                   <w:rPr>
-                    <w:noProof/>
-                    <w:webHidden/>
+                    <w:b/>
+                    <w:noProof/>
+                    <w:webHidden/>
+                    <w:sz w:val="20"/>
+                    <w:szCs w:val="20"/>
                   </w:rPr>
                   <w:tab/>
                 </w:r>
                 <w:r>
                   <w:rPr>
-                    <w:noProof/>
-                    <w:webHidden/>
+                    <w:b/>
+                    <w:noProof/>
+                    <w:webHidden/>
+                    <w:sz w:val="20"/>
+                    <w:szCs w:val="20"/>
                   </w:rPr>
                   <w:fldChar w:fldCharType="begin"/>
                 </w:r>
                 <w:r>
                   <w:rPr>
-                    <w:noProof/>
-                    <w:webHidden/>
+                    <w:b/>
+                    <w:noProof/>
+                    <w:webHidden/>
+                    <w:sz w:val="20"/>
+                    <w:szCs w:val="20"/>
                   </w:rPr>
                   <w:instrText xml:space="preserve"> PAGEREF _Toc445236061 \h </w:instrText>
                 </w:r>
                 <w:r>
                   <w:rPr>
-                    <w:noProof/>
-                    <w:webHidden/>
-                  </w:rPr>
-                </w:r>
-                <w:r>
-                  <w:rPr>
-                    <w:noProof/>
-                    <w:webHidden/>
+                    <w:b/>
+                    <w:noProof/>
+                    <w:webHidden/>
+                    <w:sz w:val="20"/>
+                    <w:szCs w:val="20"/>
+                  </w:rPr>
+                </w:r>
+                <w:r>
+                  <w:rPr>
+                    <w:b/>
+                    <w:noProof/>
+                    <w:webHidden/>
+                    <w:sz w:val="20"/>
+                    <w:szCs w:val="20"/>
                   </w:rPr>
                   <w:fldChar w:fldCharType="separate"/>
                 </w:r>
                 <w:r>
                   <w:rPr>
-                    <w:noProof/>
-                    <w:webHidden/>
+                    <w:b/>
+                    <w:noProof/>
+                    <w:webHidden/>
+                    <w:sz w:val="20"/>
+                    <w:szCs w:val="20"/>
                   </w:rPr>
                   <w:t>8</w:t>
                 </w:r>
                 <w:r>
                   <w:rPr>
-                    <w:noProof/>
-                    <w:webHidden/>
+                    <w:b/>
+                    <w:noProof/>
+                    <w:webHidden/>
+                    <w:sz w:val="20"/>
+                    <w:szCs w:val="20"/>
                   </w:rPr>
                   <w:fldChar w:fldCharType="end"/>
                 </w:r>
@@ -2439,7 +3112,10 @@
                   <w:tab w:val="right" w:leader="dot" w:pos="9350"/>
                 </w:tabs>
                 <w:rPr>
+                  <w:b/>
                   <w:noProof/>
+                  <w:sz w:val="20"/>
+                  <w:szCs w:val="20"/>
                 </w:rPr>
               </w:pPr>
               <w:hyperlink w:anchor="_Toc445236062" w:history="1">
@@ -2448,12 +3124,17 @@
                     <w:rStyle w:val="Hyperlink"/>
                     <w:b/>
                     <w:noProof/>
+                    <w:sz w:val="20"/>
+                    <w:szCs w:val="20"/>
                   </w:rPr>
                   <w:t>2.4.13.</w:t>
                 </w:r>
                 <w:r>
                   <w:rPr>
-                    <w:noProof/>
+                    <w:b/>
+                    <w:noProof/>
+                    <w:sz w:val="20"/>
+                    <w:szCs w:val="20"/>
                   </w:rPr>
                   <w:tab/>
                 </w:r>
@@ -2462,54 +3143,77 @@
                     <w:rStyle w:val="Hyperlink"/>
                     <w:b/>
                     <w:noProof/>
+                    <w:sz w:val="20"/>
+                    <w:szCs w:val="20"/>
                   </w:rPr>
                   <w:t>Redo an action</w:t>
                 </w:r>
                 <w:r>
                   <w:rPr>
-                    <w:noProof/>
-                    <w:webHidden/>
+                    <w:b/>
+                    <w:noProof/>
+                    <w:webHidden/>
+                    <w:sz w:val="20"/>
+                    <w:szCs w:val="20"/>
                   </w:rPr>
                   <w:tab/>
                 </w:r>
                 <w:r>
                   <w:rPr>
-                    <w:noProof/>
-                    <w:webHidden/>
+                    <w:b/>
+                    <w:noProof/>
+                    <w:webHidden/>
+                    <w:sz w:val="20"/>
+                    <w:szCs w:val="20"/>
                   </w:rPr>
                   <w:fldChar w:fldCharType="begin"/>
                 </w:r>
                 <w:r>
                   <w:rPr>
-                    <w:noProof/>
-                    <w:webHidden/>
+                    <w:b/>
+                    <w:noProof/>
+                    <w:webHidden/>
+                    <w:sz w:val="20"/>
+                    <w:szCs w:val="20"/>
                   </w:rPr>
                   <w:instrText xml:space="preserve"> PAGEREF _Toc445236062 \h </w:instrText>
                 </w:r>
                 <w:r>
                   <w:rPr>
-                    <w:noProof/>
-                    <w:webHidden/>
-                  </w:rPr>
-                </w:r>
-                <w:r>
-                  <w:rPr>
-                    <w:noProof/>
-                    <w:webHidden/>
+                    <w:b/>
+                    <w:noProof/>
+                    <w:webHidden/>
+                    <w:sz w:val="20"/>
+                    <w:szCs w:val="20"/>
+                  </w:rPr>
+                </w:r>
+                <w:r>
+                  <w:rPr>
+                    <w:b/>
+                    <w:noProof/>
+                    <w:webHidden/>
+                    <w:sz w:val="20"/>
+                    <w:szCs w:val="20"/>
                   </w:rPr>
                   <w:fldChar w:fldCharType="separate"/>
                 </w:r>
                 <w:r>
                   <w:rPr>
-                    <w:noProof/>
-                    <w:webHidden/>
+                    <w:b/>
+                    <w:noProof/>
+                    <w:webHidden/>
+                    <w:sz w:val="20"/>
+                    <w:szCs w:val="20"/>
                   </w:rPr>
                   <w:t>8</w:t>
                 </w:r>
                 <w:r>
                   <w:rPr>
-                    <w:noProof/>
-                    <w:webHidden/>
+                    <w:b/>
+                    <w:noProof/>
+                    <w:webHidden/>
+                    <w:sz w:val="20"/>
+                    <w:szCs w:val="20"/>
                   </w:rPr>
                   <w:fldChar w:fldCharType="end"/>
                 </w:r>
@@ -2523,7 +3227,10 @@
                   <w:tab w:val="right" w:leader="dot" w:pos="9350"/>
                 </w:tabs>
                 <w:rPr>
+                  <w:b/>
                   <w:noProof/>
+                  <w:sz w:val="20"/>
+                  <w:szCs w:val="20"/>
                 </w:rPr>
               </w:pPr>
               <w:hyperlink w:anchor="_Toc445236063" w:history="1">
@@ -2532,12 +3239,17 @@
                     <w:rStyle w:val="Hyperlink"/>
                     <w:b/>
                     <w:noProof/>
+                    <w:sz w:val="20"/>
+                    <w:szCs w:val="20"/>
                   </w:rPr>
                   <w:t>2.4.14.</w:t>
                 </w:r>
                 <w:r>
                   <w:rPr>
-                    <w:noProof/>
+                    <w:b/>
+                    <w:noProof/>
+                    <w:sz w:val="20"/>
+                    <w:szCs w:val="20"/>
                   </w:rPr>
                   <w:tab/>
                 </w:r>
@@ -2546,54 +3258,77 @@
                     <w:rStyle w:val="Hyperlink"/>
                     <w:b/>
                     <w:noProof/>
+                    <w:sz w:val="20"/>
+                    <w:szCs w:val="20"/>
                   </w:rPr>
                   <w:t>Save simulation results</w:t>
                 </w:r>
                 <w:r>
                   <w:rPr>
-                    <w:noProof/>
-                    <w:webHidden/>
+                    <w:b/>
+                    <w:noProof/>
+                    <w:webHidden/>
+                    <w:sz w:val="20"/>
+                    <w:szCs w:val="20"/>
                   </w:rPr>
                   <w:tab/>
                 </w:r>
                 <w:r>
                   <w:rPr>
-                    <w:noProof/>
-                    <w:webHidden/>
+                    <w:b/>
+                    <w:noProof/>
+                    <w:webHidden/>
+                    <w:sz w:val="20"/>
+                    <w:szCs w:val="20"/>
                   </w:rPr>
                   <w:fldChar w:fldCharType="begin"/>
                 </w:r>
                 <w:r>
                   <w:rPr>
-                    <w:noProof/>
-                    <w:webHidden/>
+                    <w:b/>
+                    <w:noProof/>
+                    <w:webHidden/>
+                    <w:sz w:val="20"/>
+                    <w:szCs w:val="20"/>
                   </w:rPr>
                   <w:instrText xml:space="preserve"> PAGEREF _Toc445236063 \h </w:instrText>
                 </w:r>
                 <w:r>
                   <w:rPr>
-                    <w:noProof/>
-                    <w:webHidden/>
-                  </w:rPr>
-                </w:r>
-                <w:r>
-                  <w:rPr>
-                    <w:noProof/>
-                    <w:webHidden/>
+                    <w:b/>
+                    <w:noProof/>
+                    <w:webHidden/>
+                    <w:sz w:val="20"/>
+                    <w:szCs w:val="20"/>
+                  </w:rPr>
+                </w:r>
+                <w:r>
+                  <w:rPr>
+                    <w:b/>
+                    <w:noProof/>
+                    <w:webHidden/>
+                    <w:sz w:val="20"/>
+                    <w:szCs w:val="20"/>
                   </w:rPr>
                   <w:fldChar w:fldCharType="separate"/>
                 </w:r>
                 <w:r>
                   <w:rPr>
-                    <w:noProof/>
-                    <w:webHidden/>
+                    <w:b/>
+                    <w:noProof/>
+                    <w:webHidden/>
+                    <w:sz w:val="20"/>
+                    <w:szCs w:val="20"/>
                   </w:rPr>
                   <w:t>9</w:t>
                 </w:r>
                 <w:r>
                   <w:rPr>
-                    <w:noProof/>
-                    <w:webHidden/>
+                    <w:b/>
+                    <w:noProof/>
+                    <w:webHidden/>
+                    <w:sz w:val="20"/>
+                    <w:szCs w:val="20"/>
                   </w:rPr>
                   <w:fldChar w:fldCharType="end"/>
                 </w:r>
@@ -2607,7 +3342,10 @@
                   <w:tab w:val="right" w:leader="dot" w:pos="9350"/>
                 </w:tabs>
                 <w:rPr>
+                  <w:b/>
                   <w:noProof/>
+                  <w:sz w:val="20"/>
+                  <w:szCs w:val="20"/>
                 </w:rPr>
               </w:pPr>
               <w:hyperlink w:anchor="_Toc445236064" w:history="1">
@@ -2616,12 +3354,17 @@
                     <w:rStyle w:val="Hyperlink"/>
                     <w:b/>
                     <w:noProof/>
+                    <w:sz w:val="20"/>
+                    <w:szCs w:val="20"/>
                   </w:rPr>
                   <w:t>2.4.15.</w:t>
                 </w:r>
                 <w:r>
                   <w:rPr>
-                    <w:noProof/>
+                    <w:b/>
+                    <w:noProof/>
+                    <w:sz w:val="20"/>
+                    <w:szCs w:val="20"/>
                   </w:rPr>
                   <w:tab/>
                 </w:r>
@@ -2630,54 +3373,77 @@
                     <w:rStyle w:val="Hyperlink"/>
                     <w:b/>
                     <w:noProof/>
+                    <w:sz w:val="20"/>
+                    <w:szCs w:val="20"/>
                   </w:rPr>
                   <w:t>Show the help window</w:t>
                 </w:r>
                 <w:r>
                   <w:rPr>
-                    <w:noProof/>
-                    <w:webHidden/>
+                    <w:b/>
+                    <w:noProof/>
+                    <w:webHidden/>
+                    <w:sz w:val="20"/>
+                    <w:szCs w:val="20"/>
                   </w:rPr>
                   <w:tab/>
                 </w:r>
                 <w:r>
                   <w:rPr>
-                    <w:noProof/>
-                    <w:webHidden/>
+                    <w:b/>
+                    <w:noProof/>
+                    <w:webHidden/>
+                    <w:sz w:val="20"/>
+                    <w:szCs w:val="20"/>
                   </w:rPr>
                   <w:fldChar w:fldCharType="begin"/>
                 </w:r>
                 <w:r>
                   <w:rPr>
-                    <w:noProof/>
-                    <w:webHidden/>
+                    <w:b/>
+                    <w:noProof/>
+                    <w:webHidden/>
+                    <w:sz w:val="20"/>
+                    <w:szCs w:val="20"/>
                   </w:rPr>
                   <w:instrText xml:space="preserve"> PAGEREF _Toc445236064 \h </w:instrText>
                 </w:r>
                 <w:r>
                   <w:rPr>
-                    <w:noProof/>
-                    <w:webHidden/>
-                  </w:rPr>
-                </w:r>
-                <w:r>
-                  <w:rPr>
-                    <w:noProof/>
-                    <w:webHidden/>
+                    <w:b/>
+                    <w:noProof/>
+                    <w:webHidden/>
+                    <w:sz w:val="20"/>
+                    <w:szCs w:val="20"/>
+                  </w:rPr>
+                </w:r>
+                <w:r>
+                  <w:rPr>
+                    <w:b/>
+                    <w:noProof/>
+                    <w:webHidden/>
+                    <w:sz w:val="20"/>
+                    <w:szCs w:val="20"/>
                   </w:rPr>
                   <w:fldChar w:fldCharType="separate"/>
                 </w:r>
                 <w:r>
                   <w:rPr>
-                    <w:noProof/>
-                    <w:webHidden/>
+                    <w:b/>
+                    <w:noProof/>
+                    <w:webHidden/>
+                    <w:sz w:val="20"/>
+                    <w:szCs w:val="20"/>
                   </w:rPr>
                   <w:t>9</w:t>
                 </w:r>
                 <w:r>
                   <w:rPr>
-                    <w:noProof/>
-                    <w:webHidden/>
+                    <w:b/>
+                    <w:noProof/>
+                    <w:webHidden/>
+                    <w:sz w:val="20"/>
+                    <w:szCs w:val="20"/>
                   </w:rPr>
                   <w:fldChar w:fldCharType="end"/>
                 </w:r>
@@ -2691,7 +3457,10 @@
                   <w:tab w:val="right" w:leader="dot" w:pos="9350"/>
                 </w:tabs>
                 <w:rPr>
+                  <w:b/>
                   <w:noProof/>
+                  <w:sz w:val="20"/>
+                  <w:szCs w:val="20"/>
                 </w:rPr>
               </w:pPr>
               <w:hyperlink w:anchor="_Toc445236065" w:history="1">
@@ -2700,12 +3469,17 @@
                     <w:rStyle w:val="Hyperlink"/>
                     <w:b/>
                     <w:noProof/>
+                    <w:sz w:val="20"/>
+                    <w:szCs w:val="20"/>
                   </w:rPr>
                   <w:t>2.4.16.</w:t>
                 </w:r>
                 <w:r>
                   <w:rPr>
-                    <w:noProof/>
+                    <w:b/>
+                    <w:noProof/>
+                    <w:sz w:val="20"/>
+                    <w:szCs w:val="20"/>
                   </w:rPr>
                   <w:tab/>
                 </w:r>
@@ -2714,54 +3488,77 @@
                     <w:rStyle w:val="Hyperlink"/>
                     <w:b/>
                     <w:noProof/>
+                    <w:sz w:val="20"/>
+                    <w:szCs w:val="20"/>
                   </w:rPr>
                   <w:t>Exit application</w:t>
                 </w:r>
                 <w:r>
                   <w:rPr>
-                    <w:noProof/>
-                    <w:webHidden/>
+                    <w:b/>
+                    <w:noProof/>
+                    <w:webHidden/>
+                    <w:sz w:val="20"/>
+                    <w:szCs w:val="20"/>
                   </w:rPr>
                   <w:tab/>
                 </w:r>
                 <w:r>
                   <w:rPr>
-                    <w:noProof/>
-                    <w:webHidden/>
+                    <w:b/>
+                    <w:noProof/>
+                    <w:webHidden/>
+                    <w:sz w:val="20"/>
+                    <w:szCs w:val="20"/>
                   </w:rPr>
                   <w:fldChar w:fldCharType="begin"/>
                 </w:r>
                 <w:r>
                   <w:rPr>
-                    <w:noProof/>
-                    <w:webHidden/>
+                    <w:b/>
+                    <w:noProof/>
+                    <w:webHidden/>
+                    <w:sz w:val="20"/>
+                    <w:szCs w:val="20"/>
                   </w:rPr>
                   <w:instrText xml:space="preserve"> PAGEREF _Toc445236065 \h </w:instrText>
                 </w:r>
                 <w:r>
                   <w:rPr>
-                    <w:noProof/>
-                    <w:webHidden/>
-                  </w:rPr>
-                </w:r>
-                <w:r>
-                  <w:rPr>
-                    <w:noProof/>
-                    <w:webHidden/>
+                    <w:b/>
+                    <w:noProof/>
+                    <w:webHidden/>
+                    <w:sz w:val="20"/>
+                    <w:szCs w:val="20"/>
+                  </w:rPr>
+                </w:r>
+                <w:r>
+                  <w:rPr>
+                    <w:b/>
+                    <w:noProof/>
+                    <w:webHidden/>
+                    <w:sz w:val="20"/>
+                    <w:szCs w:val="20"/>
                   </w:rPr>
                   <w:fldChar w:fldCharType="separate"/>
                 </w:r>
                 <w:r>
                   <w:rPr>
-                    <w:noProof/>
-                    <w:webHidden/>
+                    <w:b/>
+                    <w:noProof/>
+                    <w:webHidden/>
+                    <w:sz w:val="20"/>
+                    <w:szCs w:val="20"/>
                   </w:rPr>
                   <w:t>10</w:t>
                 </w:r>
                 <w:r>
                   <w:rPr>
-                    <w:noProof/>
-                    <w:webHidden/>
+                    <w:b/>
+                    <w:noProof/>
+                    <w:webHidden/>
+                    <w:sz w:val="20"/>
+                    <w:szCs w:val="20"/>
                   </w:rPr>
                   <w:fldChar w:fldCharType="end"/>
                 </w:r>
@@ -2775,7 +3572,10 @@
                   <w:tab w:val="right" w:leader="dot" w:pos="9350"/>
                 </w:tabs>
                 <w:rPr>
+                  <w:b/>
                   <w:noProof/>
+                  <w:sz w:val="20"/>
+                  <w:szCs w:val="20"/>
                 </w:rPr>
               </w:pPr>
               <w:hyperlink w:anchor="_Toc445236066" w:history="1">
@@ -2784,12 +3584,17 @@
                     <w:rStyle w:val="Hyperlink"/>
                     <w:b/>
                     <w:noProof/>
+                    <w:sz w:val="20"/>
+                    <w:szCs w:val="20"/>
                   </w:rPr>
                   <w:t>2.4.17.</w:t>
                 </w:r>
                 <w:r>
                   <w:rPr>
-                    <w:noProof/>
+                    <w:b/>
+                    <w:noProof/>
+                    <w:sz w:val="20"/>
+                    <w:szCs w:val="20"/>
                   </w:rPr>
                   <w:tab/>
                 </w:r>
@@ -2798,54 +3603,77 @@
                     <w:rStyle w:val="Hyperlink"/>
                     <w:b/>
                     <w:noProof/>
+                    <w:sz w:val="20"/>
+                    <w:szCs w:val="20"/>
                   </w:rPr>
                   <w:t>Override simulation (Add police, ambulance, firetruck cars)</w:t>
                 </w:r>
                 <w:r>
                   <w:rPr>
-                    <w:noProof/>
-                    <w:webHidden/>
+                    <w:b/>
+                    <w:noProof/>
+                    <w:webHidden/>
+                    <w:sz w:val="20"/>
+                    <w:szCs w:val="20"/>
                   </w:rPr>
                   <w:tab/>
                 </w:r>
                 <w:r>
                   <w:rPr>
-                    <w:noProof/>
-                    <w:webHidden/>
+                    <w:b/>
+                    <w:noProof/>
+                    <w:webHidden/>
+                    <w:sz w:val="20"/>
+                    <w:szCs w:val="20"/>
                   </w:rPr>
                   <w:fldChar w:fldCharType="begin"/>
                 </w:r>
                 <w:r>
                   <w:rPr>
-                    <w:noProof/>
-                    <w:webHidden/>
+                    <w:b/>
+                    <w:noProof/>
+                    <w:webHidden/>
+                    <w:sz w:val="20"/>
+                    <w:szCs w:val="20"/>
                   </w:rPr>
                   <w:instrText xml:space="preserve"> PAGEREF _Toc445236066 \h </w:instrText>
                 </w:r>
                 <w:r>
                   <w:rPr>
-                    <w:noProof/>
-                    <w:webHidden/>
-                  </w:rPr>
-                </w:r>
-                <w:r>
-                  <w:rPr>
-                    <w:noProof/>
-                    <w:webHidden/>
+                    <w:b/>
+                    <w:noProof/>
+                    <w:webHidden/>
+                    <w:sz w:val="20"/>
+                    <w:szCs w:val="20"/>
+                  </w:rPr>
+                </w:r>
+                <w:r>
+                  <w:rPr>
+                    <w:b/>
+                    <w:noProof/>
+                    <w:webHidden/>
+                    <w:sz w:val="20"/>
+                    <w:szCs w:val="20"/>
                   </w:rPr>
                   <w:fldChar w:fldCharType="separate"/>
                 </w:r>
                 <w:r>
                   <w:rPr>
-                    <w:noProof/>
-                    <w:webHidden/>
+                    <w:b/>
+                    <w:noProof/>
+                    <w:webHidden/>
+                    <w:sz w:val="20"/>
+                    <w:szCs w:val="20"/>
                   </w:rPr>
                   <w:t>10</w:t>
                 </w:r>
                 <w:r>
                   <w:rPr>
-                    <w:noProof/>
-                    <w:webHidden/>
+                    <w:b/>
+                    <w:noProof/>
+                    <w:webHidden/>
+                    <w:sz w:val="20"/>
+                    <w:szCs w:val="20"/>
                   </w:rPr>
                   <w:fldChar w:fldCharType="end"/>
                 </w:r>
@@ -2859,7 +3687,10 @@
                   <w:tab w:val="right" w:leader="dot" w:pos="9350"/>
                 </w:tabs>
                 <w:rPr>
+                  <w:b/>
                   <w:noProof/>
+                  <w:sz w:val="20"/>
+                  <w:szCs w:val="20"/>
                 </w:rPr>
               </w:pPr>
               <w:hyperlink w:anchor="_Toc445236067" w:history="1">
@@ -2868,12 +3699,17 @@
                     <w:rStyle w:val="Hyperlink"/>
                     <w:b/>
                     <w:noProof/>
+                    <w:sz w:val="20"/>
+                    <w:szCs w:val="20"/>
                   </w:rPr>
                   <w:t>2.4.18.</w:t>
                 </w:r>
                 <w:r>
                   <w:rPr>
-                    <w:noProof/>
+                    <w:b/>
+                    <w:noProof/>
+                    <w:sz w:val="20"/>
+                    <w:szCs w:val="20"/>
                   </w:rPr>
                   <w:tab/>
                 </w:r>
@@ -2882,54 +3718,77 @@
                     <w:rStyle w:val="Hyperlink"/>
                     <w:b/>
                     <w:noProof/>
+                    <w:sz w:val="20"/>
+                    <w:szCs w:val="20"/>
                   </w:rPr>
                   <w:t>Relocate crossing</w:t>
                 </w:r>
                 <w:r>
                   <w:rPr>
-                    <w:noProof/>
-                    <w:webHidden/>
+                    <w:b/>
+                    <w:noProof/>
+                    <w:webHidden/>
+                    <w:sz w:val="20"/>
+                    <w:szCs w:val="20"/>
                   </w:rPr>
                   <w:tab/>
                 </w:r>
                 <w:r>
                   <w:rPr>
-                    <w:noProof/>
-                    <w:webHidden/>
+                    <w:b/>
+                    <w:noProof/>
+                    <w:webHidden/>
+                    <w:sz w:val="20"/>
+                    <w:szCs w:val="20"/>
                   </w:rPr>
                   <w:fldChar w:fldCharType="begin"/>
                 </w:r>
                 <w:r>
                   <w:rPr>
-                    <w:noProof/>
-                    <w:webHidden/>
+                    <w:b/>
+                    <w:noProof/>
+                    <w:webHidden/>
+                    <w:sz w:val="20"/>
+                    <w:szCs w:val="20"/>
                   </w:rPr>
                   <w:instrText xml:space="preserve"> PAGEREF _Toc445236067 \h </w:instrText>
                 </w:r>
                 <w:r>
                   <w:rPr>
-                    <w:noProof/>
-                    <w:webHidden/>
-                  </w:rPr>
-                </w:r>
-                <w:r>
-                  <w:rPr>
-                    <w:noProof/>
-                    <w:webHidden/>
+                    <w:b/>
+                    <w:noProof/>
+                    <w:webHidden/>
+                    <w:sz w:val="20"/>
+                    <w:szCs w:val="20"/>
+                  </w:rPr>
+                </w:r>
+                <w:r>
+                  <w:rPr>
+                    <w:b/>
+                    <w:noProof/>
+                    <w:webHidden/>
+                    <w:sz w:val="20"/>
+                    <w:szCs w:val="20"/>
                   </w:rPr>
                   <w:fldChar w:fldCharType="separate"/>
                 </w:r>
                 <w:r>
                   <w:rPr>
-                    <w:noProof/>
-                    <w:webHidden/>
+                    <w:b/>
+                    <w:noProof/>
+                    <w:webHidden/>
+                    <w:sz w:val="20"/>
+                    <w:szCs w:val="20"/>
                   </w:rPr>
                   <w:t>11</w:t>
                 </w:r>
                 <w:r>
                   <w:rPr>
-                    <w:noProof/>
-                    <w:webHidden/>
+                    <w:b/>
+                    <w:noProof/>
+                    <w:webHidden/>
+                    <w:sz w:val="20"/>
+                    <w:szCs w:val="20"/>
                   </w:rPr>
                   <w:fldChar w:fldCharType="end"/>
                 </w:r>
@@ -2943,7 +3802,10 @@
                   <w:tab w:val="right" w:leader="dot" w:pos="9350"/>
                 </w:tabs>
                 <w:rPr>
+                  <w:b/>
                   <w:noProof/>
+                  <w:sz w:val="20"/>
+                  <w:szCs w:val="20"/>
                 </w:rPr>
               </w:pPr>
               <w:hyperlink w:anchor="_Toc445236068" w:history="1">
@@ -2952,12 +3814,17 @@
                     <w:rStyle w:val="Hyperlink"/>
                     <w:b/>
                     <w:noProof/>
+                    <w:sz w:val="20"/>
+                    <w:szCs w:val="20"/>
                   </w:rPr>
                   <w:t>2.4.19.</w:t>
                 </w:r>
                 <w:r>
                   <w:rPr>
-                    <w:noProof/>
+                    <w:b/>
+                    <w:noProof/>
+                    <w:sz w:val="20"/>
+                    <w:szCs w:val="20"/>
                   </w:rPr>
                   <w:tab/>
                 </w:r>
@@ -2966,54 +3833,77 @@
                     <w:rStyle w:val="Hyperlink"/>
                     <w:b/>
                     <w:noProof/>
+                    <w:sz w:val="20"/>
+                    <w:szCs w:val="20"/>
                   </w:rPr>
                   <w:t>Startup the application</w:t>
                 </w:r>
                 <w:r>
                   <w:rPr>
-                    <w:noProof/>
-                    <w:webHidden/>
+                    <w:b/>
+                    <w:noProof/>
+                    <w:webHidden/>
+                    <w:sz w:val="20"/>
+                    <w:szCs w:val="20"/>
                   </w:rPr>
                   <w:tab/>
                 </w:r>
                 <w:r>
                   <w:rPr>
-                    <w:noProof/>
-                    <w:webHidden/>
+                    <w:b/>
+                    <w:noProof/>
+                    <w:webHidden/>
+                    <w:sz w:val="20"/>
+                    <w:szCs w:val="20"/>
                   </w:rPr>
                   <w:fldChar w:fldCharType="begin"/>
                 </w:r>
                 <w:r>
                   <w:rPr>
-                    <w:noProof/>
-                    <w:webHidden/>
+                    <w:b/>
+                    <w:noProof/>
+                    <w:webHidden/>
+                    <w:sz w:val="20"/>
+                    <w:szCs w:val="20"/>
                   </w:rPr>
                   <w:instrText xml:space="preserve"> PAGEREF _Toc445236068 \h </w:instrText>
                 </w:r>
                 <w:r>
                   <w:rPr>
-                    <w:noProof/>
-                    <w:webHidden/>
-                  </w:rPr>
-                </w:r>
-                <w:r>
-                  <w:rPr>
-                    <w:noProof/>
-                    <w:webHidden/>
+                    <w:b/>
+                    <w:noProof/>
+                    <w:webHidden/>
+                    <w:sz w:val="20"/>
+                    <w:szCs w:val="20"/>
+                  </w:rPr>
+                </w:r>
+                <w:r>
+                  <w:rPr>
+                    <w:b/>
+                    <w:noProof/>
+                    <w:webHidden/>
+                    <w:sz w:val="20"/>
+                    <w:szCs w:val="20"/>
                   </w:rPr>
                   <w:fldChar w:fldCharType="separate"/>
                 </w:r>
                 <w:r>
                   <w:rPr>
-                    <w:noProof/>
-                    <w:webHidden/>
+                    <w:b/>
+                    <w:noProof/>
+                    <w:webHidden/>
+                    <w:sz w:val="20"/>
+                    <w:szCs w:val="20"/>
                   </w:rPr>
                   <w:t>11</w:t>
                 </w:r>
                 <w:r>
                   <w:rPr>
-                    <w:noProof/>
-                    <w:webHidden/>
+                    <w:b/>
+                    <w:noProof/>
+                    <w:webHidden/>
+                    <w:sz w:val="20"/>
+                    <w:szCs w:val="20"/>
                   </w:rPr>
                   <w:fldChar w:fldCharType="end"/>
                 </w:r>
@@ -3027,7 +3917,10 @@
                   <w:tab w:val="right" w:leader="dot" w:pos="9350"/>
                 </w:tabs>
                 <w:rPr>
+                  <w:b/>
                   <w:noProof/>
+                  <w:sz w:val="20"/>
+                  <w:szCs w:val="20"/>
                 </w:rPr>
               </w:pPr>
               <w:hyperlink w:anchor="_Toc445236069" w:history="1">
@@ -3036,12 +3929,17 @@
                     <w:rStyle w:val="Hyperlink"/>
                     <w:b/>
                     <w:noProof/>
+                    <w:sz w:val="20"/>
+                    <w:szCs w:val="20"/>
                   </w:rPr>
                   <w:t>2.4.20.</w:t>
                 </w:r>
                 <w:r>
                   <w:rPr>
-                    <w:noProof/>
+                    <w:b/>
+                    <w:noProof/>
+                    <w:sz w:val="20"/>
+                    <w:szCs w:val="20"/>
                   </w:rPr>
                   <w:tab/>
                 </w:r>
@@ -3050,54 +3948,77 @@
                     <w:rStyle w:val="Hyperlink"/>
                     <w:b/>
                     <w:noProof/>
+                    <w:sz w:val="20"/>
+                    <w:szCs w:val="20"/>
                   </w:rPr>
                   <w:t>Show simulation</w:t>
                 </w:r>
                 <w:r>
                   <w:rPr>
-                    <w:noProof/>
-                    <w:webHidden/>
+                    <w:b/>
+                    <w:noProof/>
+                    <w:webHidden/>
+                    <w:sz w:val="20"/>
+                    <w:szCs w:val="20"/>
                   </w:rPr>
                   <w:tab/>
                 </w:r>
                 <w:r>
                   <w:rPr>
-                    <w:noProof/>
-                    <w:webHidden/>
+                    <w:b/>
+                    <w:noProof/>
+                    <w:webHidden/>
+                    <w:sz w:val="20"/>
+                    <w:szCs w:val="20"/>
                   </w:rPr>
                   <w:fldChar w:fldCharType="begin"/>
                 </w:r>
                 <w:r>
                   <w:rPr>
-                    <w:noProof/>
-                    <w:webHidden/>
+                    <w:b/>
+                    <w:noProof/>
+                    <w:webHidden/>
+                    <w:sz w:val="20"/>
+                    <w:szCs w:val="20"/>
                   </w:rPr>
                   <w:instrText xml:space="preserve"> PAGEREF _Toc445236069 \h </w:instrText>
                 </w:r>
                 <w:r>
                   <w:rPr>
-                    <w:noProof/>
-                    <w:webHidden/>
-                  </w:rPr>
-                </w:r>
-                <w:r>
-                  <w:rPr>
-                    <w:noProof/>
-                    <w:webHidden/>
+                    <w:b/>
+                    <w:noProof/>
+                    <w:webHidden/>
+                    <w:sz w:val="20"/>
+                    <w:szCs w:val="20"/>
+                  </w:rPr>
+                </w:r>
+                <w:r>
+                  <w:rPr>
+                    <w:b/>
+                    <w:noProof/>
+                    <w:webHidden/>
+                    <w:sz w:val="20"/>
+                    <w:szCs w:val="20"/>
                   </w:rPr>
                   <w:fldChar w:fldCharType="separate"/>
                 </w:r>
                 <w:r>
                   <w:rPr>
-                    <w:noProof/>
-                    <w:webHidden/>
+                    <w:b/>
+                    <w:noProof/>
+                    <w:webHidden/>
+                    <w:sz w:val="20"/>
+                    <w:szCs w:val="20"/>
                   </w:rPr>
                   <w:t>12</w:t>
                 </w:r>
                 <w:r>
                   <w:rPr>
-                    <w:noProof/>
-                    <w:webHidden/>
+                    <w:b/>
+                    <w:noProof/>
+                    <w:webHidden/>
+                    <w:sz w:val="20"/>
+                    <w:szCs w:val="20"/>
                   </w:rPr>
                   <w:fldChar w:fldCharType="end"/>
                 </w:r>
@@ -3111,7 +4032,10 @@
                   <w:tab w:val="right" w:leader="dot" w:pos="9350"/>
                 </w:tabs>
                 <w:rPr>
+                  <w:b/>
                   <w:noProof/>
+                  <w:sz w:val="20"/>
+                  <w:szCs w:val="20"/>
                 </w:rPr>
               </w:pPr>
               <w:hyperlink w:anchor="_Toc445236070" w:history="1">
@@ -3120,12 +4044,17 @@
                     <w:rStyle w:val="Hyperlink"/>
                     <w:b/>
                     <w:noProof/>
+                    <w:sz w:val="20"/>
+                    <w:szCs w:val="20"/>
                   </w:rPr>
                   <w:t>2.4.21.</w:t>
                 </w:r>
                 <w:r>
                   <w:rPr>
-                    <w:noProof/>
+                    <w:b/>
+                    <w:noProof/>
+                    <w:sz w:val="20"/>
+                    <w:szCs w:val="20"/>
                   </w:rPr>
                   <w:tab/>
                 </w:r>
@@ -3134,54 +4063,77 @@
                     <w:rStyle w:val="Hyperlink"/>
                     <w:b/>
                     <w:noProof/>
+                    <w:sz w:val="20"/>
+                    <w:szCs w:val="20"/>
                   </w:rPr>
                   <w:t>Select crossing’s component to make changes</w:t>
                 </w:r>
                 <w:r>
                   <w:rPr>
-                    <w:noProof/>
-                    <w:webHidden/>
+                    <w:b/>
+                    <w:noProof/>
+                    <w:webHidden/>
+                    <w:sz w:val="20"/>
+                    <w:szCs w:val="20"/>
                   </w:rPr>
                   <w:tab/>
                 </w:r>
                 <w:r>
                   <w:rPr>
-                    <w:noProof/>
-                    <w:webHidden/>
+                    <w:b/>
+                    <w:noProof/>
+                    <w:webHidden/>
+                    <w:sz w:val="20"/>
+                    <w:szCs w:val="20"/>
                   </w:rPr>
                   <w:fldChar w:fldCharType="begin"/>
                 </w:r>
                 <w:r>
                   <w:rPr>
-                    <w:noProof/>
-                    <w:webHidden/>
+                    <w:b/>
+                    <w:noProof/>
+                    <w:webHidden/>
+                    <w:sz w:val="20"/>
+                    <w:szCs w:val="20"/>
                   </w:rPr>
                   <w:instrText xml:space="preserve"> PAGEREF _Toc445236070 \h </w:instrText>
                 </w:r>
                 <w:r>
                   <w:rPr>
-                    <w:noProof/>
-                    <w:webHidden/>
-                  </w:rPr>
-                </w:r>
-                <w:r>
-                  <w:rPr>
-                    <w:noProof/>
-                    <w:webHidden/>
+                    <w:b/>
+                    <w:noProof/>
+                    <w:webHidden/>
+                    <w:sz w:val="20"/>
+                    <w:szCs w:val="20"/>
+                  </w:rPr>
+                </w:r>
+                <w:r>
+                  <w:rPr>
+                    <w:b/>
+                    <w:noProof/>
+                    <w:webHidden/>
+                    <w:sz w:val="20"/>
+                    <w:szCs w:val="20"/>
                   </w:rPr>
                   <w:fldChar w:fldCharType="separate"/>
                 </w:r>
                 <w:r>
                   <w:rPr>
-                    <w:noProof/>
-                    <w:webHidden/>
+                    <w:b/>
+                    <w:noProof/>
+                    <w:webHidden/>
+                    <w:sz w:val="20"/>
+                    <w:szCs w:val="20"/>
                   </w:rPr>
                   <w:t>12</w:t>
                 </w:r>
                 <w:r>
                   <w:rPr>
-                    <w:noProof/>
-                    <w:webHidden/>
+                    <w:b/>
+                    <w:noProof/>
+                    <w:webHidden/>
+                    <w:sz w:val="20"/>
+                    <w:szCs w:val="20"/>
                   </w:rPr>
                   <w:fldChar w:fldCharType="end"/>
                 </w:r>
@@ -3195,7 +4147,10 @@
                   <w:tab w:val="right" w:leader="dot" w:pos="9350"/>
                 </w:tabs>
                 <w:rPr>
+                  <w:b/>
                   <w:noProof/>
+                  <w:sz w:val="20"/>
+                  <w:szCs w:val="20"/>
                 </w:rPr>
               </w:pPr>
               <w:hyperlink w:anchor="_Toc445236071" w:history="1">
@@ -3204,12 +4159,17 @@
                     <w:rStyle w:val="Hyperlink"/>
                     <w:b/>
                     <w:noProof/>
+                    <w:sz w:val="20"/>
+                    <w:szCs w:val="20"/>
                   </w:rPr>
                   <w:t>2.4.22.</w:t>
                 </w:r>
                 <w:r>
                   <w:rPr>
-                    <w:noProof/>
+                    <w:b/>
+                    <w:noProof/>
+                    <w:sz w:val="20"/>
+                    <w:szCs w:val="20"/>
                   </w:rPr>
                   <w:tab/>
                 </w:r>
@@ -3218,54 +4178,77 @@
                     <w:rStyle w:val="Hyperlink"/>
                     <w:b/>
                     <w:noProof/>
+                    <w:sz w:val="20"/>
+                    <w:szCs w:val="20"/>
                   </w:rPr>
                   <w:t>Set current active crossing</w:t>
                 </w:r>
                 <w:r>
                   <w:rPr>
-                    <w:noProof/>
-                    <w:webHidden/>
+                    <w:b/>
+                    <w:noProof/>
+                    <w:webHidden/>
+                    <w:sz w:val="20"/>
+                    <w:szCs w:val="20"/>
                   </w:rPr>
                   <w:tab/>
                 </w:r>
                 <w:r>
                   <w:rPr>
-                    <w:noProof/>
-                    <w:webHidden/>
+                    <w:b/>
+                    <w:noProof/>
+                    <w:webHidden/>
+                    <w:sz w:val="20"/>
+                    <w:szCs w:val="20"/>
                   </w:rPr>
                   <w:fldChar w:fldCharType="begin"/>
                 </w:r>
                 <w:r>
                   <w:rPr>
-                    <w:noProof/>
-                    <w:webHidden/>
+                    <w:b/>
+                    <w:noProof/>
+                    <w:webHidden/>
+                    <w:sz w:val="20"/>
+                    <w:szCs w:val="20"/>
                   </w:rPr>
                   <w:instrText xml:space="preserve"> PAGEREF _Toc445236071 \h </w:instrText>
                 </w:r>
                 <w:r>
                   <w:rPr>
-                    <w:noProof/>
-                    <w:webHidden/>
-                  </w:rPr>
-                </w:r>
-                <w:r>
-                  <w:rPr>
-                    <w:noProof/>
-                    <w:webHidden/>
+                    <w:b/>
+                    <w:noProof/>
+                    <w:webHidden/>
+                    <w:sz w:val="20"/>
+                    <w:szCs w:val="20"/>
+                  </w:rPr>
+                </w:r>
+                <w:r>
+                  <w:rPr>
+                    <w:b/>
+                    <w:noProof/>
+                    <w:webHidden/>
+                    <w:sz w:val="20"/>
+                    <w:szCs w:val="20"/>
                   </w:rPr>
                   <w:fldChar w:fldCharType="separate"/>
                 </w:r>
                 <w:r>
                   <w:rPr>
-                    <w:noProof/>
-                    <w:webHidden/>
+                    <w:b/>
+                    <w:noProof/>
+                    <w:webHidden/>
+                    <w:sz w:val="20"/>
+                    <w:szCs w:val="20"/>
                   </w:rPr>
                   <w:t>13</w:t>
                 </w:r>
                 <w:r>
                   <w:rPr>
-                    <w:noProof/>
-                    <w:webHidden/>
+                    <w:b/>
+                    <w:noProof/>
+                    <w:webHidden/>
+                    <w:sz w:val="20"/>
+                    <w:szCs w:val="20"/>
                   </w:rPr>
                   <w:fldChar w:fldCharType="end"/>
                 </w:r>
@@ -3279,7 +4262,10 @@
                   <w:tab w:val="right" w:leader="dot" w:pos="9350"/>
                 </w:tabs>
                 <w:rPr>
+                  <w:b/>
                   <w:noProof/>
+                  <w:sz w:val="20"/>
+                  <w:szCs w:val="20"/>
                 </w:rPr>
               </w:pPr>
               <w:hyperlink w:anchor="_Toc445236072" w:history="1">
@@ -3288,12 +4274,17 @@
                     <w:rStyle w:val="Hyperlink"/>
                     <w:b/>
                     <w:noProof/>
+                    <w:sz w:val="20"/>
+                    <w:szCs w:val="20"/>
                   </w:rPr>
                   <w:t>2.4.23.</w:t>
                 </w:r>
                 <w:r>
                   <w:rPr>
-                    <w:noProof/>
+                    <w:b/>
+                    <w:noProof/>
+                    <w:sz w:val="20"/>
+                    <w:szCs w:val="20"/>
                   </w:rPr>
                   <w:tab/>
                 </w:r>
@@ -3302,54 +4293,77 @@
                     <w:rStyle w:val="Hyperlink"/>
                     <w:b/>
                     <w:noProof/>
+                    <w:sz w:val="20"/>
+                    <w:szCs w:val="20"/>
                   </w:rPr>
                   <w:t>Edit a crosswalk’s pedestrian flow</w:t>
                 </w:r>
                 <w:r>
                   <w:rPr>
-                    <w:noProof/>
-                    <w:webHidden/>
+                    <w:b/>
+                    <w:noProof/>
+                    <w:webHidden/>
+                    <w:sz w:val="20"/>
+                    <w:szCs w:val="20"/>
                   </w:rPr>
                   <w:tab/>
                 </w:r>
                 <w:r>
                   <w:rPr>
-                    <w:noProof/>
-                    <w:webHidden/>
+                    <w:b/>
+                    <w:noProof/>
+                    <w:webHidden/>
+                    <w:sz w:val="20"/>
+                    <w:szCs w:val="20"/>
                   </w:rPr>
                   <w:fldChar w:fldCharType="begin"/>
                 </w:r>
                 <w:r>
                   <w:rPr>
-                    <w:noProof/>
-                    <w:webHidden/>
+                    <w:b/>
+                    <w:noProof/>
+                    <w:webHidden/>
+                    <w:sz w:val="20"/>
+                    <w:szCs w:val="20"/>
                   </w:rPr>
                   <w:instrText xml:space="preserve"> PAGEREF _Toc445236072 \h </w:instrText>
                 </w:r>
                 <w:r>
                   <w:rPr>
-                    <w:noProof/>
-                    <w:webHidden/>
-                  </w:rPr>
-                </w:r>
-                <w:r>
-                  <w:rPr>
-                    <w:noProof/>
-                    <w:webHidden/>
+                    <w:b/>
+                    <w:noProof/>
+                    <w:webHidden/>
+                    <w:sz w:val="20"/>
+                    <w:szCs w:val="20"/>
+                  </w:rPr>
+                </w:r>
+                <w:r>
+                  <w:rPr>
+                    <w:b/>
+                    <w:noProof/>
+                    <w:webHidden/>
+                    <w:sz w:val="20"/>
+                    <w:szCs w:val="20"/>
                   </w:rPr>
                   <w:fldChar w:fldCharType="separate"/>
                 </w:r>
                 <w:r>
                   <w:rPr>
-                    <w:noProof/>
-                    <w:webHidden/>
+                    <w:b/>
+                    <w:noProof/>
+                    <w:webHidden/>
+                    <w:sz w:val="20"/>
+                    <w:szCs w:val="20"/>
                   </w:rPr>
                   <w:t>13</w:t>
                 </w:r>
                 <w:r>
                   <w:rPr>
-                    <w:noProof/>
-                    <w:webHidden/>
+                    <w:b/>
+                    <w:noProof/>
+                    <w:webHidden/>
+                    <w:sz w:val="20"/>
+                    <w:szCs w:val="20"/>
                   </w:rPr>
                   <w:fldChar w:fldCharType="end"/>
                 </w:r>
@@ -3363,75 +4377,108 @@
                   <w:tab w:val="right" w:leader="dot" w:pos="9350"/>
                 </w:tabs>
                 <w:rPr>
+                  <w:b/>
                   <w:noProof/>
+                  <w:sz w:val="20"/>
+                  <w:szCs w:val="20"/>
                 </w:rPr>
               </w:pPr>
               <w:hyperlink w:anchor="_Toc445236073" w:history="1">
                 <w:r>
                   <w:rPr>
                     <w:rStyle w:val="Hyperlink"/>
-                    <w:noProof/>
+                    <w:b/>
+                    <w:noProof/>
+                    <w:sz w:val="20"/>
+                    <w:szCs w:val="20"/>
                   </w:rPr>
                   <w:t>3.</w:t>
                 </w:r>
                 <w:r>
                   <w:rPr>
-                    <w:noProof/>
+                    <w:b/>
+                    <w:noProof/>
+                    <w:sz w:val="20"/>
+                    <w:szCs w:val="20"/>
                   </w:rPr>
                   <w:tab/>
                 </w:r>
                 <w:r>
                   <w:rPr>
                     <w:rStyle w:val="Hyperlink"/>
-                    <w:noProof/>
+                    <w:b/>
+                    <w:noProof/>
+                    <w:sz w:val="20"/>
+                    <w:szCs w:val="20"/>
                   </w:rPr>
                   <w:t>Test Environment</w:t>
                 </w:r>
                 <w:r>
                   <w:rPr>
-                    <w:noProof/>
-                    <w:webHidden/>
+                    <w:b/>
+                    <w:noProof/>
+                    <w:webHidden/>
+                    <w:sz w:val="20"/>
+                    <w:szCs w:val="20"/>
                   </w:rPr>
                   <w:tab/>
                 </w:r>
                 <w:r>
                   <w:rPr>
-                    <w:noProof/>
-                    <w:webHidden/>
+                    <w:b/>
+                    <w:noProof/>
+                    <w:webHidden/>
+                    <w:sz w:val="20"/>
+                    <w:szCs w:val="20"/>
                   </w:rPr>
                   <w:fldChar w:fldCharType="begin"/>
                 </w:r>
                 <w:r>
                   <w:rPr>
-                    <w:noProof/>
-                    <w:webHidden/>
+                    <w:b/>
+                    <w:noProof/>
+                    <w:webHidden/>
+                    <w:sz w:val="20"/>
+                    <w:szCs w:val="20"/>
                   </w:rPr>
                   <w:instrText xml:space="preserve"> PAGEREF _Toc445236073 \h </w:instrText>
                 </w:r>
                 <w:r>
                   <w:rPr>
-                    <w:noProof/>
-                    <w:webHidden/>
-                  </w:rPr>
-                </w:r>
-                <w:r>
-                  <w:rPr>
-                    <w:noProof/>
-                    <w:webHidden/>
+                    <w:b/>
+                    <w:noProof/>
+                    <w:webHidden/>
+                    <w:sz w:val="20"/>
+                    <w:szCs w:val="20"/>
+                  </w:rPr>
+                </w:r>
+                <w:r>
+                  <w:rPr>
+                    <w:b/>
+                    <w:noProof/>
+                    <w:webHidden/>
+                    <w:sz w:val="20"/>
+                    <w:szCs w:val="20"/>
                   </w:rPr>
                   <w:fldChar w:fldCharType="separate"/>
                 </w:r>
                 <w:r>
                   <w:rPr>
-                    <w:noProof/>
-                    <w:webHidden/>
+                    <w:b/>
+                    <w:noProof/>
+                    <w:webHidden/>
+                    <w:sz w:val="20"/>
+                    <w:szCs w:val="20"/>
                   </w:rPr>
                   <w:t>14</w:t>
                 </w:r>
                 <w:r>
                   <w:rPr>
-                    <w:noProof/>
-                    <w:webHidden/>
+                    <w:b/>
+                    <w:noProof/>
+                    <w:webHidden/>
+                    <w:sz w:val="20"/>
+                    <w:szCs w:val="20"/>
                   </w:rPr>
                   <w:fldChar w:fldCharType="end"/>
                 </w:r>
@@ -3443,43 +4490,14 @@
                   <w:b/>
                   <w:bCs/>
                   <w:noProof/>
+                  <w:sz w:val="20"/>
+                  <w:szCs w:val="20"/>
                 </w:rPr>
                 <w:fldChar w:fldCharType="end"/>
               </w:r>
             </w:p>
           </w:sdtContent>
         </w:sdt>
-        <w:p>
-          <w:pPr>
-            <w:spacing w:after="120"/>
-            <w:jc w:val="both"/>
-          </w:pPr>
-        </w:p>
-        <w:p>
-          <w:pPr>
-            <w:pStyle w:val="Heading1"/>
-            <w:numPr>
-              <w:ilvl w:val="0"/>
-              <w:numId w:val="2"/>
-            </w:numPr>
-            <w:spacing w:after="120"/>
-            <w:ind w:left="426" w:hanging="426"/>
-            <w:jc w:val="both"/>
-            <w:rPr>
-              <w:rFonts w:asciiTheme="minorHAnsi" w:hAnsiTheme="minorHAnsi"/>
-              <w:b/>
-            </w:rPr>
-            <w:sectPr>
-              <w:pgSz w:w="12240" w:h="15840"/>
-              <w:pgMar w:top="1440" w:right="1440" w:bottom="1440" w:left="1440" w:header="708" w:footer="708" w:gutter="0"/>
-              <w:pgNumType w:start="0"/>
-              <w:cols w:space="708"/>
-              <w:titlePg/>
-              <w:docGrid w:linePitch="360"/>
-            </w:sectPr>
-          </w:pPr>
-          <w:bookmarkStart w:id="0" w:name="_Toc445236041"/>
-        </w:p>
         <w:p>
           <w:pPr>
             <w:pStyle w:val="Heading1"/>
@@ -3495,6 +4513,7 @@
               <w:b/>
             </w:rPr>
           </w:pPr>
+          <w:bookmarkStart w:id="0" w:name="_Toc445236041"/>
           <w:r>
             <w:rPr>
               <w:rFonts w:asciiTheme="minorHAnsi" w:hAnsiTheme="minorHAnsi"/>
@@ -3588,15 +4607,7 @@
             <w:jc w:val="both"/>
           </w:pPr>
           <w:r>
-            <w:t xml:space="preserve">Traffic Lights System is a tool provide with the necessary tools to regulate the traffic within </w:t>
-          </w:r>
-          <w:proofErr w:type="spellStart"/>
-          <w:r>
-            <w:t>Csharp</w:t>
-          </w:r>
-          <w:proofErr w:type="spellEnd"/>
-          <w:r>
-            <w:t xml:space="preserve"> city to prevent traffic accidents. By having control over the traffic system the mayor’s desire of safe city will be satisfied.</w:t>
+            <w:t>Traffic Lights System is a tool provide with the necessary tools to regulate the traffic within Csharp city to prevent traffic accidents. By having control over the traffic system the mayor’s desire of safe city will be satisfied.</w:t>
           </w:r>
         </w:p>
         <w:p>
@@ -3925,7 +4936,27 @@
             <w:jc w:val="both"/>
           </w:pPr>
           <w:r>
-            <w:t xml:space="preserve">The system will be treated as a black box; if the information shows correctly online and in the reports, it will be assumed that the database is working properly. </w:t>
+            <w:t xml:space="preserve">The system will be treated as a black box; if the </w:t>
+          </w:r>
+          <w:r>
+            <w:rPr>
+              <w:rFonts w:hint="eastAsia"/>
+            </w:rPr>
+            <w:t>simu</w:t>
+          </w:r>
+          <w:r>
+            <w:t xml:space="preserve">lation results </w:t>
+          </w:r>
+          <w:r>
+            <w:t xml:space="preserve">shows correctly and in the reports, it will be assumed that the </w:t>
+          </w:r>
+          <w:r>
+            <w:t>application</w:t>
+          </w:r>
+          <w:bookmarkStart w:id="7" w:name="_GoBack"/>
+          <w:bookmarkEnd w:id="7"/>
+          <w:r>
+            <w:t xml:space="preserve"> is working properly. </w:t>
           </w:r>
         </w:p>
         <w:p>
@@ -3971,7 +5002,7 @@
               <w:b/>
             </w:rPr>
           </w:pPr>
-          <w:bookmarkStart w:id="7" w:name="_Toc445236048"/>
+          <w:bookmarkStart w:id="8" w:name="_Toc445236048"/>
           <w:r>
             <w:rPr>
               <w:rFonts w:asciiTheme="minorHAnsi" w:hAnsiTheme="minorHAnsi"/>
@@ -3979,7 +5010,7 @@
             </w:rPr>
             <w:t>Test Principles</w:t>
           </w:r>
-          <w:bookmarkEnd w:id="7"/>
+          <w:bookmarkEnd w:id="8"/>
         </w:p>
         <w:p>
           <w:pPr>
@@ -4051,7 +5082,7 @@
               <w:b/>
             </w:rPr>
           </w:pPr>
-          <w:bookmarkStart w:id="8" w:name="_Toc445236049"/>
+          <w:bookmarkStart w:id="9" w:name="_Toc445236049"/>
           <w:r>
             <w:rPr>
               <w:rFonts w:asciiTheme="minorHAnsi" w:hAnsiTheme="minorHAnsi"/>
@@ -4059,7 +5090,7 @@
             </w:rPr>
             <w:t>Functional Test</w:t>
           </w:r>
-          <w:bookmarkEnd w:id="8"/>
+          <w:bookmarkEnd w:id="9"/>
         </w:p>
         <w:p>
           <w:pPr>
@@ -4092,7 +5123,7 @@
           <w:b/>
         </w:rPr>
       </w:pPr>
-      <w:bookmarkStart w:id="9" w:name="_Toc445236050"/>
+      <w:bookmarkStart w:id="10" w:name="_Toc445236050"/>
       <w:r>
         <w:rPr>
           <w:rFonts w:asciiTheme="minorHAnsi" w:hAnsiTheme="minorHAnsi"/>
@@ -4100,7 +5131,7 @@
         </w:rPr>
         <w:t>Select a crossing to place</w:t>
       </w:r>
-      <w:bookmarkEnd w:id="9"/>
+      <w:bookmarkEnd w:id="10"/>
     </w:p>
     <w:p>
       <w:pPr>
@@ -4352,7 +5383,7 @@
       </w:tr>
     </w:tbl>
     <w:p>
-      <w:bookmarkStart w:id="10" w:name="_Toc445236051"/>
+      <w:bookmarkStart w:id="11" w:name="_Toc445236051"/>
     </w:p>
     <w:p>
       <w:pPr>
@@ -4375,7 +5406,7 @@
         </w:rPr>
         <w:t>Place a crossing</w:t>
       </w:r>
-      <w:bookmarkEnd w:id="10"/>
+      <w:bookmarkEnd w:id="11"/>
     </w:p>
     <w:p>
       <w:pPr>
@@ -4857,7 +5888,7 @@
           <w:b/>
         </w:rPr>
       </w:pPr>
-      <w:bookmarkStart w:id="11" w:name="_Toc445236052"/>
+      <w:bookmarkStart w:id="12" w:name="_Toc445236052"/>
     </w:p>
     <w:p>
       <w:pPr>
@@ -4880,7 +5911,7 @@
         </w:rPr>
         <w:t>Remove a crossing</w:t>
       </w:r>
-      <w:bookmarkEnd w:id="11"/>
+      <w:bookmarkEnd w:id="12"/>
     </w:p>
     <w:p>
       <w:pPr>
@@ -5102,8 +6133,16 @@
             <w:r>
               <w:rPr>
                 <w:sz w:val="22"/>
-              </w:rPr>
-              <w:t>System removes it from the grid and places it into the recycle bin.</w:t>
+                <w:szCs w:val="24"/>
+              </w:rPr>
+              <w:t>System removes it from the grid and places it into the recycle bin</w:t>
+            </w:r>
+            <w:r>
+              <w:rPr>
+                <w:sz w:val="22"/>
+                <w:szCs w:val="24"/>
+              </w:rPr>
+              <w:t>.</w:t>
             </w:r>
           </w:p>
         </w:tc>
@@ -5122,10 +6161,7 @@
         </w:tc>
       </w:tr>
     </w:tbl>
-    <w:p>
-      <w:bookmarkStart w:id="12" w:name="_GoBack"/>
-      <w:bookmarkEnd w:id="12"/>
-    </w:p>
+    <w:p/>
     <w:p>
       <w:pPr>
         <w:pStyle w:val="Heading3"/>
@@ -13505,7 +14541,7 @@
           <w:rPr>
             <w:noProof/>
           </w:rPr>
-          <w:t>11</w:t>
+          <w:t>3</w:t>
         </w:r>
         <w:r>
           <w:rPr>
@@ -18640,6 +19676,7 @@
   </w:compat>
   <w:rsids>
     <w:rsidRoot w:val="00AA74A3"/>
+    <w:rsid w:val="00456486"/>
     <w:rsid w:val="006179E2"/>
     <w:rsid w:val="006E23E8"/>
     <w:rsid w:val="00771E81"/>
@@ -19392,7 +20429,7 @@
 </file>
 
 <file path=customXml/itemProps2.xml><?xml version="1.0" encoding="utf-8"?>
-<ds:datastoreItem xmlns:ds="http://schemas.openxmlformats.org/officeDocument/2006/customXml" ds:itemID="{26419D86-96AB-4349-8CB1-50A8EEDFEAD0}">
+<ds:datastoreItem xmlns:ds="http://schemas.openxmlformats.org/officeDocument/2006/customXml" ds:itemID="{8D3E1CE5-2ABF-4618-90F6-C0E8774E0655}">
   <ds:schemaRefs>
     <ds:schemaRef ds:uri="http://schemas.openxmlformats.org/officeDocument/2006/bibliography"/>
   </ds:schemaRefs>

</xml_diff>

<commit_message>
update functional test 1 - 12
</commit_message>
<xml_diff>
--- a/Documents/Test Plan -Work in progress!/Test Plan First.docx
+++ b/Documents/Test Plan -Work in progress!/Test Plan First.docx
@@ -1,6 +1,6 @@
 
 <file path=word/document.xml><?xml version="1.0" encoding="utf-8"?>
-<w:document xmlns:wpc="http://schemas.microsoft.com/office/word/2010/wordprocessingCanvas" xmlns:mc="http://schemas.openxmlformats.org/markup-compatibility/2006" xmlns:o="urn:schemas-microsoft-com:office:office" xmlns:r="http://schemas.openxmlformats.org/officeDocument/2006/relationships" xmlns:m="http://schemas.openxmlformats.org/officeDocument/2006/math" xmlns:v="urn:schemas-microsoft-com:vml" xmlns:wp14="http://schemas.microsoft.com/office/word/2010/wordprocessingDrawing" xmlns:wp="http://schemas.openxmlformats.org/drawingml/2006/wordprocessingDrawing" xmlns:w10="urn:schemas-microsoft-com:office:word" xmlns:w="http://schemas.openxmlformats.org/wordprocessingml/2006/main" xmlns:w14="http://schemas.microsoft.com/office/word/2010/wordml" xmlns:w15="http://schemas.microsoft.com/office/word/2012/wordml" xmlns:wpg="http://schemas.microsoft.com/office/word/2010/wordprocessingGroup" xmlns:wpi="http://schemas.microsoft.com/office/word/2010/wordprocessingInk" xmlns:wne="http://schemas.microsoft.com/office/word/2006/wordml" xmlns:wps="http://schemas.microsoft.com/office/word/2010/wordprocessingShape" mc:Ignorable="w14 w15 wp14">
+<w:document xmlns:wpc="http://schemas.microsoft.com/office/word/2010/wordprocessingCanvas" xmlns:cx="http://schemas.microsoft.com/office/drawing/2014/chartex" xmlns:cx1="http://schemas.microsoft.com/office/drawing/2015/9/8/chartex" xmlns:cx2="http://schemas.microsoft.com/office/drawing/2015/10/21/chartex" xmlns:mc="http://schemas.openxmlformats.org/markup-compatibility/2006" xmlns:o="urn:schemas-microsoft-com:office:office" xmlns:r="http://schemas.openxmlformats.org/officeDocument/2006/relationships" xmlns:m="http://schemas.openxmlformats.org/officeDocument/2006/math" xmlns:v="urn:schemas-microsoft-com:vml" xmlns:wp14="http://schemas.microsoft.com/office/word/2010/wordprocessingDrawing" xmlns:wp="http://schemas.openxmlformats.org/drawingml/2006/wordprocessingDrawing" xmlns:w10="urn:schemas-microsoft-com:office:word" xmlns:w="http://schemas.openxmlformats.org/wordprocessingml/2006/main" xmlns:w14="http://schemas.microsoft.com/office/word/2010/wordml" xmlns:w15="http://schemas.microsoft.com/office/word/2012/wordml" xmlns:w16se="http://schemas.microsoft.com/office/word/2015/wordml/symex" xmlns:wpg="http://schemas.microsoft.com/office/word/2010/wordprocessingGroup" xmlns:wpi="http://schemas.microsoft.com/office/word/2010/wordprocessingInk" xmlns:wne="http://schemas.microsoft.com/office/word/2006/wordml" xmlns:wps="http://schemas.microsoft.com/office/word/2010/wordprocessingShape" mc:Ignorable="w14 w15 w16se wp14">
   <w:body>
     <w:sdt>
       <w:sdtPr>
@@ -23,6 +23,7 @@
           <w:r>
             <w:rPr>
               <w:noProof/>
+              <w:lang w:val="en-GB" w:eastAsia="zh-CN"/>
             </w:rPr>
             <w:drawing>
               <wp:inline distT="0" distB="0" distL="0" distR="0" wp14:anchorId="0ABE2E43" wp14:editId="3D016A3A">
@@ -175,6 +176,7 @@
           <w:r>
             <w:rPr>
               <w:noProof/>
+              <w:lang w:val="en-GB" w:eastAsia="zh-CN"/>
             </w:rPr>
             <w:drawing>
               <wp:inline distT="0" distB="0" distL="0" distR="0" wp14:anchorId="7A54FB26" wp14:editId="2933D6F8">
@@ -234,7 +236,7 @@
           <w:r>
             <w:rPr>
               <w:noProof/>
-              <w:lang w:eastAsia="en-US"/>
+              <w:lang w:val="en-GB"/>
             </w:rPr>
             <mc:AlternateContent>
               <mc:Choice Requires="wps">
@@ -657,17 +659,7 @@
                   <w:sz w:val="18"/>
                   <w:szCs w:val="18"/>
                 </w:rPr>
-                <w:t xml:space="preserve">Table of </w:t>
-              </w:r>
-              <w:bookmarkStart w:id="0" w:name="_GoBack"/>
-              <w:bookmarkEnd w:id="0"/>
-              <w:r>
-                <w:rPr>
-                  <w:rFonts w:asciiTheme="minorHAnsi" w:hAnsiTheme="minorHAnsi"/>
-                  <w:sz w:val="18"/>
-                  <w:szCs w:val="18"/>
-                </w:rPr>
-                <w:t>Contents</w:t>
+                <w:t>Table of Contents</w:t>
               </w:r>
             </w:p>
             <w:p>
@@ -4332,7 +4324,7 @@
               <w:b/>
             </w:rPr>
           </w:pPr>
-          <w:bookmarkStart w:id="1" w:name="_Toc445413367"/>
+          <w:bookmarkStart w:id="0" w:name="_Toc445413367"/>
           <w:r>
             <w:rPr>
               <w:rFonts w:asciiTheme="minorHAnsi" w:hAnsiTheme="minorHAnsi"/>
@@ -4341,7 +4333,7 @@
             <w:lastRenderedPageBreak/>
             <w:t>Introduction</w:t>
           </w:r>
-          <w:bookmarkEnd w:id="1"/>
+          <w:bookmarkEnd w:id="0"/>
         </w:p>
         <w:p>
           <w:pPr>
@@ -4358,7 +4350,7 @@
               <w:b/>
             </w:rPr>
           </w:pPr>
-          <w:bookmarkStart w:id="2" w:name="_Toc445413368"/>
+          <w:bookmarkStart w:id="1" w:name="_Toc445413368"/>
           <w:r>
             <w:rPr>
               <w:rFonts w:asciiTheme="minorHAnsi" w:hAnsiTheme="minorHAnsi"/>
@@ -4366,7 +4358,7 @@
             </w:rPr>
             <w:t>Purpose</w:t>
           </w:r>
-          <w:bookmarkEnd w:id="2"/>
+          <w:bookmarkEnd w:id="1"/>
         </w:p>
         <w:p>
           <w:pPr>
@@ -4414,7 +4406,7 @@
               <w:b/>
             </w:rPr>
           </w:pPr>
-          <w:bookmarkStart w:id="3" w:name="_Toc445413369"/>
+          <w:bookmarkStart w:id="2" w:name="_Toc445413369"/>
           <w:r>
             <w:rPr>
               <w:rFonts w:asciiTheme="minorHAnsi" w:hAnsiTheme="minorHAnsi"/>
@@ -4422,7 +4414,7 @@
             </w:rPr>
             <w:t>Project Overview</w:t>
           </w:r>
-          <w:bookmarkEnd w:id="3"/>
+          <w:bookmarkEnd w:id="2"/>
         </w:p>
         <w:p>
           <w:pPr>
@@ -4504,7 +4496,7 @@
               <w:b/>
             </w:rPr>
           </w:pPr>
-          <w:bookmarkStart w:id="4" w:name="_Toc445413370"/>
+          <w:bookmarkStart w:id="3" w:name="_Toc445413370"/>
           <w:r>
             <w:rPr>
               <w:rFonts w:asciiTheme="minorHAnsi" w:hAnsiTheme="minorHAnsi"/>
@@ -4512,7 +4504,7 @@
             </w:rPr>
             <w:t>Test Strategy</w:t>
           </w:r>
-          <w:bookmarkEnd w:id="4"/>
+          <w:bookmarkEnd w:id="3"/>
         </w:p>
         <w:p>
           <w:pPr>
@@ -4528,7 +4520,7 @@
               <w:b/>
             </w:rPr>
           </w:pPr>
-          <w:bookmarkStart w:id="5" w:name="_Toc445413371"/>
+          <w:bookmarkStart w:id="4" w:name="_Toc445413371"/>
           <w:r>
             <w:rPr>
               <w:rFonts w:asciiTheme="minorHAnsi" w:hAnsiTheme="minorHAnsi"/>
@@ -4536,7 +4528,7 @@
             </w:rPr>
             <w:t>Test objectives</w:t>
           </w:r>
-          <w:bookmarkEnd w:id="5"/>
+          <w:bookmarkEnd w:id="4"/>
         </w:p>
         <w:p>
           <w:pPr>
@@ -4562,7 +4554,7 @@
               <w:b/>
             </w:rPr>
           </w:pPr>
-          <w:bookmarkStart w:id="6" w:name="_Toc445413372"/>
+          <w:bookmarkStart w:id="5" w:name="_Toc445413372"/>
           <w:r>
             <w:rPr>
               <w:rFonts w:asciiTheme="minorHAnsi" w:hAnsiTheme="minorHAnsi"/>
@@ -4570,7 +4562,7 @@
             </w:rPr>
             <w:t>Test Principles</w:t>
           </w:r>
-          <w:bookmarkEnd w:id="6"/>
+          <w:bookmarkEnd w:id="5"/>
         </w:p>
         <w:p>
           <w:pPr>
@@ -4642,7 +4634,7 @@
               <w:b/>
             </w:rPr>
           </w:pPr>
-          <w:bookmarkStart w:id="7" w:name="_Toc445413373"/>
+          <w:bookmarkStart w:id="6" w:name="_Toc445413373"/>
           <w:r>
             <w:rPr>
               <w:rFonts w:asciiTheme="minorHAnsi" w:hAnsiTheme="minorHAnsi"/>
@@ -4650,7 +4642,7 @@
             </w:rPr>
             <w:t>Functional Test</w:t>
           </w:r>
-          <w:bookmarkEnd w:id="7"/>
+          <w:bookmarkEnd w:id="6"/>
         </w:p>
         <w:p>
           <w:pPr>
@@ -4688,7 +4680,7 @@
           <w:b/>
         </w:rPr>
       </w:pPr>
-      <w:bookmarkStart w:id="8" w:name="_Toc445413374"/>
+      <w:bookmarkStart w:id="7" w:name="_Toc445413374"/>
       <w:r>
         <w:rPr>
           <w:rFonts w:asciiTheme="minorHAnsi" w:hAnsiTheme="minorHAnsi"/>
@@ -4696,7 +4688,7 @@
         </w:rPr>
         <w:t>Select a crossing to place</w:t>
       </w:r>
-      <w:bookmarkEnd w:id="8"/>
+      <w:bookmarkEnd w:id="7"/>
     </w:p>
     <w:p>
       <w:pPr>
@@ -4734,20 +4726,21 @@
     <w:tbl>
       <w:tblPr>
         <w:tblStyle w:val="TableGrid"/>
-        <w:tblW w:w="8171" w:type="dxa"/>
+        <w:tblW w:w="8424" w:type="dxa"/>
         <w:tblInd w:w="846" w:type="dxa"/>
         <w:tblLook w:val="04A0" w:firstRow="1" w:lastRow="0" w:firstColumn="1" w:lastColumn="0" w:noHBand="0" w:noVBand="1"/>
       </w:tblPr>
       <w:tblGrid>
-        <w:gridCol w:w="1843"/>
-        <w:gridCol w:w="3119"/>
-        <w:gridCol w:w="2126"/>
-        <w:gridCol w:w="1083"/>
+        <w:gridCol w:w="1276"/>
+        <w:gridCol w:w="1559"/>
+        <w:gridCol w:w="2370"/>
+        <w:gridCol w:w="2166"/>
+        <w:gridCol w:w="1053"/>
       </w:tblGrid>
       <w:tr>
         <w:tc>
           <w:tcPr>
-            <w:tcW w:w="1843" w:type="dxa"/>
+            <w:tcW w:w="1276" w:type="dxa"/>
             <w:vAlign w:val="center"/>
           </w:tcPr>
           <w:p>
@@ -4756,14 +4749,12 @@
               <w:rPr>
                 <w:b/>
                 <w:sz w:val="22"/>
-                <w:szCs w:val="24"/>
-              </w:rPr>
-            </w:pPr>
-            <w:r>
-              <w:rPr>
-                <w:b/>
-                <w:sz w:val="22"/>
-                <w:szCs w:val="24"/>
+              </w:rPr>
+            </w:pPr>
+            <w:r>
+              <w:rPr>
+                <w:b/>
+                <w:sz w:val="22"/>
               </w:rPr>
               <w:t>Test Case</w:t>
             </w:r>
@@ -4771,7 +4762,29 @@
         </w:tc>
         <w:tc>
           <w:tcPr>
-            <w:tcW w:w="3119" w:type="dxa"/>
+            <w:tcW w:w="1559" w:type="dxa"/>
+          </w:tcPr>
+          <w:p>
+            <w:pPr>
+              <w:spacing w:after="120"/>
+              <w:rPr>
+                <w:b/>
+                <w:sz w:val="22"/>
+              </w:rPr>
+            </w:pPr>
+            <w:r>
+              <w:rPr>
+                <w:rFonts w:hint="eastAsia"/>
+                <w:b/>
+                <w:sz w:val="22"/>
+              </w:rPr>
+              <w:t>Pre-condition</w:t>
+            </w:r>
+          </w:p>
+        </w:tc>
+        <w:tc>
+          <w:tcPr>
+            <w:tcW w:w="2370" w:type="dxa"/>
             <w:vAlign w:val="center"/>
           </w:tcPr>
           <w:p>
@@ -4780,14 +4793,12 @@
               <w:rPr>
                 <w:b/>
                 <w:sz w:val="22"/>
-                <w:szCs w:val="24"/>
-              </w:rPr>
-            </w:pPr>
-            <w:r>
-              <w:rPr>
-                <w:b/>
-                <w:sz w:val="22"/>
-                <w:szCs w:val="24"/>
+              </w:rPr>
+            </w:pPr>
+            <w:r>
+              <w:rPr>
+                <w:b/>
+                <w:sz w:val="22"/>
               </w:rPr>
               <w:t>Method</w:t>
             </w:r>
@@ -4795,7 +4806,7 @@
         </w:tc>
         <w:tc>
           <w:tcPr>
-            <w:tcW w:w="2126" w:type="dxa"/>
+            <w:tcW w:w="2166" w:type="dxa"/>
             <w:vAlign w:val="center"/>
           </w:tcPr>
           <w:p>
@@ -4804,14 +4815,12 @@
               <w:rPr>
                 <w:b/>
                 <w:sz w:val="22"/>
-                <w:szCs w:val="24"/>
-              </w:rPr>
-            </w:pPr>
-            <w:r>
-              <w:rPr>
-                <w:b/>
-                <w:sz w:val="22"/>
-                <w:szCs w:val="24"/>
+              </w:rPr>
+            </w:pPr>
+            <w:r>
+              <w:rPr>
+                <w:b/>
+                <w:sz w:val="22"/>
               </w:rPr>
               <w:t>Expected result</w:t>
             </w:r>
@@ -4819,7 +4828,7 @@
         </w:tc>
         <w:tc>
           <w:tcPr>
-            <w:tcW w:w="1083" w:type="dxa"/>
+            <w:tcW w:w="1053" w:type="dxa"/>
             <w:vAlign w:val="center"/>
           </w:tcPr>
           <w:p>
@@ -4828,14 +4837,12 @@
               <w:rPr>
                 <w:b/>
                 <w:sz w:val="22"/>
-                <w:szCs w:val="24"/>
-              </w:rPr>
-            </w:pPr>
-            <w:r>
-              <w:rPr>
-                <w:b/>
-                <w:sz w:val="22"/>
-                <w:szCs w:val="24"/>
+              </w:rPr>
+            </w:pPr>
+            <w:r>
+              <w:rPr>
+                <w:b/>
+                <w:sz w:val="22"/>
               </w:rPr>
               <w:t>Success?</w:t>
             </w:r>
@@ -4848,42 +4855,47 @@
         </w:trPr>
         <w:tc>
           <w:tcPr>
-            <w:tcW w:w="1843" w:type="dxa"/>
-          </w:tcPr>
-          <w:p>
-            <w:pPr>
-              <w:spacing w:after="120"/>
-              <w:rPr>
-                <w:sz w:val="22"/>
-                <w:szCs w:val="24"/>
-              </w:rPr>
-            </w:pPr>
-            <w:r>
-              <w:rPr>
-                <w:sz w:val="22"/>
-                <w:szCs w:val="24"/>
-              </w:rPr>
-              <w:t>Select a crossing</w:t>
-            </w:r>
-            <w:r>
-              <w:rPr>
-                <w:sz w:val="22"/>
-                <w:szCs w:val="24"/>
-              </w:rPr>
-              <w:t xml:space="preserve"> to place</w:t>
-            </w:r>
-            <w:r>
-              <w:rPr>
-                <w:sz w:val="22"/>
-                <w:szCs w:val="24"/>
-              </w:rPr>
-              <w:t>.</w:t>
-            </w:r>
-          </w:p>
-        </w:tc>
-        <w:tc>
-          <w:tcPr>
-            <w:tcW w:w="3119" w:type="dxa"/>
+            <w:tcW w:w="1276" w:type="dxa"/>
+            <w:vMerge w:val="restart"/>
+          </w:tcPr>
+          <w:p>
+            <w:pPr>
+              <w:spacing w:after="120"/>
+              <w:rPr>
+                <w:sz w:val="22"/>
+              </w:rPr>
+            </w:pPr>
+            <w:r>
+              <w:rPr>
+                <w:sz w:val="22"/>
+              </w:rPr>
+              <w:t>Select a crossing to place.</w:t>
+            </w:r>
+          </w:p>
+        </w:tc>
+        <w:tc>
+          <w:tcPr>
+            <w:tcW w:w="1559" w:type="dxa"/>
+            <w:vMerge w:val="restart"/>
+          </w:tcPr>
+          <w:p>
+            <w:pPr>
+              <w:spacing w:after="120"/>
+              <w:rPr>
+                <w:sz w:val="22"/>
+              </w:rPr>
+            </w:pPr>
+            <w:r>
+              <w:rPr>
+                <w:sz w:val="22"/>
+              </w:rPr>
+              <w:t>Simulation is not running.</w:t>
+            </w:r>
+          </w:p>
+        </w:tc>
+        <w:tc>
+          <w:tcPr>
+            <w:tcW w:w="2370" w:type="dxa"/>
             <w:vAlign w:val="center"/>
           </w:tcPr>
           <w:p>
@@ -4897,70 +4909,195 @@
               <w:contextualSpacing w:val="0"/>
               <w:rPr>
                 <w:sz w:val="22"/>
-                <w:szCs w:val="24"/>
-              </w:rPr>
-            </w:pPr>
-            <w:r>
-              <w:rPr>
-                <w:sz w:val="22"/>
-                <w:szCs w:val="24"/>
-              </w:rPr>
-              <w:t>Select a crossing (type 1,</w:t>
-            </w:r>
-            <w:r>
-              <w:rPr>
-                <w:sz w:val="22"/>
-                <w:szCs w:val="24"/>
-              </w:rPr>
-              <w:t xml:space="preserve"> type 2</w:t>
-            </w:r>
-            <w:r>
-              <w:rPr>
-                <w:sz w:val="22"/>
-                <w:szCs w:val="24"/>
-              </w:rPr>
-              <w:t>)</w:t>
-            </w:r>
-            <w:r>
-              <w:rPr>
-                <w:sz w:val="22"/>
-                <w:szCs w:val="24"/>
-              </w:rPr>
-              <w:t>.</w:t>
-            </w:r>
-          </w:p>
-        </w:tc>
-        <w:tc>
-          <w:tcPr>
-            <w:tcW w:w="2126" w:type="dxa"/>
-          </w:tcPr>
-          <w:p>
-            <w:pPr>
-              <w:spacing w:after="120"/>
-              <w:rPr>
-                <w:sz w:val="22"/>
-                <w:szCs w:val="24"/>
-              </w:rPr>
-            </w:pPr>
-            <w:r>
-              <w:rPr>
-                <w:sz w:val="22"/>
-                <w:szCs w:val="24"/>
-              </w:rPr>
-              <w:t>System updates the current selected crossing type and the GUI</w:t>
-            </w:r>
-            <w:r>
-              <w:rPr>
-                <w:sz w:val="22"/>
-                <w:szCs w:val="24"/>
-              </w:rPr>
-              <w:t>.</w:t>
-            </w:r>
-          </w:p>
-        </w:tc>
-        <w:tc>
-          <w:tcPr>
-            <w:tcW w:w="1083" w:type="dxa"/>
+              </w:rPr>
+            </w:pPr>
+            <w:r>
+              <w:rPr>
+                <w:sz w:val="22"/>
+              </w:rPr>
+              <w:t xml:space="preserve">User enters </w:t>
+            </w:r>
+            <w:r>
+              <w:rPr>
+                <w:sz w:val="22"/>
+              </w:rPr>
+              <w:t xml:space="preserve">selecting </w:t>
+            </w:r>
+            <w:r>
+              <w:rPr>
+                <w:sz w:val="22"/>
+              </w:rPr>
+              <w:t>mode</w:t>
+            </w:r>
+          </w:p>
+          <w:p>
+            <w:pPr>
+              <w:pStyle w:val="ListParagraph"/>
+              <w:numPr>
+                <w:ilvl w:val="0"/>
+                <w:numId w:val="10"/>
+              </w:numPr>
+              <w:spacing w:after="120"/>
+              <w:contextualSpacing w:val="0"/>
+              <w:rPr>
+                <w:sz w:val="22"/>
+              </w:rPr>
+            </w:pPr>
+            <w:r>
+              <w:rPr>
+                <w:sz w:val="22"/>
+              </w:rPr>
+              <w:lastRenderedPageBreak/>
+              <w:t>user selects a crossing type 1</w:t>
+            </w:r>
+          </w:p>
+        </w:tc>
+        <w:tc>
+          <w:tcPr>
+            <w:tcW w:w="2166" w:type="dxa"/>
+          </w:tcPr>
+          <w:p>
+            <w:pPr>
+              <w:spacing w:after="120"/>
+              <w:rPr>
+                <w:sz w:val="22"/>
+              </w:rPr>
+            </w:pPr>
+            <w:r>
+              <w:rPr>
+                <w:sz w:val="22"/>
+              </w:rPr>
+              <w:lastRenderedPageBreak/>
+              <w:t>System updates the current selected crossing type and the GUI.</w:t>
+            </w:r>
+          </w:p>
+        </w:tc>
+        <w:tc>
+          <w:tcPr>
+            <w:tcW w:w="1053" w:type="dxa"/>
+          </w:tcPr>
+          <w:p>
+            <w:pPr>
+              <w:spacing w:after="120"/>
+              <w:rPr>
+                <w:sz w:val="22"/>
+              </w:rPr>
+            </w:pPr>
+          </w:p>
+        </w:tc>
+      </w:tr>
+      <w:tr>
+        <w:trPr>
+          <w:trHeight w:val="1124"/>
+        </w:trPr>
+        <w:tc>
+          <w:tcPr>
+            <w:tcW w:w="1276" w:type="dxa"/>
+            <w:vMerge/>
+          </w:tcPr>
+          <w:p>
+            <w:pPr>
+              <w:spacing w:after="120"/>
+              <w:rPr>
+                <w:sz w:val="22"/>
+              </w:rPr>
+            </w:pPr>
+          </w:p>
+        </w:tc>
+        <w:tc>
+          <w:tcPr>
+            <w:tcW w:w="1559" w:type="dxa"/>
+            <w:vMerge/>
+          </w:tcPr>
+          <w:p>
+            <w:pPr>
+              <w:spacing w:after="120"/>
+              <w:rPr>
+                <w:sz w:val="22"/>
+              </w:rPr>
+            </w:pPr>
+          </w:p>
+        </w:tc>
+        <w:tc>
+          <w:tcPr>
+            <w:tcW w:w="2370" w:type="dxa"/>
+            <w:vAlign w:val="center"/>
+          </w:tcPr>
+          <w:p>
+            <w:pPr>
+              <w:pStyle w:val="ListParagraph"/>
+              <w:numPr>
+                <w:ilvl w:val="0"/>
+                <w:numId w:val="47"/>
+              </w:numPr>
+              <w:spacing w:after="120"/>
+              <w:contextualSpacing w:val="0"/>
+              <w:rPr>
+                <w:sz w:val="22"/>
+              </w:rPr>
+            </w:pPr>
+            <w:r>
+              <w:rPr>
+                <w:sz w:val="22"/>
+              </w:rPr>
+              <w:t xml:space="preserve">User enters </w:t>
+            </w:r>
+            <w:r>
+              <w:rPr>
+                <w:sz w:val="22"/>
+              </w:rPr>
+              <w:t xml:space="preserve">selecting </w:t>
+            </w:r>
+            <w:r>
+              <w:rPr>
+                <w:sz w:val="22"/>
+              </w:rPr>
+              <w:t>mode</w:t>
+            </w:r>
+          </w:p>
+          <w:p>
+            <w:pPr>
+              <w:pStyle w:val="ListParagraph"/>
+              <w:numPr>
+                <w:ilvl w:val="0"/>
+                <w:numId w:val="47"/>
+              </w:numPr>
+              <w:spacing w:after="120"/>
+              <w:contextualSpacing w:val="0"/>
+              <w:rPr>
+                <w:sz w:val="22"/>
+              </w:rPr>
+            </w:pPr>
+            <w:r>
+              <w:rPr>
+                <w:sz w:val="22"/>
+              </w:rPr>
+              <w:t>user selects a crossing type 2</w:t>
+            </w:r>
+          </w:p>
+        </w:tc>
+        <w:tc>
+          <w:tcPr>
+            <w:tcW w:w="2166" w:type="dxa"/>
+          </w:tcPr>
+          <w:p>
+            <w:pPr>
+              <w:spacing w:after="120"/>
+              <w:rPr>
+                <w:sz w:val="22"/>
+              </w:rPr>
+            </w:pPr>
+            <w:r>
+              <w:rPr>
+                <w:sz w:val="22"/>
+              </w:rPr>
+              <w:t>System updates the current selected crossing type and the GUI.</w:t>
+            </w:r>
+          </w:p>
+        </w:tc>
+        <w:tc>
+          <w:tcPr>
+            <w:tcW w:w="1053" w:type="dxa"/>
           </w:tcPr>
           <w:p>
             <w:pPr>
@@ -4987,16 +5124,15 @@
           <w:b/>
         </w:rPr>
       </w:pPr>
-      <w:bookmarkStart w:id="9" w:name="_Toc445413375"/>
+      <w:bookmarkStart w:id="8" w:name="_Toc445413375"/>
       <w:r>
         <w:rPr>
           <w:rFonts w:asciiTheme="minorHAnsi" w:hAnsiTheme="minorHAnsi"/>
           <w:b/>
         </w:rPr>
-        <w:lastRenderedPageBreak/>
         <w:t>Place a crossing</w:t>
       </w:r>
-      <w:bookmarkEnd w:id="9"/>
+      <w:bookmarkEnd w:id="8"/>
     </w:p>
     <w:p>
       <w:pPr>
@@ -5031,31 +5167,34 @@
     <w:tbl>
       <w:tblPr>
         <w:tblStyle w:val="TableGrid"/>
-        <w:tblW w:w="8504" w:type="dxa"/>
+        <w:tblW w:w="8382" w:type="dxa"/>
         <w:tblInd w:w="846" w:type="dxa"/>
         <w:tblLook w:val="04A0" w:firstRow="1" w:lastRow="0" w:firstColumn="1" w:lastColumn="0" w:noHBand="0" w:noVBand="1"/>
       </w:tblPr>
       <w:tblGrid>
-        <w:gridCol w:w="2647"/>
-        <w:gridCol w:w="2836"/>
-        <w:gridCol w:w="1950"/>
-        <w:gridCol w:w="1071"/>
+        <w:gridCol w:w="1276"/>
+        <w:gridCol w:w="1559"/>
+        <w:gridCol w:w="2221"/>
+        <w:gridCol w:w="2315"/>
+        <w:gridCol w:w="1011"/>
       </w:tblGrid>
       <w:tr>
         <w:tc>
           <w:tcPr>
-            <w:tcW w:w="2647" w:type="dxa"/>
-          </w:tcPr>
-          <w:p>
-            <w:pPr>
-              <w:spacing w:after="120"/>
-              <w:rPr>
-                <w:b/>
-              </w:rPr>
-            </w:pPr>
-            <w:r>
-              <w:rPr>
-                <w:b/>
+            <w:tcW w:w="1276" w:type="dxa"/>
+          </w:tcPr>
+          <w:p>
+            <w:pPr>
+              <w:spacing w:after="120"/>
+              <w:rPr>
+                <w:b/>
+                <w:sz w:val="22"/>
+              </w:rPr>
+            </w:pPr>
+            <w:r>
+              <w:rPr>
+                <w:b/>
+                <w:sz w:val="22"/>
               </w:rPr>
               <w:t>Test Case</w:t>
             </w:r>
@@ -5063,7 +5202,29 @@
         </w:tc>
         <w:tc>
           <w:tcPr>
-            <w:tcW w:w="2836" w:type="dxa"/>
+            <w:tcW w:w="1559" w:type="dxa"/>
+          </w:tcPr>
+          <w:p>
+            <w:pPr>
+              <w:spacing w:after="120"/>
+              <w:rPr>
+                <w:b/>
+                <w:sz w:val="22"/>
+              </w:rPr>
+            </w:pPr>
+            <w:r>
+              <w:rPr>
+                <w:rFonts w:hint="eastAsia"/>
+                <w:b/>
+                <w:sz w:val="22"/>
+              </w:rPr>
+              <w:t>Pre-condition</w:t>
+            </w:r>
+          </w:p>
+        </w:tc>
+        <w:tc>
+          <w:tcPr>
+            <w:tcW w:w="2221" w:type="dxa"/>
             <w:vAlign w:val="center"/>
           </w:tcPr>
           <w:p>
@@ -5085,7 +5246,7 @@
         </w:tc>
         <w:tc>
           <w:tcPr>
-            <w:tcW w:w="1950" w:type="dxa"/>
+            <w:tcW w:w="2315" w:type="dxa"/>
           </w:tcPr>
           <w:p>
             <w:pPr>
@@ -5106,7 +5267,7 @@
         </w:tc>
         <w:tc>
           <w:tcPr>
-            <w:tcW w:w="1071" w:type="dxa"/>
+            <w:tcW w:w="1011" w:type="dxa"/>
           </w:tcPr>
           <w:p>
             <w:pPr>
@@ -5132,29 +5293,47 @@
         </w:trPr>
         <w:tc>
           <w:tcPr>
-            <w:tcW w:w="2647" w:type="dxa"/>
-          </w:tcPr>
-          <w:p>
-            <w:pPr>
-              <w:pStyle w:val="ListParagraph"/>
-              <w:spacing w:after="120"/>
-              <w:ind w:left="360"/>
-              <w:contextualSpacing w:val="0"/>
-            </w:pPr>
-            <w:r>
-              <w:t>Place the selected</w:t>
-            </w:r>
-            <w:r>
-              <w:t xml:space="preserve"> crossing</w:t>
-            </w:r>
-            <w:r>
-              <w:t>.</w:t>
-            </w:r>
-          </w:p>
-        </w:tc>
-        <w:tc>
-          <w:tcPr>
-            <w:tcW w:w="2836" w:type="dxa"/>
+            <w:tcW w:w="1276" w:type="dxa"/>
+            <w:vMerge w:val="restart"/>
+          </w:tcPr>
+          <w:p>
+            <w:pPr>
+              <w:spacing w:after="120"/>
+              <w:rPr>
+                <w:sz w:val="22"/>
+              </w:rPr>
+            </w:pPr>
+            <w:r>
+              <w:rPr>
+                <w:sz w:val="22"/>
+              </w:rPr>
+              <w:t>Place the selected crossing.</w:t>
+            </w:r>
+          </w:p>
+        </w:tc>
+        <w:tc>
+          <w:tcPr>
+            <w:tcW w:w="1559" w:type="dxa"/>
+            <w:vMerge w:val="restart"/>
+          </w:tcPr>
+          <w:p>
+            <w:pPr>
+              <w:spacing w:after="120"/>
+              <w:rPr>
+                <w:sz w:val="22"/>
+              </w:rPr>
+            </w:pPr>
+            <w:r>
+              <w:rPr>
+                <w:sz w:val="22"/>
+              </w:rPr>
+              <w:t>Simulation is not running.</w:t>
+            </w:r>
+          </w:p>
+        </w:tc>
+        <w:tc>
+          <w:tcPr>
+            <w:tcW w:w="2221" w:type="dxa"/>
             <w:vAlign w:val="center"/>
           </w:tcPr>
           <w:p>
@@ -5174,13 +5353,19 @@
               <w:rPr>
                 <w:sz w:val="22"/>
               </w:rPr>
-              <w:t>User positions mouse over a grid slot</w:t>
-            </w:r>
-            <w:r>
-              <w:rPr>
-                <w:sz w:val="22"/>
-              </w:rPr>
-              <w:t>.</w:t>
+              <w:t>User enter</w:t>
+            </w:r>
+            <w:r>
+              <w:rPr>
+                <w:sz w:val="22"/>
+              </w:rPr>
+              <w:t xml:space="preserve">s placing </w:t>
+            </w:r>
+            <w:r>
+              <w:rPr>
+                <w:sz w:val="22"/>
+              </w:rPr>
+              <w:t>mode.</w:t>
             </w:r>
           </w:p>
           <w:p>
@@ -5200,13 +5385,33 @@
               <w:rPr>
                 <w:sz w:val="22"/>
               </w:rPr>
+              <w:t>User positions mouse over a grid slot.</w:t>
+            </w:r>
+          </w:p>
+          <w:p>
+            <w:pPr>
+              <w:pStyle w:val="ListParagraph"/>
+              <w:numPr>
+                <w:ilvl w:val="0"/>
+                <w:numId w:val="11"/>
+              </w:numPr>
+              <w:spacing w:after="120"/>
+              <w:contextualSpacing w:val="0"/>
+              <w:rPr>
+                <w:sz w:val="22"/>
+              </w:rPr>
+            </w:pPr>
+            <w:r>
+              <w:rPr>
+                <w:sz w:val="22"/>
+              </w:rPr>
               <w:t>User clicks to place the crossing on the grid.</w:t>
             </w:r>
           </w:p>
         </w:tc>
         <w:tc>
           <w:tcPr>
-            <w:tcW w:w="1950" w:type="dxa"/>
+            <w:tcW w:w="2315" w:type="dxa"/>
           </w:tcPr>
           <w:p>
             <w:pPr>
@@ -5225,7 +5430,162 @@
         </w:tc>
         <w:tc>
           <w:tcPr>
-            <w:tcW w:w="1071" w:type="dxa"/>
+            <w:tcW w:w="1011" w:type="dxa"/>
+          </w:tcPr>
+          <w:p>
+            <w:pPr>
+              <w:spacing w:after="120"/>
+              <w:rPr>
+                <w:sz w:val="22"/>
+              </w:rPr>
+            </w:pPr>
+          </w:p>
+        </w:tc>
+      </w:tr>
+      <w:tr>
+        <w:trPr>
+          <w:trHeight w:val="1387"/>
+        </w:trPr>
+        <w:tc>
+          <w:tcPr>
+            <w:tcW w:w="1276" w:type="dxa"/>
+            <w:vMerge/>
+          </w:tcPr>
+          <w:p>
+            <w:pPr>
+              <w:spacing w:after="120"/>
+              <w:rPr>
+                <w:sz w:val="22"/>
+              </w:rPr>
+            </w:pPr>
+          </w:p>
+        </w:tc>
+        <w:tc>
+          <w:tcPr>
+            <w:tcW w:w="1559" w:type="dxa"/>
+            <w:vMerge/>
+          </w:tcPr>
+          <w:p>
+            <w:pPr>
+              <w:spacing w:after="120"/>
+              <w:rPr>
+                <w:sz w:val="22"/>
+              </w:rPr>
+            </w:pPr>
+          </w:p>
+        </w:tc>
+        <w:tc>
+          <w:tcPr>
+            <w:tcW w:w="2221" w:type="dxa"/>
+            <w:vAlign w:val="center"/>
+          </w:tcPr>
+          <w:p>
+            <w:pPr>
+              <w:pStyle w:val="ListParagraph"/>
+              <w:numPr>
+                <w:ilvl w:val="0"/>
+                <w:numId w:val="48"/>
+              </w:numPr>
+              <w:spacing w:after="120"/>
+              <w:contextualSpacing w:val="0"/>
+              <w:rPr>
+                <w:sz w:val="22"/>
+              </w:rPr>
+            </w:pPr>
+            <w:r>
+              <w:rPr>
+                <w:sz w:val="22"/>
+              </w:rPr>
+              <w:t>User enter</w:t>
+            </w:r>
+            <w:r>
+              <w:rPr>
+                <w:sz w:val="22"/>
+              </w:rPr>
+              <w:t>s</w:t>
+            </w:r>
+            <w:r>
+              <w:rPr>
+                <w:sz w:val="22"/>
+              </w:rPr>
+              <w:t xml:space="preserve"> </w:t>
+            </w:r>
+            <w:r>
+              <w:rPr>
+                <w:sz w:val="22"/>
+              </w:rPr>
+              <w:t xml:space="preserve">placing </w:t>
+            </w:r>
+            <w:r>
+              <w:rPr>
+                <w:sz w:val="22"/>
+              </w:rPr>
+              <w:t>mode.</w:t>
+            </w:r>
+          </w:p>
+          <w:p>
+            <w:pPr>
+              <w:pStyle w:val="ListParagraph"/>
+              <w:numPr>
+                <w:ilvl w:val="0"/>
+                <w:numId w:val="48"/>
+              </w:numPr>
+              <w:spacing w:after="120"/>
+              <w:contextualSpacing w:val="0"/>
+              <w:rPr>
+                <w:sz w:val="22"/>
+              </w:rPr>
+            </w:pPr>
+            <w:r>
+              <w:rPr>
+                <w:sz w:val="22"/>
+              </w:rPr>
+              <w:t>User positions mouse outside a grid slot.</w:t>
+            </w:r>
+          </w:p>
+          <w:p>
+            <w:pPr>
+              <w:pStyle w:val="ListParagraph"/>
+              <w:numPr>
+                <w:ilvl w:val="0"/>
+                <w:numId w:val="48"/>
+              </w:numPr>
+              <w:spacing w:after="120"/>
+              <w:contextualSpacing w:val="0"/>
+              <w:rPr>
+                <w:sz w:val="22"/>
+              </w:rPr>
+            </w:pPr>
+            <w:r>
+              <w:rPr>
+                <w:sz w:val="22"/>
+              </w:rPr>
+              <w:t>User clicks to place the crossing on the grid.</w:t>
+            </w:r>
+          </w:p>
+        </w:tc>
+        <w:tc>
+          <w:tcPr>
+            <w:tcW w:w="2315" w:type="dxa"/>
+          </w:tcPr>
+          <w:p>
+            <w:pPr>
+              <w:spacing w:after="120"/>
+              <w:rPr>
+                <w:sz w:val="22"/>
+              </w:rPr>
+            </w:pPr>
+            <w:r>
+              <w:rPr>
+                <w:sz w:val="22"/>
+              </w:rPr>
+              <w:t>User is still on the mode to place a crossing, nothing changed.</w:t>
+            </w:r>
+          </w:p>
+        </w:tc>
+        <w:tc>
+          <w:tcPr>
+            <w:tcW w:w="1011" w:type="dxa"/>
           </w:tcPr>
           <w:p>
             <w:pPr>
@@ -5253,7 +5613,7 @@
           <w:b/>
         </w:rPr>
       </w:pPr>
-      <w:bookmarkStart w:id="10" w:name="_Toc445413376"/>
+      <w:bookmarkStart w:id="9" w:name="_Toc445413376"/>
       <w:r>
         <w:rPr>
           <w:rFonts w:asciiTheme="minorHAnsi" w:hAnsiTheme="minorHAnsi"/>
@@ -5261,7 +5621,7 @@
         </w:rPr>
         <w:t>Remove a crossing</w:t>
       </w:r>
-      <w:bookmarkEnd w:id="10"/>
+      <w:bookmarkEnd w:id="9"/>
     </w:p>
     <w:p>
       <w:pPr>
@@ -5296,20 +5656,21 @@
     <w:tbl>
       <w:tblPr>
         <w:tblStyle w:val="TableGrid"/>
-        <w:tblW w:w="8171" w:type="dxa"/>
+        <w:tblW w:w="8424" w:type="dxa"/>
         <w:tblInd w:w="846" w:type="dxa"/>
         <w:tblLook w:val="04A0" w:firstRow="1" w:lastRow="0" w:firstColumn="1" w:lastColumn="0" w:noHBand="0" w:noVBand="1"/>
       </w:tblPr>
       <w:tblGrid>
-        <w:gridCol w:w="1843"/>
-        <w:gridCol w:w="3119"/>
-        <w:gridCol w:w="2126"/>
-        <w:gridCol w:w="1083"/>
+        <w:gridCol w:w="1276"/>
+        <w:gridCol w:w="1559"/>
+        <w:gridCol w:w="2381"/>
+        <w:gridCol w:w="2155"/>
+        <w:gridCol w:w="1053"/>
       </w:tblGrid>
       <w:tr>
         <w:tc>
           <w:tcPr>
-            <w:tcW w:w="1843" w:type="dxa"/>
+            <w:tcW w:w="1276" w:type="dxa"/>
           </w:tcPr>
           <w:p>
             <w:pPr>
@@ -5330,7 +5691,29 @@
         </w:tc>
         <w:tc>
           <w:tcPr>
-            <w:tcW w:w="3119" w:type="dxa"/>
+            <w:tcW w:w="1559" w:type="dxa"/>
+          </w:tcPr>
+          <w:p>
+            <w:pPr>
+              <w:spacing w:after="120"/>
+              <w:rPr>
+                <w:b/>
+                <w:sz w:val="22"/>
+              </w:rPr>
+            </w:pPr>
+            <w:r>
+              <w:rPr>
+                <w:rFonts w:hint="eastAsia"/>
+                <w:b/>
+                <w:sz w:val="22"/>
+              </w:rPr>
+              <w:t>Pre-condition</w:t>
+            </w:r>
+          </w:p>
+        </w:tc>
+        <w:tc>
+          <w:tcPr>
+            <w:tcW w:w="2381" w:type="dxa"/>
             <w:vAlign w:val="center"/>
           </w:tcPr>
           <w:p>
@@ -5352,7 +5735,7 @@
         </w:tc>
         <w:tc>
           <w:tcPr>
-            <w:tcW w:w="2126" w:type="dxa"/>
+            <w:tcW w:w="2155" w:type="dxa"/>
           </w:tcPr>
           <w:p>
             <w:pPr>
@@ -5373,7 +5756,7 @@
         </w:tc>
         <w:tc>
           <w:tcPr>
-            <w:tcW w:w="1083" w:type="dxa"/>
+            <w:tcW w:w="1053" w:type="dxa"/>
           </w:tcPr>
           <w:p>
             <w:pPr>
@@ -5399,32 +5782,47 @@
         </w:trPr>
         <w:tc>
           <w:tcPr>
-            <w:tcW w:w="1843" w:type="dxa"/>
-          </w:tcPr>
-          <w:p>
-            <w:pPr>
-              <w:spacing w:after="120"/>
-              <w:rPr>
-                <w:sz w:val="22"/>
-              </w:rPr>
-            </w:pPr>
-            <w:r>
-              <w:rPr>
-                <w:sz w:val="22"/>
-              </w:rPr>
-              <w:t>Remove a crossing</w:t>
-            </w:r>
-            <w:r>
-              <w:rPr>
-                <w:sz w:val="22"/>
-              </w:rPr>
-              <w:t>.</w:t>
-            </w:r>
-          </w:p>
-        </w:tc>
-        <w:tc>
-          <w:tcPr>
-            <w:tcW w:w="3119" w:type="dxa"/>
+            <w:tcW w:w="1276" w:type="dxa"/>
+            <w:vMerge w:val="restart"/>
+          </w:tcPr>
+          <w:p>
+            <w:pPr>
+              <w:spacing w:after="120"/>
+              <w:rPr>
+                <w:sz w:val="22"/>
+              </w:rPr>
+            </w:pPr>
+            <w:r>
+              <w:rPr>
+                <w:sz w:val="22"/>
+              </w:rPr>
+              <w:t>Remove a crossing.</w:t>
+            </w:r>
+          </w:p>
+        </w:tc>
+        <w:tc>
+          <w:tcPr>
+            <w:tcW w:w="1559" w:type="dxa"/>
+            <w:vMerge w:val="restart"/>
+          </w:tcPr>
+          <w:p>
+            <w:pPr>
+              <w:spacing w:after="120"/>
+              <w:rPr>
+                <w:sz w:val="22"/>
+              </w:rPr>
+            </w:pPr>
+            <w:r>
+              <w:rPr>
+                <w:sz w:val="22"/>
+              </w:rPr>
+              <w:t>Simulation is not running.</w:t>
+            </w:r>
+          </w:p>
+        </w:tc>
+        <w:tc>
+          <w:tcPr>
+            <w:tcW w:w="2381" w:type="dxa"/>
             <w:vAlign w:val="center"/>
           </w:tcPr>
           <w:p>
@@ -5457,19 +5855,7 @@
               <w:rPr>
                 <w:sz w:val="22"/>
               </w:rPr>
-              <w:t xml:space="preserve"> clicks on </w:t>
-            </w:r>
-            <w:r>
-              <w:rPr>
-                <w:sz w:val="22"/>
-              </w:rPr>
-              <w:t>a</w:t>
-            </w:r>
-            <w:r>
-              <w:rPr>
-                <w:sz w:val="22"/>
-              </w:rPr>
-              <w:t xml:space="preserve"> crossing.</w:t>
+              <w:t xml:space="preserve"> clicks on a crossing.</w:t>
             </w:r>
           </w:p>
           <w:p>
@@ -5495,19 +5881,18 @@
         </w:tc>
         <w:tc>
           <w:tcPr>
-            <w:tcW w:w="2126" w:type="dxa"/>
-          </w:tcPr>
-          <w:p>
-            <w:pPr>
-              <w:spacing w:after="120"/>
-              <w:rPr>
-                <w:sz w:val="22"/>
-              </w:rPr>
-            </w:pPr>
-            <w:r>
-              <w:rPr>
-                <w:sz w:val="22"/>
-                <w:szCs w:val="24"/>
+            <w:tcW w:w="2155" w:type="dxa"/>
+          </w:tcPr>
+          <w:p>
+            <w:pPr>
+              <w:spacing w:after="120"/>
+              <w:rPr>
+                <w:sz w:val="22"/>
+              </w:rPr>
+            </w:pPr>
+            <w:r>
+              <w:rPr>
+                <w:sz w:val="22"/>
               </w:rPr>
               <w:t>System removes it from the grid and places it into the recycle bin.</w:t>
             </w:r>
@@ -5515,7 +5900,134 @@
         </w:tc>
         <w:tc>
           <w:tcPr>
-            <w:tcW w:w="1083" w:type="dxa"/>
+            <w:tcW w:w="1053" w:type="dxa"/>
+          </w:tcPr>
+          <w:p>
+            <w:pPr>
+              <w:spacing w:after="120"/>
+              <w:rPr>
+                <w:sz w:val="22"/>
+              </w:rPr>
+            </w:pPr>
+          </w:p>
+        </w:tc>
+      </w:tr>
+      <w:tr>
+        <w:trPr>
+          <w:trHeight w:val="1134"/>
+        </w:trPr>
+        <w:tc>
+          <w:tcPr>
+            <w:tcW w:w="1276" w:type="dxa"/>
+            <w:vMerge/>
+          </w:tcPr>
+          <w:p>
+            <w:pPr>
+              <w:spacing w:after="120"/>
+              <w:rPr>
+                <w:sz w:val="22"/>
+              </w:rPr>
+            </w:pPr>
+          </w:p>
+        </w:tc>
+        <w:tc>
+          <w:tcPr>
+            <w:tcW w:w="1559" w:type="dxa"/>
+            <w:vMerge/>
+          </w:tcPr>
+          <w:p>
+            <w:pPr>
+              <w:spacing w:after="120"/>
+              <w:rPr>
+                <w:sz w:val="22"/>
+              </w:rPr>
+            </w:pPr>
+          </w:p>
+        </w:tc>
+        <w:tc>
+          <w:tcPr>
+            <w:tcW w:w="2381" w:type="dxa"/>
+            <w:vAlign w:val="center"/>
+          </w:tcPr>
+          <w:p>
+            <w:pPr>
+              <w:pStyle w:val="ListParagraph"/>
+              <w:numPr>
+                <w:ilvl w:val="0"/>
+                <w:numId w:val="49"/>
+              </w:numPr>
+              <w:spacing w:after="120"/>
+              <w:contextualSpacing w:val="0"/>
+              <w:rPr>
+                <w:sz w:val="22"/>
+              </w:rPr>
+            </w:pPr>
+            <w:r>
+              <w:rPr>
+                <w:sz w:val="22"/>
+              </w:rPr>
+              <w:t xml:space="preserve">User </w:t>
+            </w:r>
+            <w:r>
+              <w:rPr>
+                <w:sz w:val="22"/>
+              </w:rPr>
+              <w:t>left</w:t>
+            </w:r>
+            <w:r>
+              <w:rPr>
+                <w:sz w:val="22"/>
+              </w:rPr>
+              <w:t xml:space="preserve"> clicks </w:t>
+            </w:r>
+            <w:r>
+              <w:rPr>
+                <w:sz w:val="22"/>
+              </w:rPr>
+              <w:t xml:space="preserve">or double clicks </w:t>
+            </w:r>
+            <w:r>
+              <w:rPr>
+                <w:sz w:val="22"/>
+              </w:rPr>
+              <w:t>on a crossing.</w:t>
+            </w:r>
+          </w:p>
+        </w:tc>
+        <w:tc>
+          <w:tcPr>
+            <w:tcW w:w="2155" w:type="dxa"/>
+          </w:tcPr>
+          <w:p>
+            <w:pPr>
+              <w:spacing w:after="120"/>
+              <w:rPr>
+                <w:sz w:val="22"/>
+              </w:rPr>
+            </w:pPr>
+            <w:r>
+              <w:rPr>
+                <w:sz w:val="22"/>
+              </w:rPr>
+              <w:t xml:space="preserve">There </w:t>
+            </w:r>
+            <w:r>
+              <w:rPr>
+                <w:sz w:val="22"/>
+              </w:rPr>
+              <w:t>are</w:t>
+            </w:r>
+            <w:r>
+              <w:rPr>
+                <w:sz w:val="22"/>
+              </w:rPr>
+              <w:t xml:space="preserve"> no changes.</w:t>
+            </w:r>
+          </w:p>
+        </w:tc>
+        <w:tc>
+          <w:tcPr>
+            <w:tcW w:w="1053" w:type="dxa"/>
           </w:tcPr>
           <w:p>
             <w:pPr>
@@ -5543,7 +6055,7 @@
           <w:b/>
         </w:rPr>
       </w:pPr>
-      <w:bookmarkStart w:id="11" w:name="_Toc445413377"/>
+      <w:bookmarkStart w:id="10" w:name="_Toc445413377"/>
       <w:r>
         <w:rPr>
           <w:rFonts w:asciiTheme="minorHAnsi" w:hAnsiTheme="minorHAnsi"/>
@@ -5551,7 +6063,7 @@
         </w:rPr>
         <w:t>Create a simulation</w:t>
       </w:r>
-      <w:bookmarkEnd w:id="11"/>
+      <w:bookmarkEnd w:id="10"/>
     </w:p>
     <w:p>
       <w:pPr>
@@ -5580,20 +6092,21 @@
     <w:tbl>
       <w:tblPr>
         <w:tblStyle w:val="TableGrid"/>
-        <w:tblW w:w="8171" w:type="dxa"/>
+        <w:tblW w:w="8422" w:type="dxa"/>
         <w:tblInd w:w="846" w:type="dxa"/>
         <w:tblLook w:val="04A0" w:firstRow="1" w:lastRow="0" w:firstColumn="1" w:lastColumn="0" w:noHBand="0" w:noVBand="1"/>
       </w:tblPr>
       <w:tblGrid>
-        <w:gridCol w:w="1843"/>
-        <w:gridCol w:w="3119"/>
-        <w:gridCol w:w="2126"/>
-        <w:gridCol w:w="1083"/>
+        <w:gridCol w:w="1276"/>
+        <w:gridCol w:w="1558"/>
+        <w:gridCol w:w="2426"/>
+        <w:gridCol w:w="2111"/>
+        <w:gridCol w:w="1051"/>
       </w:tblGrid>
       <w:tr>
         <w:tc>
           <w:tcPr>
-            <w:tcW w:w="1843" w:type="dxa"/>
+            <w:tcW w:w="1276" w:type="dxa"/>
           </w:tcPr>
           <w:p>
             <w:pPr>
@@ -5614,7 +6127,28 @@
         </w:tc>
         <w:tc>
           <w:tcPr>
-            <w:tcW w:w="3119" w:type="dxa"/>
+            <w:tcW w:w="1558" w:type="dxa"/>
+          </w:tcPr>
+          <w:p>
+            <w:pPr>
+              <w:spacing w:after="120"/>
+              <w:rPr>
+                <w:b/>
+              </w:rPr>
+            </w:pPr>
+            <w:r>
+              <w:rPr>
+                <w:rFonts w:hint="eastAsia"/>
+                <w:b/>
+                <w:szCs w:val="24"/>
+              </w:rPr>
+              <w:t>Pre-condition</w:t>
+            </w:r>
+          </w:p>
+        </w:tc>
+        <w:tc>
+          <w:tcPr>
+            <w:tcW w:w="2426" w:type="dxa"/>
             <w:vAlign w:val="center"/>
           </w:tcPr>
           <w:p>
@@ -5636,7 +6170,7 @@
         </w:tc>
         <w:tc>
           <w:tcPr>
-            <w:tcW w:w="2126" w:type="dxa"/>
+            <w:tcW w:w="2111" w:type="dxa"/>
           </w:tcPr>
           <w:p>
             <w:pPr>
@@ -5657,7 +6191,7 @@
         </w:tc>
         <w:tc>
           <w:tcPr>
-            <w:tcW w:w="1083" w:type="dxa"/>
+            <w:tcW w:w="1051" w:type="dxa"/>
           </w:tcPr>
           <w:p>
             <w:pPr>
@@ -5683,7 +6217,7 @@
         </w:trPr>
         <w:tc>
           <w:tcPr>
-            <w:tcW w:w="1843" w:type="dxa"/>
+            <w:tcW w:w="1276" w:type="dxa"/>
             <w:vMerge w:val="restart"/>
           </w:tcPr>
           <w:p>
@@ -5709,7 +6243,22 @@
         </w:tc>
         <w:tc>
           <w:tcPr>
-            <w:tcW w:w="3119" w:type="dxa"/>
+            <w:tcW w:w="1558" w:type="dxa"/>
+            <w:vMerge w:val="restart"/>
+          </w:tcPr>
+          <w:p>
+            <w:pPr>
+              <w:spacing w:after="120"/>
+            </w:pPr>
+            <w:r>
+              <w:t>The application is running.</w:t>
+            </w:r>
+          </w:p>
+        </w:tc>
+        <w:tc>
+          <w:tcPr>
+            <w:tcW w:w="2426" w:type="dxa"/>
+            <w:vMerge w:val="restart"/>
             <w:vAlign w:val="center"/>
           </w:tcPr>
           <w:p>
@@ -5735,7 +6284,7 @@
         </w:tc>
         <w:tc>
           <w:tcPr>
-            <w:tcW w:w="2126" w:type="dxa"/>
+            <w:tcW w:w="2111" w:type="dxa"/>
           </w:tcPr>
           <w:p>
             <w:pPr>
@@ -5754,14 +6303,82 @@
         </w:tc>
         <w:tc>
           <w:tcPr>
-            <w:tcW w:w="1083" w:type="dxa"/>
-          </w:tcPr>
-          <w:p>
-            <w:pPr>
-              <w:spacing w:after="120"/>
-              <w:rPr>
-                <w:sz w:val="22"/>
-              </w:rPr>
+            <w:tcW w:w="1051" w:type="dxa"/>
+          </w:tcPr>
+          <w:p>
+            <w:pPr>
+              <w:spacing w:after="120"/>
+              <w:rPr>
+                <w:sz w:val="22"/>
+              </w:rPr>
+            </w:pPr>
+          </w:p>
+        </w:tc>
+      </w:tr>
+      <w:tr>
+        <w:trPr>
+          <w:trHeight w:val="703"/>
+        </w:trPr>
+        <w:tc>
+          <w:tcPr>
+            <w:tcW w:w="1276" w:type="dxa"/>
+            <w:vMerge/>
+          </w:tcPr>
+          <w:p>
+            <w:pPr>
+              <w:spacing w:after="120"/>
+            </w:pPr>
+          </w:p>
+        </w:tc>
+        <w:tc>
+          <w:tcPr>
+            <w:tcW w:w="1558" w:type="dxa"/>
+            <w:vMerge/>
+          </w:tcPr>
+          <w:p>
+            <w:pPr>
+              <w:spacing w:after="120"/>
+            </w:pPr>
+          </w:p>
+        </w:tc>
+        <w:tc>
+          <w:tcPr>
+            <w:tcW w:w="2426" w:type="dxa"/>
+            <w:vMerge/>
+            <w:vAlign w:val="center"/>
+          </w:tcPr>
+          <w:p>
+            <w:pPr>
+              <w:pStyle w:val="ListParagraph"/>
+              <w:numPr>
+                <w:ilvl w:val="0"/>
+                <w:numId w:val="13"/>
+              </w:numPr>
+              <w:spacing w:after="120"/>
+              <w:contextualSpacing w:val="0"/>
+            </w:pPr>
+          </w:p>
+        </w:tc>
+        <w:tc>
+          <w:tcPr>
+            <w:tcW w:w="2111" w:type="dxa"/>
+          </w:tcPr>
+          <w:p>
+            <w:pPr>
+              <w:spacing w:after="120"/>
+            </w:pPr>
+            <w:r>
+              <w:t>System does nothing if the current grid is empty.</w:t>
+            </w:r>
+          </w:p>
+        </w:tc>
+        <w:tc>
+          <w:tcPr>
+            <w:tcW w:w="1051" w:type="dxa"/>
+          </w:tcPr>
+          <w:p>
+            <w:pPr>
+              <w:spacing w:after="120"/>
             </w:pPr>
           </w:p>
         </w:tc>
@@ -5772,7 +6389,7 @@
         </w:trPr>
         <w:tc>
           <w:tcPr>
-            <w:tcW w:w="1843" w:type="dxa"/>
+            <w:tcW w:w="1276" w:type="dxa"/>
             <w:vMerge/>
           </w:tcPr>
           <w:p>
@@ -5792,8 +6409,8 @@
         </w:tc>
         <w:tc>
           <w:tcPr>
-            <w:tcW w:w="3119" w:type="dxa"/>
-            <w:vAlign w:val="center"/>
+            <w:tcW w:w="1558" w:type="dxa"/>
+            <w:vMerge/>
           </w:tcPr>
           <w:p>
             <w:pPr>
@@ -5804,17 +6421,14 @@
               </w:numPr>
               <w:spacing w:after="120"/>
               <w:contextualSpacing w:val="0"/>
-              <w:rPr>
-                <w:sz w:val="22"/>
-              </w:rPr>
-            </w:pPr>
-            <w:r>
-              <w:rPr>
-                <w:sz w:val="22"/>
-              </w:rPr>
-              <w:t>User prompts the system to create a new simulation.</w:t>
-            </w:r>
-          </w:p>
+            </w:pPr>
+          </w:p>
+        </w:tc>
+        <w:tc>
+          <w:tcPr>
+            <w:tcW w:w="2426" w:type="dxa"/>
+            <w:vAlign w:val="center"/>
+          </w:tcPr>
           <w:p>
             <w:pPr>
               <w:pStyle w:val="ListParagraph"/>
@@ -5832,13 +6446,33 @@
               <w:rPr>
                 <w:sz w:val="22"/>
               </w:rPr>
+              <w:t>User prompts the system to create a new simulation.</w:t>
+            </w:r>
+          </w:p>
+          <w:p>
+            <w:pPr>
+              <w:pStyle w:val="ListParagraph"/>
+              <w:numPr>
+                <w:ilvl w:val="0"/>
+                <w:numId w:val="14"/>
+              </w:numPr>
+              <w:spacing w:after="120"/>
+              <w:contextualSpacing w:val="0"/>
+              <w:rPr>
+                <w:sz w:val="22"/>
+              </w:rPr>
+            </w:pPr>
+            <w:r>
+              <w:rPr>
+                <w:sz w:val="22"/>
+              </w:rPr>
               <w:t>User saves their changes.</w:t>
             </w:r>
           </w:p>
         </w:tc>
         <w:tc>
           <w:tcPr>
-            <w:tcW w:w="2126" w:type="dxa"/>
+            <w:tcW w:w="2111" w:type="dxa"/>
           </w:tcPr>
           <w:p>
             <w:pPr>
@@ -5881,7 +6515,7 @@
         </w:tc>
         <w:tc>
           <w:tcPr>
-            <w:tcW w:w="1083" w:type="dxa"/>
+            <w:tcW w:w="1051" w:type="dxa"/>
           </w:tcPr>
           <w:p>
             <w:pPr>
@@ -5909,7 +6543,7 @@
           <w:b/>
         </w:rPr>
       </w:pPr>
-      <w:bookmarkStart w:id="12" w:name="_Toc445413378"/>
+      <w:bookmarkStart w:id="11" w:name="_Toc445413378"/>
       <w:r>
         <w:rPr>
           <w:rFonts w:asciiTheme="minorHAnsi" w:hAnsiTheme="minorHAnsi"/>
@@ -5917,7 +6551,7 @@
         </w:rPr>
         <w:t>Save a simulation</w:t>
       </w:r>
-      <w:bookmarkEnd w:id="12"/>
+      <w:bookmarkEnd w:id="11"/>
     </w:p>
     <w:p>
       <w:pPr>
@@ -5946,31 +6580,34 @@
     <w:tbl>
       <w:tblPr>
         <w:tblStyle w:val="TableGrid"/>
-        <w:tblW w:w="8504" w:type="dxa"/>
+        <w:tblW w:w="8413" w:type="dxa"/>
         <w:tblInd w:w="846" w:type="dxa"/>
         <w:tblLook w:val="04A0" w:firstRow="1" w:lastRow="0" w:firstColumn="1" w:lastColumn="0" w:noHBand="0" w:noVBand="1"/>
       </w:tblPr>
       <w:tblGrid>
-        <w:gridCol w:w="2616"/>
-        <w:gridCol w:w="2850"/>
-        <w:gridCol w:w="1967"/>
-        <w:gridCol w:w="1071"/>
+        <w:gridCol w:w="1276"/>
+        <w:gridCol w:w="1562"/>
+        <w:gridCol w:w="2407"/>
+        <w:gridCol w:w="2126"/>
+        <w:gridCol w:w="1042"/>
       </w:tblGrid>
       <w:tr>
         <w:tc>
           <w:tcPr>
-            <w:tcW w:w="2616" w:type="dxa"/>
-          </w:tcPr>
-          <w:p>
-            <w:pPr>
-              <w:spacing w:after="120"/>
-              <w:rPr>
-                <w:b/>
-              </w:rPr>
-            </w:pPr>
-            <w:r>
-              <w:rPr>
-                <w:b/>
+            <w:tcW w:w="1276" w:type="dxa"/>
+          </w:tcPr>
+          <w:p>
+            <w:pPr>
+              <w:spacing w:after="120"/>
+              <w:rPr>
+                <w:b/>
+                <w:sz w:val="22"/>
+              </w:rPr>
+            </w:pPr>
+            <w:r>
+              <w:rPr>
+                <w:b/>
+                <w:sz w:val="22"/>
               </w:rPr>
               <w:t>Test Case</w:t>
             </w:r>
@@ -5978,7 +6615,29 @@
         </w:tc>
         <w:tc>
           <w:tcPr>
-            <w:tcW w:w="2850" w:type="dxa"/>
+            <w:tcW w:w="1562" w:type="dxa"/>
+          </w:tcPr>
+          <w:p>
+            <w:pPr>
+              <w:spacing w:after="120"/>
+              <w:rPr>
+                <w:b/>
+                <w:sz w:val="22"/>
+              </w:rPr>
+            </w:pPr>
+            <w:r>
+              <w:rPr>
+                <w:rFonts w:hint="eastAsia"/>
+                <w:b/>
+                <w:sz w:val="22"/>
+              </w:rPr>
+              <w:t>Pre-condition</w:t>
+            </w:r>
+          </w:p>
+        </w:tc>
+        <w:tc>
+          <w:tcPr>
+            <w:tcW w:w="2407" w:type="dxa"/>
             <w:vAlign w:val="center"/>
           </w:tcPr>
           <w:p>
@@ -6000,7 +6659,7 @@
         </w:tc>
         <w:tc>
           <w:tcPr>
-            <w:tcW w:w="1967" w:type="dxa"/>
+            <w:tcW w:w="2126" w:type="dxa"/>
           </w:tcPr>
           <w:p>
             <w:pPr>
@@ -6021,7 +6680,7 @@
         </w:tc>
         <w:tc>
           <w:tcPr>
-            <w:tcW w:w="1071" w:type="dxa"/>
+            <w:tcW w:w="1042" w:type="dxa"/>
           </w:tcPr>
           <w:p>
             <w:pPr>
@@ -6047,14 +6706,11 @@
         </w:trPr>
         <w:tc>
           <w:tcPr>
-            <w:tcW w:w="2616" w:type="dxa"/>
-          </w:tcPr>
-          <w:p>
-            <w:pPr>
-              <w:pStyle w:val="ListParagraph"/>
-              <w:spacing w:after="120"/>
-              <w:ind w:left="360"/>
-              <w:contextualSpacing w:val="0"/>
+            <w:tcW w:w="1276" w:type="dxa"/>
+          </w:tcPr>
+          <w:p>
+            <w:pPr>
+              <w:spacing w:after="120"/>
               <w:rPr>
                 <w:rFonts w:cs="Arial"/>
                 <w:shd w:val="clear" w:color="auto" w:fill="FEFEFE"/>
@@ -6071,7 +6727,29 @@
         </w:tc>
         <w:tc>
           <w:tcPr>
-            <w:tcW w:w="2850" w:type="dxa"/>
+            <w:tcW w:w="1562" w:type="dxa"/>
+          </w:tcPr>
+          <w:p>
+            <w:pPr>
+              <w:spacing w:after="120"/>
+              <w:rPr>
+                <w:rFonts w:cs="Arial"/>
+                <w:sz w:val="22"/>
+                <w:shd w:val="clear" w:color="auto" w:fill="FEFEFE"/>
+              </w:rPr>
+            </w:pPr>
+            <w:r>
+              <w:rPr>
+                <w:rFonts w:cs="Arial"/>
+                <w:sz w:val="22"/>
+              </w:rPr>
+              <w:t>There is at least one crossing on the grid.</w:t>
+            </w:r>
+          </w:p>
+        </w:tc>
+        <w:tc>
+          <w:tcPr>
+            <w:tcW w:w="2407" w:type="dxa"/>
             <w:vAlign w:val="center"/>
           </w:tcPr>
           <w:p>
@@ -6119,14 +6797,13 @@
                 <w:sz w:val="22"/>
                 <w:shd w:val="clear" w:color="auto" w:fill="FEFEFE"/>
               </w:rPr>
-              <w:lastRenderedPageBreak/>
               <w:t>User specifies file name and location.</w:t>
             </w:r>
           </w:p>
         </w:tc>
         <w:tc>
           <w:tcPr>
-            <w:tcW w:w="1967" w:type="dxa"/>
+            <w:tcW w:w="2126" w:type="dxa"/>
           </w:tcPr>
           <w:p>
             <w:pPr>
@@ -6141,14 +6818,13 @@
                 <w:sz w:val="22"/>
                 <w:shd w:val="clear" w:color="auto" w:fill="FEFEFE"/>
               </w:rPr>
-              <w:lastRenderedPageBreak/>
               <w:t>System saves the simulation.</w:t>
             </w:r>
           </w:p>
         </w:tc>
         <w:tc>
           <w:tcPr>
-            <w:tcW w:w="1071" w:type="dxa"/>
+            <w:tcW w:w="1042" w:type="dxa"/>
           </w:tcPr>
           <w:p>
             <w:pPr>
@@ -6176,7 +6852,7 @@
           <w:b/>
         </w:rPr>
       </w:pPr>
-      <w:bookmarkStart w:id="13" w:name="_Toc445413379"/>
+      <w:bookmarkStart w:id="12" w:name="_Toc445413379"/>
       <w:r>
         <w:rPr>
           <w:rFonts w:asciiTheme="minorHAnsi" w:hAnsiTheme="minorHAnsi"/>
@@ -6184,7 +6860,7 @@
         </w:rPr>
         <w:t>Load a simulation</w:t>
       </w:r>
-      <w:bookmarkEnd w:id="13"/>
+      <w:bookmarkEnd w:id="12"/>
     </w:p>
     <w:p>
       <w:pPr>
@@ -6222,20 +6898,21 @@
     <w:tbl>
       <w:tblPr>
         <w:tblStyle w:val="TableGrid"/>
-        <w:tblW w:w="8171" w:type="dxa"/>
+        <w:tblW w:w="8421" w:type="dxa"/>
         <w:tblInd w:w="846" w:type="dxa"/>
         <w:tblLook w:val="04A0" w:firstRow="1" w:lastRow="0" w:firstColumn="1" w:lastColumn="0" w:noHBand="0" w:noVBand="1"/>
       </w:tblPr>
       <w:tblGrid>
-        <w:gridCol w:w="1843"/>
-        <w:gridCol w:w="3119"/>
-        <w:gridCol w:w="2126"/>
-        <w:gridCol w:w="1083"/>
+        <w:gridCol w:w="1276"/>
+        <w:gridCol w:w="1566"/>
+        <w:gridCol w:w="2408"/>
+        <w:gridCol w:w="2121"/>
+        <w:gridCol w:w="1050"/>
       </w:tblGrid>
       <w:tr>
         <w:tc>
           <w:tcPr>
-            <w:tcW w:w="1843" w:type="dxa"/>
+            <w:tcW w:w="1276" w:type="dxa"/>
           </w:tcPr>
           <w:p>
             <w:pPr>
@@ -6256,7 +6933,29 @@
         </w:tc>
         <w:tc>
           <w:tcPr>
-            <w:tcW w:w="3119" w:type="dxa"/>
+            <w:tcW w:w="1566" w:type="dxa"/>
+          </w:tcPr>
+          <w:p>
+            <w:pPr>
+              <w:spacing w:after="120"/>
+              <w:rPr>
+                <w:b/>
+                <w:sz w:val="22"/>
+              </w:rPr>
+            </w:pPr>
+            <w:r>
+              <w:rPr>
+                <w:rFonts w:hint="eastAsia"/>
+                <w:b/>
+                <w:sz w:val="22"/>
+              </w:rPr>
+              <w:t>Pre-condition</w:t>
+            </w:r>
+          </w:p>
+        </w:tc>
+        <w:tc>
+          <w:tcPr>
+            <w:tcW w:w="2408" w:type="dxa"/>
             <w:vAlign w:val="center"/>
           </w:tcPr>
           <w:p>
@@ -6278,7 +6977,7 @@
         </w:tc>
         <w:tc>
           <w:tcPr>
-            <w:tcW w:w="2126" w:type="dxa"/>
+            <w:tcW w:w="2121" w:type="dxa"/>
           </w:tcPr>
           <w:p>
             <w:pPr>
@@ -6299,7 +6998,7 @@
         </w:tc>
         <w:tc>
           <w:tcPr>
-            <w:tcW w:w="1083" w:type="dxa"/>
+            <w:tcW w:w="1050" w:type="dxa"/>
           </w:tcPr>
           <w:p>
             <w:pPr>
@@ -6325,7 +7024,7 @@
         </w:trPr>
         <w:tc>
           <w:tcPr>
-            <w:tcW w:w="1843" w:type="dxa"/>
+            <w:tcW w:w="1276" w:type="dxa"/>
           </w:tcPr>
           <w:p>
             <w:pPr>
@@ -6338,19 +7037,35 @@
               <w:rPr>
                 <w:sz w:val="22"/>
               </w:rPr>
-              <w:t>Load a simulation</w:t>
-            </w:r>
-            <w:r>
-              <w:rPr>
-                <w:sz w:val="22"/>
-              </w:rPr>
-              <w:t>.</w:t>
-            </w:r>
-          </w:p>
-        </w:tc>
-        <w:tc>
-          <w:tcPr>
-            <w:tcW w:w="3119" w:type="dxa"/>
+              <w:t>Load a simulation.</w:t>
+            </w:r>
+          </w:p>
+        </w:tc>
+        <w:tc>
+          <w:tcPr>
+            <w:tcW w:w="1566" w:type="dxa"/>
+          </w:tcPr>
+          <w:p>
+            <w:pPr>
+              <w:rPr>
+                <w:rFonts w:cs="Arial"/>
+                <w:sz w:val="22"/>
+                <w:shd w:val="clear" w:color="auto" w:fill="FEFEFE"/>
+              </w:rPr>
+            </w:pPr>
+            <w:r>
+              <w:rPr>
+                <w:rFonts w:cs="Arial"/>
+                <w:sz w:val="22"/>
+                <w:shd w:val="clear" w:color="auto" w:fill="FEFEFE"/>
+              </w:rPr>
+              <w:t>None</w:t>
+            </w:r>
+          </w:p>
+        </w:tc>
+        <w:tc>
+          <w:tcPr>
+            <w:tcW w:w="2408" w:type="dxa"/>
             <w:vAlign w:val="center"/>
           </w:tcPr>
           <w:p>
@@ -6389,7 +7104,7 @@
         </w:tc>
         <w:tc>
           <w:tcPr>
-            <w:tcW w:w="2126" w:type="dxa"/>
+            <w:tcW w:w="2121" w:type="dxa"/>
           </w:tcPr>
           <w:p>
             <w:pPr>
@@ -6404,29 +7119,13 @@
                 <w:sz w:val="22"/>
                 <w:shd w:val="clear" w:color="auto" w:fill="FEFEFE"/>
               </w:rPr>
-              <w:t>System load</w:t>
-            </w:r>
-            <w:r>
-              <w:rPr>
-                <w:rFonts w:cs="Arial"/>
-                <w:sz w:val="22"/>
-                <w:shd w:val="clear" w:color="auto" w:fill="FEFEFE"/>
-              </w:rPr>
-              <w:t>s</w:t>
-            </w:r>
-            <w:r>
-              <w:rPr>
-                <w:rFonts w:cs="Arial"/>
-                <w:sz w:val="22"/>
-                <w:shd w:val="clear" w:color="auto" w:fill="FEFEFE"/>
-              </w:rPr>
-              <w:t xml:space="preserve"> the simulation.</w:t>
-            </w:r>
-          </w:p>
-        </w:tc>
-        <w:tc>
-          <w:tcPr>
-            <w:tcW w:w="1083" w:type="dxa"/>
+              <w:t>System loads the simulation.</w:t>
+            </w:r>
+          </w:p>
+        </w:tc>
+        <w:tc>
+          <w:tcPr>
+            <w:tcW w:w="1050" w:type="dxa"/>
           </w:tcPr>
           <w:p>
             <w:pPr>
@@ -6454,15 +7153,16 @@
           <w:b/>
         </w:rPr>
       </w:pPr>
-      <w:bookmarkStart w:id="14" w:name="_Toc445413380"/>
+      <w:bookmarkStart w:id="13" w:name="_Toc445413380"/>
       <w:r>
         <w:rPr>
           <w:rFonts w:asciiTheme="minorHAnsi" w:hAnsiTheme="minorHAnsi"/>
           <w:b/>
         </w:rPr>
+        <w:lastRenderedPageBreak/>
         <w:t>Edit a road traffic flow</w:t>
       </w:r>
-      <w:bookmarkEnd w:id="14"/>
+      <w:bookmarkEnd w:id="13"/>
     </w:p>
     <w:p>
       <w:pPr>
@@ -6497,20 +7197,21 @@
     <w:tbl>
       <w:tblPr>
         <w:tblStyle w:val="TableGrid"/>
-        <w:tblW w:w="8171" w:type="dxa"/>
+        <w:tblW w:w="8425" w:type="dxa"/>
         <w:tblInd w:w="846" w:type="dxa"/>
         <w:tblLook w:val="04A0" w:firstRow="1" w:lastRow="0" w:firstColumn="1" w:lastColumn="0" w:noHBand="0" w:noVBand="1"/>
       </w:tblPr>
       <w:tblGrid>
-        <w:gridCol w:w="1843"/>
-        <w:gridCol w:w="3119"/>
-        <w:gridCol w:w="2126"/>
-        <w:gridCol w:w="1083"/>
+        <w:gridCol w:w="1276"/>
+        <w:gridCol w:w="1559"/>
+        <w:gridCol w:w="2408"/>
+        <w:gridCol w:w="2128"/>
+        <w:gridCol w:w="1054"/>
       </w:tblGrid>
       <w:tr>
         <w:tc>
           <w:tcPr>
-            <w:tcW w:w="1843" w:type="dxa"/>
+            <w:tcW w:w="1276" w:type="dxa"/>
           </w:tcPr>
           <w:p>
             <w:pPr>
@@ -6531,7 +7232,29 @@
         </w:tc>
         <w:tc>
           <w:tcPr>
-            <w:tcW w:w="3119" w:type="dxa"/>
+            <w:tcW w:w="1559" w:type="dxa"/>
+          </w:tcPr>
+          <w:p>
+            <w:pPr>
+              <w:spacing w:after="120"/>
+              <w:rPr>
+                <w:b/>
+                <w:sz w:val="22"/>
+              </w:rPr>
+            </w:pPr>
+            <w:r>
+              <w:rPr>
+                <w:rFonts w:hint="eastAsia"/>
+                <w:b/>
+                <w:sz w:val="22"/>
+              </w:rPr>
+              <w:t>Pre-condition</w:t>
+            </w:r>
+          </w:p>
+        </w:tc>
+        <w:tc>
+          <w:tcPr>
+            <w:tcW w:w="2408" w:type="dxa"/>
             <w:vAlign w:val="center"/>
           </w:tcPr>
           <w:p>
@@ -6553,7 +7276,7 @@
         </w:tc>
         <w:tc>
           <w:tcPr>
-            <w:tcW w:w="2126" w:type="dxa"/>
+            <w:tcW w:w="2128" w:type="dxa"/>
           </w:tcPr>
           <w:p>
             <w:pPr>
@@ -6574,7 +7297,7 @@
         </w:tc>
         <w:tc>
           <w:tcPr>
-            <w:tcW w:w="1083" w:type="dxa"/>
+            <w:tcW w:w="1054" w:type="dxa"/>
           </w:tcPr>
           <w:p>
             <w:pPr>
@@ -6600,7 +7323,7 @@
         </w:trPr>
         <w:tc>
           <w:tcPr>
-            <w:tcW w:w="1843" w:type="dxa"/>
+            <w:tcW w:w="1276" w:type="dxa"/>
           </w:tcPr>
           <w:p>
             <w:pPr>
@@ -6613,19 +7336,31 @@
               <w:rPr>
                 <w:sz w:val="22"/>
               </w:rPr>
-              <w:t>Edit a road traffic flow</w:t>
-            </w:r>
-            <w:r>
-              <w:rPr>
-                <w:sz w:val="22"/>
-              </w:rPr>
-              <w:t>.</w:t>
-            </w:r>
-          </w:p>
-        </w:tc>
-        <w:tc>
-          <w:tcPr>
-            <w:tcW w:w="3119" w:type="dxa"/>
+              <w:t>Edit a road traffic flow.</w:t>
+            </w:r>
+          </w:p>
+        </w:tc>
+        <w:tc>
+          <w:tcPr>
+            <w:tcW w:w="1559" w:type="dxa"/>
+          </w:tcPr>
+          <w:p>
+            <w:pPr>
+              <w:rPr>
+                <w:sz w:val="22"/>
+              </w:rPr>
+            </w:pPr>
+            <w:r>
+              <w:rPr>
+                <w:sz w:val="22"/>
+              </w:rPr>
+              <w:t>A road is selected as an active component (in an active mode).</w:t>
+            </w:r>
+          </w:p>
+        </w:tc>
+        <w:tc>
+          <w:tcPr>
+            <w:tcW w:w="2408" w:type="dxa"/>
             <w:vAlign w:val="center"/>
           </w:tcPr>
           <w:p>
@@ -6669,7 +7404,7 @@
         </w:tc>
         <w:tc>
           <w:tcPr>
-            <w:tcW w:w="2126" w:type="dxa"/>
+            <w:tcW w:w="2128" w:type="dxa"/>
           </w:tcPr>
           <w:p>
             <w:pPr>
@@ -6687,7 +7422,7 @@
         </w:tc>
         <w:tc>
           <w:tcPr>
-            <w:tcW w:w="1083" w:type="dxa"/>
+            <w:tcW w:w="1054" w:type="dxa"/>
           </w:tcPr>
           <w:p>
             <w:pPr>
@@ -6715,7 +7450,7 @@
           <w:b/>
         </w:rPr>
       </w:pPr>
-      <w:bookmarkStart w:id="15" w:name="_Toc445413381"/>
+      <w:bookmarkStart w:id="14" w:name="_Toc445413381"/>
       <w:r>
         <w:rPr>
           <w:rFonts w:asciiTheme="minorHAnsi" w:hAnsiTheme="minorHAnsi"/>
@@ -6723,7 +7458,7 @@
         </w:rPr>
         <w:t>Start a simulation</w:t>
       </w:r>
-      <w:bookmarkEnd w:id="15"/>
+      <w:bookmarkEnd w:id="14"/>
     </w:p>
     <w:p>
       <w:pPr>
@@ -6761,20 +7496,21 @@
     <w:tbl>
       <w:tblPr>
         <w:tblStyle w:val="TableGrid"/>
-        <w:tblW w:w="8171" w:type="dxa"/>
+        <w:tblW w:w="8420" w:type="dxa"/>
         <w:tblInd w:w="846" w:type="dxa"/>
         <w:tblLook w:val="04A0" w:firstRow="1" w:lastRow="0" w:firstColumn="1" w:lastColumn="0" w:noHBand="0" w:noVBand="1"/>
       </w:tblPr>
       <w:tblGrid>
-        <w:gridCol w:w="1843"/>
-        <w:gridCol w:w="3119"/>
-        <w:gridCol w:w="2126"/>
-        <w:gridCol w:w="1083"/>
+        <w:gridCol w:w="1276"/>
+        <w:gridCol w:w="1574"/>
+        <w:gridCol w:w="2469"/>
+        <w:gridCol w:w="2052"/>
+        <w:gridCol w:w="1049"/>
       </w:tblGrid>
       <w:tr>
         <w:tc>
           <w:tcPr>
-            <w:tcW w:w="1843" w:type="dxa"/>
+            <w:tcW w:w="1276" w:type="dxa"/>
           </w:tcPr>
           <w:p>
             <w:pPr>
@@ -6795,7 +7531,29 @@
         </w:tc>
         <w:tc>
           <w:tcPr>
-            <w:tcW w:w="3119" w:type="dxa"/>
+            <w:tcW w:w="1574" w:type="dxa"/>
+          </w:tcPr>
+          <w:p>
+            <w:pPr>
+              <w:spacing w:after="120"/>
+              <w:rPr>
+                <w:b/>
+                <w:sz w:val="22"/>
+              </w:rPr>
+            </w:pPr>
+            <w:r>
+              <w:rPr>
+                <w:rFonts w:hint="eastAsia"/>
+                <w:b/>
+                <w:sz w:val="22"/>
+              </w:rPr>
+              <w:t>Pre-condition</w:t>
+            </w:r>
+          </w:p>
+        </w:tc>
+        <w:tc>
+          <w:tcPr>
+            <w:tcW w:w="2469" w:type="dxa"/>
             <w:vAlign w:val="center"/>
           </w:tcPr>
           <w:p>
@@ -6817,7 +7575,7 @@
         </w:tc>
         <w:tc>
           <w:tcPr>
-            <w:tcW w:w="2126" w:type="dxa"/>
+            <w:tcW w:w="2052" w:type="dxa"/>
           </w:tcPr>
           <w:p>
             <w:pPr>
@@ -6838,7 +7596,7 @@
         </w:tc>
         <w:tc>
           <w:tcPr>
-            <w:tcW w:w="1083" w:type="dxa"/>
+            <w:tcW w:w="1049" w:type="dxa"/>
           </w:tcPr>
           <w:p>
             <w:pPr>
@@ -6864,7 +7622,7 @@
         </w:trPr>
         <w:tc>
           <w:tcPr>
-            <w:tcW w:w="1843" w:type="dxa"/>
+            <w:tcW w:w="1276" w:type="dxa"/>
           </w:tcPr>
           <w:p>
             <w:pPr>
@@ -6877,19 +7635,31 @@
               <w:rPr>
                 <w:sz w:val="22"/>
               </w:rPr>
-              <w:t>Start a simulation</w:t>
-            </w:r>
-            <w:r>
-              <w:rPr>
-                <w:sz w:val="22"/>
-              </w:rPr>
-              <w:t>.</w:t>
-            </w:r>
-          </w:p>
-        </w:tc>
-        <w:tc>
-          <w:tcPr>
-            <w:tcW w:w="3119" w:type="dxa"/>
+              <w:t>Start a simulation.</w:t>
+            </w:r>
+          </w:p>
+        </w:tc>
+        <w:tc>
+          <w:tcPr>
+            <w:tcW w:w="1574" w:type="dxa"/>
+          </w:tcPr>
+          <w:p>
+            <w:pPr>
+              <w:rPr>
+                <w:sz w:val="22"/>
+              </w:rPr>
+            </w:pPr>
+            <w:r>
+              <w:rPr>
+                <w:sz w:val="22"/>
+              </w:rPr>
+              <w:t>The application is running and the simulation isn’t running.</w:t>
+            </w:r>
+          </w:p>
+        </w:tc>
+        <w:tc>
+          <w:tcPr>
+            <w:tcW w:w="2469" w:type="dxa"/>
             <w:vAlign w:val="center"/>
           </w:tcPr>
           <w:p>
@@ -6908,44 +7678,32 @@
               <w:rPr>
                 <w:sz w:val="22"/>
               </w:rPr>
-              <w:t>User accesses the start functionality</w:t>
-            </w:r>
-            <w:r>
-              <w:rPr>
-                <w:sz w:val="22"/>
-              </w:rPr>
-              <w:t>.</w:t>
-            </w:r>
-          </w:p>
-        </w:tc>
-        <w:tc>
-          <w:tcPr>
-            <w:tcW w:w="2126" w:type="dxa"/>
-          </w:tcPr>
-          <w:p>
-            <w:pPr>
-              <w:spacing w:after="120"/>
-              <w:rPr>
-                <w:sz w:val="22"/>
-              </w:rPr>
-            </w:pPr>
-            <w:r>
-              <w:rPr>
-                <w:sz w:val="22"/>
-              </w:rPr>
-              <w:t>System starts the execution of the simulation</w:t>
-            </w:r>
-            <w:r>
-              <w:rPr>
-                <w:sz w:val="22"/>
-              </w:rPr>
-              <w:t>.</w:t>
-            </w:r>
-          </w:p>
-        </w:tc>
-        <w:tc>
-          <w:tcPr>
-            <w:tcW w:w="1083" w:type="dxa"/>
+              <w:t>User accesses the start functionality.</w:t>
+            </w:r>
+          </w:p>
+        </w:tc>
+        <w:tc>
+          <w:tcPr>
+            <w:tcW w:w="2052" w:type="dxa"/>
+          </w:tcPr>
+          <w:p>
+            <w:pPr>
+              <w:spacing w:after="120"/>
+              <w:rPr>
+                <w:sz w:val="22"/>
+              </w:rPr>
+            </w:pPr>
+            <w:r>
+              <w:rPr>
+                <w:sz w:val="22"/>
+              </w:rPr>
+              <w:t>System starts the execution of the simulation.</w:t>
+            </w:r>
+          </w:p>
+        </w:tc>
+        <w:tc>
+          <w:tcPr>
+            <w:tcW w:w="1049" w:type="dxa"/>
           </w:tcPr>
           <w:p>
             <w:pPr>
@@ -6973,7 +7731,7 @@
           <w:b/>
         </w:rPr>
       </w:pPr>
-      <w:bookmarkStart w:id="16" w:name="_Toc445413382"/>
+      <w:bookmarkStart w:id="15" w:name="_Toc445413382"/>
       <w:r>
         <w:rPr>
           <w:rFonts w:asciiTheme="minorHAnsi" w:hAnsiTheme="minorHAnsi"/>
@@ -6981,7 +7739,7 @@
         </w:rPr>
         <w:t>Stop a simulation</w:t>
       </w:r>
-      <w:bookmarkEnd w:id="16"/>
+      <w:bookmarkEnd w:id="15"/>
     </w:p>
     <w:p>
       <w:pPr>
@@ -7019,35 +7777,34 @@
     <w:tbl>
       <w:tblPr>
         <w:tblStyle w:val="TableGrid"/>
-        <w:tblW w:w="8171" w:type="dxa"/>
+        <w:tblW w:w="8420" w:type="dxa"/>
         <w:tblInd w:w="846" w:type="dxa"/>
         <w:tblLook w:val="04A0" w:firstRow="1" w:lastRow="0" w:firstColumn="1" w:lastColumn="0" w:noHBand="0" w:noVBand="1"/>
       </w:tblPr>
       <w:tblGrid>
-        <w:gridCol w:w="1843"/>
-        <w:gridCol w:w="3119"/>
-        <w:gridCol w:w="2126"/>
-        <w:gridCol w:w="1083"/>
+        <w:gridCol w:w="1276"/>
+        <w:gridCol w:w="1559"/>
+        <w:gridCol w:w="2469"/>
+        <w:gridCol w:w="2067"/>
+        <w:gridCol w:w="1049"/>
       </w:tblGrid>
       <w:tr>
         <w:tc>
           <w:tcPr>
-            <w:tcW w:w="1843" w:type="dxa"/>
-          </w:tcPr>
-          <w:p>
-            <w:pPr>
-              <w:spacing w:after="120"/>
-              <w:rPr>
-                <w:b/>
-                <w:sz w:val="22"/>
-                <w:szCs w:val="24"/>
-              </w:rPr>
-            </w:pPr>
-            <w:r>
-              <w:rPr>
-                <w:b/>
-                <w:sz w:val="22"/>
-                <w:szCs w:val="24"/>
+            <w:tcW w:w="1276" w:type="dxa"/>
+          </w:tcPr>
+          <w:p>
+            <w:pPr>
+              <w:spacing w:after="120"/>
+              <w:rPr>
+                <w:b/>
+                <w:sz w:val="22"/>
+              </w:rPr>
+            </w:pPr>
+            <w:r>
+              <w:rPr>
+                <w:b/>
+                <w:sz w:val="22"/>
               </w:rPr>
               <w:t>Test Case</w:t>
             </w:r>
@@ -7055,7 +7812,29 @@
         </w:tc>
         <w:tc>
           <w:tcPr>
-            <w:tcW w:w="3119" w:type="dxa"/>
+            <w:tcW w:w="1559" w:type="dxa"/>
+          </w:tcPr>
+          <w:p>
+            <w:pPr>
+              <w:spacing w:after="120"/>
+              <w:rPr>
+                <w:b/>
+                <w:sz w:val="22"/>
+              </w:rPr>
+            </w:pPr>
+            <w:r>
+              <w:rPr>
+                <w:rFonts w:hint="eastAsia"/>
+                <w:b/>
+                <w:sz w:val="22"/>
+              </w:rPr>
+              <w:t>Pre-condition</w:t>
+            </w:r>
+          </w:p>
+        </w:tc>
+        <w:tc>
+          <w:tcPr>
+            <w:tcW w:w="2469" w:type="dxa"/>
             <w:vAlign w:val="center"/>
           </w:tcPr>
           <w:p>
@@ -7064,14 +7843,12 @@
               <w:rPr>
                 <w:b/>
                 <w:sz w:val="22"/>
-                <w:szCs w:val="24"/>
-              </w:rPr>
-            </w:pPr>
-            <w:r>
-              <w:rPr>
-                <w:b/>
-                <w:sz w:val="22"/>
-                <w:szCs w:val="24"/>
+              </w:rPr>
+            </w:pPr>
+            <w:r>
+              <w:rPr>
+                <w:b/>
+                <w:sz w:val="22"/>
               </w:rPr>
               <w:t>Method</w:t>
             </w:r>
@@ -7079,22 +7856,20 @@
         </w:tc>
         <w:tc>
           <w:tcPr>
-            <w:tcW w:w="2126" w:type="dxa"/>
-          </w:tcPr>
-          <w:p>
-            <w:pPr>
-              <w:spacing w:after="120"/>
-              <w:rPr>
-                <w:b/>
-                <w:sz w:val="22"/>
-                <w:szCs w:val="24"/>
-              </w:rPr>
-            </w:pPr>
-            <w:r>
-              <w:rPr>
-                <w:b/>
-                <w:sz w:val="22"/>
-                <w:szCs w:val="24"/>
+            <w:tcW w:w="2067" w:type="dxa"/>
+          </w:tcPr>
+          <w:p>
+            <w:pPr>
+              <w:spacing w:after="120"/>
+              <w:rPr>
+                <w:b/>
+                <w:sz w:val="22"/>
+              </w:rPr>
+            </w:pPr>
+            <w:r>
+              <w:rPr>
+                <w:b/>
+                <w:sz w:val="22"/>
               </w:rPr>
               <w:t>Expected result</w:t>
             </w:r>
@@ -7102,22 +7877,20 @@
         </w:tc>
         <w:tc>
           <w:tcPr>
-            <w:tcW w:w="1083" w:type="dxa"/>
-          </w:tcPr>
-          <w:p>
-            <w:pPr>
-              <w:spacing w:after="120"/>
-              <w:rPr>
-                <w:b/>
-                <w:sz w:val="22"/>
-                <w:szCs w:val="24"/>
-              </w:rPr>
-            </w:pPr>
-            <w:r>
-              <w:rPr>
-                <w:b/>
-                <w:sz w:val="22"/>
-                <w:szCs w:val="24"/>
+            <w:tcW w:w="1049" w:type="dxa"/>
+          </w:tcPr>
+          <w:p>
+            <w:pPr>
+              <w:spacing w:after="120"/>
+              <w:rPr>
+                <w:b/>
+                <w:sz w:val="22"/>
+              </w:rPr>
+            </w:pPr>
+            <w:r>
+              <w:rPr>
+                <w:b/>
+                <w:sz w:val="22"/>
               </w:rPr>
               <w:t>Success?</w:t>
             </w:r>
@@ -7130,42 +7903,46 @@
         </w:trPr>
         <w:tc>
           <w:tcPr>
-            <w:tcW w:w="1843" w:type="dxa"/>
+            <w:tcW w:w="1276" w:type="dxa"/>
           </w:tcPr>
           <w:p>
             <w:pPr>
               <w:spacing w:after="120" w:line="276" w:lineRule="auto"/>
               <w:rPr>
                 <w:sz w:val="22"/>
-                <w:szCs w:val="24"/>
-              </w:rPr>
-            </w:pPr>
-            <w:r>
-              <w:rPr>
-                <w:sz w:val="22"/>
-                <w:szCs w:val="24"/>
-              </w:rPr>
-              <w:t>Stop</w:t>
-            </w:r>
-            <w:r>
-              <w:rPr>
-                <w:sz w:val="22"/>
-                <w:szCs w:val="24"/>
-              </w:rPr>
-              <w:t xml:space="preserve"> a simulation</w:t>
-            </w:r>
-            <w:r>
-              <w:rPr>
-                <w:sz w:val="22"/>
-                <w:szCs w:val="24"/>
-              </w:rPr>
-              <w:t>.</w:t>
-            </w:r>
-          </w:p>
-        </w:tc>
-        <w:tc>
-          <w:tcPr>
-            <w:tcW w:w="3119" w:type="dxa"/>
+              </w:rPr>
+            </w:pPr>
+            <w:r>
+              <w:rPr>
+                <w:sz w:val="22"/>
+              </w:rPr>
+              <w:t>Stop a simulation.</w:t>
+            </w:r>
+          </w:p>
+        </w:tc>
+        <w:tc>
+          <w:tcPr>
+            <w:tcW w:w="1559" w:type="dxa"/>
+          </w:tcPr>
+          <w:p>
+            <w:pPr>
+              <w:spacing w:after="120" w:line="276" w:lineRule="auto"/>
+              <w:rPr>
+                <w:sz w:val="22"/>
+              </w:rPr>
+            </w:pPr>
+            <w:r>
+              <w:rPr>
+                <w:rFonts w:cs="Arial"/>
+                <w:sz w:val="22"/>
+              </w:rPr>
+              <w:t>Simulation is started.</w:t>
+            </w:r>
+          </w:p>
+        </w:tc>
+        <w:tc>
+          <w:tcPr>
+            <w:tcW w:w="2469" w:type="dxa"/>
             <w:vAlign w:val="center"/>
           </w:tcPr>
           <w:p>
@@ -7178,7 +7955,6 @@
               <w:spacing w:after="120" w:line="276" w:lineRule="auto"/>
               <w:rPr>
                 <w:sz w:val="22"/>
-                <w:szCs w:val="24"/>
               </w:rPr>
             </w:pPr>
             <w:r>
@@ -7198,63 +7974,32 @@
               <w:rPr>
                 <w:sz w:val="22"/>
               </w:rPr>
-              <w:t xml:space="preserve"> </w:t>
-            </w:r>
-            <w:r>
-              <w:rPr>
-                <w:sz w:val="22"/>
-              </w:rPr>
-              <w:t>functionality</w:t>
-            </w:r>
-            <w:r>
-              <w:rPr>
-                <w:sz w:val="22"/>
-              </w:rPr>
-              <w:t>.</w:t>
-            </w:r>
-          </w:p>
-        </w:tc>
-        <w:tc>
-          <w:tcPr>
-            <w:tcW w:w="2126" w:type="dxa"/>
-          </w:tcPr>
-          <w:p>
-            <w:pPr>
-              <w:spacing w:after="120"/>
-              <w:rPr>
-                <w:sz w:val="22"/>
-                <w:szCs w:val="24"/>
-              </w:rPr>
-            </w:pPr>
-            <w:r>
-              <w:rPr>
-                <w:sz w:val="22"/>
-              </w:rPr>
-              <w:t xml:space="preserve">System </w:t>
-            </w:r>
-            <w:r>
-              <w:rPr>
-                <w:sz w:val="22"/>
-              </w:rPr>
-              <w:t>stops</w:t>
-            </w:r>
-            <w:r>
-              <w:rPr>
-                <w:sz w:val="22"/>
-              </w:rPr>
-              <w:t xml:space="preserve"> the execution of the simulation</w:t>
-            </w:r>
-            <w:r>
-              <w:rPr>
-                <w:sz w:val="22"/>
-              </w:rPr>
-              <w:t>.</w:t>
-            </w:r>
-          </w:p>
-        </w:tc>
-        <w:tc>
-          <w:tcPr>
-            <w:tcW w:w="1083" w:type="dxa"/>
+              <w:t xml:space="preserve"> functionality.</w:t>
+            </w:r>
+          </w:p>
+        </w:tc>
+        <w:tc>
+          <w:tcPr>
+            <w:tcW w:w="2067" w:type="dxa"/>
+          </w:tcPr>
+          <w:p>
+            <w:pPr>
+              <w:spacing w:after="120"/>
+              <w:rPr>
+                <w:sz w:val="22"/>
+              </w:rPr>
+            </w:pPr>
+            <w:r>
+              <w:rPr>
+                <w:sz w:val="22"/>
+              </w:rPr>
+              <w:t>System stops the execution of the simulation.</w:t>
+            </w:r>
+          </w:p>
+        </w:tc>
+        <w:tc>
+          <w:tcPr>
+            <w:tcW w:w="1049" w:type="dxa"/>
           </w:tcPr>
           <w:p>
             <w:pPr>
@@ -7282,7 +8027,7 @@
           <w:b/>
         </w:rPr>
       </w:pPr>
-      <w:bookmarkStart w:id="17" w:name="_Toc445413383"/>
+      <w:bookmarkStart w:id="16" w:name="_Toc445413383"/>
       <w:r>
         <w:rPr>
           <w:rFonts w:asciiTheme="minorHAnsi" w:hAnsiTheme="minorHAnsi"/>
@@ -7290,7 +8035,7 @@
         </w:rPr>
         <w:t>Pause a simulation</w:t>
       </w:r>
-      <w:bookmarkEnd w:id="17"/>
+      <w:bookmarkEnd w:id="16"/>
     </w:p>
     <w:p>
       <w:pPr>
@@ -7328,44 +8073,66 @@
     <w:tbl>
       <w:tblPr>
         <w:tblStyle w:val="TableGrid"/>
-        <w:tblW w:w="8171" w:type="dxa"/>
+        <w:tblW w:w="8420" w:type="dxa"/>
         <w:tblInd w:w="846" w:type="dxa"/>
         <w:tblLook w:val="04A0" w:firstRow="1" w:lastRow="0" w:firstColumn="1" w:lastColumn="0" w:noHBand="0" w:noVBand="1"/>
       </w:tblPr>
       <w:tblGrid>
-        <w:gridCol w:w="1843"/>
-        <w:gridCol w:w="3119"/>
-        <w:gridCol w:w="2126"/>
-        <w:gridCol w:w="1083"/>
+        <w:gridCol w:w="1276"/>
+        <w:gridCol w:w="1559"/>
+        <w:gridCol w:w="2469"/>
+        <w:gridCol w:w="2067"/>
+        <w:gridCol w:w="1049"/>
       </w:tblGrid>
       <w:tr>
         <w:tc>
           <w:tcPr>
-            <w:tcW w:w="1843" w:type="dxa"/>
-          </w:tcPr>
-          <w:p>
-            <w:pPr>
-              <w:spacing w:after="120"/>
-              <w:rPr>
-                <w:b/>
-                <w:sz w:val="22"/>
-                <w:szCs w:val="24"/>
-              </w:rPr>
-            </w:pPr>
-            <w:r>
-              <w:rPr>
-                <w:b/>
-                <w:sz w:val="22"/>
-                <w:szCs w:val="24"/>
-              </w:rPr>
-              <w:lastRenderedPageBreak/>
+            <w:tcW w:w="1276" w:type="dxa"/>
+          </w:tcPr>
+          <w:p>
+            <w:pPr>
+              <w:spacing w:after="120"/>
+              <w:rPr>
+                <w:b/>
+                <w:sz w:val="22"/>
+                <w:szCs w:val="24"/>
+              </w:rPr>
+            </w:pPr>
+            <w:r>
+              <w:rPr>
+                <w:b/>
+                <w:sz w:val="22"/>
+                <w:szCs w:val="24"/>
+              </w:rPr>
               <w:t>Test Case</w:t>
             </w:r>
           </w:p>
         </w:tc>
         <w:tc>
           <w:tcPr>
-            <w:tcW w:w="3119" w:type="dxa"/>
+            <w:tcW w:w="1559" w:type="dxa"/>
+          </w:tcPr>
+          <w:p>
+            <w:pPr>
+              <w:spacing w:after="120"/>
+              <w:rPr>
+                <w:b/>
+                <w:szCs w:val="24"/>
+              </w:rPr>
+            </w:pPr>
+            <w:r>
+              <w:rPr>
+                <w:rFonts w:hint="eastAsia"/>
+                <w:b/>
+                <w:szCs w:val="24"/>
+              </w:rPr>
+              <w:t>Pre-condition</w:t>
+            </w:r>
+          </w:p>
+        </w:tc>
+        <w:tc>
+          <w:tcPr>
+            <w:tcW w:w="2469" w:type="dxa"/>
             <w:vAlign w:val="center"/>
           </w:tcPr>
           <w:p>
@@ -7389,7 +8156,7 @@
         </w:tc>
         <w:tc>
           <w:tcPr>
-            <w:tcW w:w="2126" w:type="dxa"/>
+            <w:tcW w:w="2067" w:type="dxa"/>
           </w:tcPr>
           <w:p>
             <w:pPr>
@@ -7412,7 +8179,7 @@
         </w:tc>
         <w:tc>
           <w:tcPr>
-            <w:tcW w:w="1083" w:type="dxa"/>
+            <w:tcW w:w="1049" w:type="dxa"/>
           </w:tcPr>
           <w:p>
             <w:pPr>
@@ -7440,7 +8207,7 @@
         </w:trPr>
         <w:tc>
           <w:tcPr>
-            <w:tcW w:w="1843" w:type="dxa"/>
+            <w:tcW w:w="1276" w:type="dxa"/>
           </w:tcPr>
           <w:p>
             <w:pPr>
@@ -7455,27 +8222,33 @@
                 <w:sz w:val="22"/>
                 <w:szCs w:val="24"/>
               </w:rPr>
-              <w:t>Pause</w:t>
-            </w:r>
-            <w:r>
-              <w:rPr>
-                <w:sz w:val="22"/>
-                <w:szCs w:val="24"/>
-              </w:rPr>
-              <w:t xml:space="preserve"> a simulation</w:t>
-            </w:r>
-            <w:r>
-              <w:rPr>
-                <w:sz w:val="22"/>
-                <w:szCs w:val="24"/>
-              </w:rPr>
-              <w:t>.</w:t>
-            </w:r>
-          </w:p>
-        </w:tc>
-        <w:tc>
-          <w:tcPr>
-            <w:tcW w:w="3119" w:type="dxa"/>
+              <w:t>Pause a simulation.</w:t>
+            </w:r>
+          </w:p>
+        </w:tc>
+        <w:tc>
+          <w:tcPr>
+            <w:tcW w:w="1559" w:type="dxa"/>
+          </w:tcPr>
+          <w:p>
+            <w:pPr>
+              <w:rPr>
+                <w:sz w:val="24"/>
+                <w:szCs w:val="28"/>
+              </w:rPr>
+            </w:pPr>
+            <w:r>
+              <w:rPr>
+                <w:sz w:val="24"/>
+                <w:szCs w:val="28"/>
+              </w:rPr>
+              <w:t>The application is running and the simulation is running.</w:t>
+            </w:r>
+          </w:p>
+        </w:tc>
+        <w:tc>
+          <w:tcPr>
+            <w:tcW w:w="2469" w:type="dxa"/>
             <w:vAlign w:val="center"/>
           </w:tcPr>
           <w:p>
@@ -7519,7 +8292,7 @@
         </w:tc>
         <w:tc>
           <w:tcPr>
-            <w:tcW w:w="2126" w:type="dxa"/>
+            <w:tcW w:w="2067" w:type="dxa"/>
           </w:tcPr>
           <w:p>
             <w:pPr>
@@ -7557,7 +8330,7 @@
         </w:tc>
         <w:tc>
           <w:tcPr>
-            <w:tcW w:w="1083" w:type="dxa"/>
+            <w:tcW w:w="1049" w:type="dxa"/>
           </w:tcPr>
           <w:p>
             <w:pPr>
@@ -7585,15 +8358,16 @@
           <w:b/>
         </w:rPr>
       </w:pPr>
-      <w:bookmarkStart w:id="18" w:name="_Toc445413384"/>
+      <w:bookmarkStart w:id="17" w:name="_Toc445413384"/>
       <w:r>
         <w:rPr>
           <w:rFonts w:asciiTheme="minorHAnsi" w:hAnsiTheme="minorHAnsi"/>
           <w:b/>
         </w:rPr>
+        <w:lastRenderedPageBreak/>
         <w:t>Restart a simulation</w:t>
       </w:r>
-      <w:bookmarkEnd w:id="18"/>
+      <w:bookmarkEnd w:id="17"/>
     </w:p>
     <w:p>
       <w:pPr>
@@ -7631,20 +8405,21 @@
     <w:tbl>
       <w:tblPr>
         <w:tblStyle w:val="TableGrid"/>
-        <w:tblW w:w="8171" w:type="dxa"/>
+        <w:tblW w:w="8420" w:type="dxa"/>
         <w:tblInd w:w="846" w:type="dxa"/>
         <w:tblLook w:val="04A0" w:firstRow="1" w:lastRow="0" w:firstColumn="1" w:lastColumn="0" w:noHBand="0" w:noVBand="1"/>
       </w:tblPr>
       <w:tblGrid>
-        <w:gridCol w:w="1843"/>
-        <w:gridCol w:w="3119"/>
-        <w:gridCol w:w="2126"/>
-        <w:gridCol w:w="1083"/>
+        <w:gridCol w:w="1276"/>
+        <w:gridCol w:w="1559"/>
+        <w:gridCol w:w="2469"/>
+        <w:gridCol w:w="2067"/>
+        <w:gridCol w:w="1049"/>
       </w:tblGrid>
       <w:tr>
         <w:tc>
           <w:tcPr>
-            <w:tcW w:w="1843" w:type="dxa"/>
+            <w:tcW w:w="1276" w:type="dxa"/>
           </w:tcPr>
           <w:p>
             <w:pPr>
@@ -7667,7 +8442,29 @@
         </w:tc>
         <w:tc>
           <w:tcPr>
-            <w:tcW w:w="3119" w:type="dxa"/>
+            <w:tcW w:w="1559" w:type="dxa"/>
+          </w:tcPr>
+          <w:p>
+            <w:pPr>
+              <w:spacing w:after="120"/>
+              <w:rPr>
+                <w:b/>
+                <w:szCs w:val="24"/>
+              </w:rPr>
+            </w:pPr>
+            <w:r>
+              <w:rPr>
+                <w:rFonts w:hint="eastAsia"/>
+                <w:b/>
+                <w:szCs w:val="24"/>
+              </w:rPr>
+              <w:t>Pre-condition</w:t>
+            </w:r>
+          </w:p>
+        </w:tc>
+        <w:tc>
+          <w:tcPr>
+            <w:tcW w:w="2469" w:type="dxa"/>
             <w:vAlign w:val="center"/>
           </w:tcPr>
           <w:p>
@@ -7691,7 +8488,7 @@
         </w:tc>
         <w:tc>
           <w:tcPr>
-            <w:tcW w:w="2126" w:type="dxa"/>
+            <w:tcW w:w="2067" w:type="dxa"/>
           </w:tcPr>
           <w:p>
             <w:pPr>
@@ -7714,7 +8511,7 @@
         </w:tc>
         <w:tc>
           <w:tcPr>
-            <w:tcW w:w="1083" w:type="dxa"/>
+            <w:tcW w:w="1049" w:type="dxa"/>
           </w:tcPr>
           <w:p>
             <w:pPr>
@@ -7742,7 +8539,7 @@
         </w:trPr>
         <w:tc>
           <w:tcPr>
-            <w:tcW w:w="1843" w:type="dxa"/>
+            <w:tcW w:w="1276" w:type="dxa"/>
           </w:tcPr>
           <w:p>
             <w:pPr>
@@ -7757,27 +8554,33 @@
                 <w:sz w:val="22"/>
                 <w:szCs w:val="24"/>
               </w:rPr>
-              <w:t>Restart</w:t>
-            </w:r>
-            <w:r>
-              <w:rPr>
-                <w:sz w:val="22"/>
-                <w:szCs w:val="24"/>
-              </w:rPr>
-              <w:t xml:space="preserve"> a simulation</w:t>
-            </w:r>
-            <w:r>
-              <w:rPr>
-                <w:sz w:val="22"/>
-                <w:szCs w:val="24"/>
-              </w:rPr>
-              <w:t>.</w:t>
-            </w:r>
-          </w:p>
-        </w:tc>
-        <w:tc>
-          <w:tcPr>
-            <w:tcW w:w="3119" w:type="dxa"/>
+              <w:t>Restart a simulation.</w:t>
+            </w:r>
+          </w:p>
+        </w:tc>
+        <w:tc>
+          <w:tcPr>
+            <w:tcW w:w="1559" w:type="dxa"/>
+          </w:tcPr>
+          <w:p>
+            <w:pPr>
+              <w:rPr>
+                <w:sz w:val="24"/>
+                <w:szCs w:val="28"/>
+              </w:rPr>
+            </w:pPr>
+            <w:r>
+              <w:rPr>
+                <w:sz w:val="24"/>
+                <w:szCs w:val="28"/>
+              </w:rPr>
+              <w:t>The simulation is running.</w:t>
+            </w:r>
+          </w:p>
+        </w:tc>
+        <w:tc>
+          <w:tcPr>
+            <w:tcW w:w="2469" w:type="dxa"/>
             <w:vAlign w:val="center"/>
           </w:tcPr>
           <w:p>
@@ -7821,7 +8624,7 @@
         </w:tc>
         <w:tc>
           <w:tcPr>
-            <w:tcW w:w="2126" w:type="dxa"/>
+            <w:tcW w:w="2067" w:type="dxa"/>
           </w:tcPr>
           <w:p>
             <w:pPr>
@@ -7859,7 +8662,7 @@
         </w:tc>
         <w:tc>
           <w:tcPr>
-            <w:tcW w:w="1083" w:type="dxa"/>
+            <w:tcW w:w="1049" w:type="dxa"/>
           </w:tcPr>
           <w:p>
             <w:pPr>
@@ -7872,7 +8675,10 @@
         </w:tc>
       </w:tr>
     </w:tbl>
-    <w:p/>
+    <w:p>
+      <w:bookmarkStart w:id="18" w:name="_GoBack"/>
+      <w:bookmarkEnd w:id="18"/>
+    </w:p>
     <w:p>
       <w:pPr>
         <w:pStyle w:val="Heading3"/>
@@ -7942,20 +8748,21 @@
     <w:tbl>
       <w:tblPr>
         <w:tblStyle w:val="TableGrid"/>
-        <w:tblW w:w="8504" w:type="dxa"/>
+        <w:tblW w:w="8413" w:type="dxa"/>
         <w:tblInd w:w="846" w:type="dxa"/>
         <w:tblLook w:val="04A0" w:firstRow="1" w:lastRow="0" w:firstColumn="1" w:lastColumn="0" w:noHBand="0" w:noVBand="1"/>
       </w:tblPr>
       <w:tblGrid>
-        <w:gridCol w:w="2602"/>
-        <w:gridCol w:w="2866"/>
-        <w:gridCol w:w="1966"/>
-        <w:gridCol w:w="1070"/>
+        <w:gridCol w:w="1276"/>
+        <w:gridCol w:w="1604"/>
+        <w:gridCol w:w="2330"/>
+        <w:gridCol w:w="2161"/>
+        <w:gridCol w:w="1042"/>
       </w:tblGrid>
       <w:tr>
         <w:tc>
           <w:tcPr>
-            <w:tcW w:w="2602" w:type="dxa"/>
+            <w:tcW w:w="1276" w:type="dxa"/>
           </w:tcPr>
           <w:p>
             <w:pPr>
@@ -7974,7 +8781,28 @@
         </w:tc>
         <w:tc>
           <w:tcPr>
-            <w:tcW w:w="2866" w:type="dxa"/>
+            <w:tcW w:w="1604" w:type="dxa"/>
+          </w:tcPr>
+          <w:p>
+            <w:pPr>
+              <w:spacing w:after="120"/>
+              <w:rPr>
+                <w:b/>
+              </w:rPr>
+            </w:pPr>
+            <w:r>
+              <w:rPr>
+                <w:rFonts w:hint="eastAsia"/>
+                <w:b/>
+                <w:szCs w:val="24"/>
+              </w:rPr>
+              <w:t>Pre-condition</w:t>
+            </w:r>
+          </w:p>
+        </w:tc>
+        <w:tc>
+          <w:tcPr>
+            <w:tcW w:w="2330" w:type="dxa"/>
           </w:tcPr>
           <w:p>
             <w:pPr>
@@ -7995,7 +8823,7 @@
         </w:tc>
         <w:tc>
           <w:tcPr>
-            <w:tcW w:w="1966" w:type="dxa"/>
+            <w:tcW w:w="2161" w:type="dxa"/>
           </w:tcPr>
           <w:p>
             <w:pPr>
@@ -8016,7 +8844,7 @@
         </w:tc>
         <w:tc>
           <w:tcPr>
-            <w:tcW w:w="1070" w:type="dxa"/>
+            <w:tcW w:w="1042" w:type="dxa"/>
           </w:tcPr>
           <w:p>
             <w:pPr>
@@ -8042,25 +8870,36 @@
         </w:trPr>
         <w:tc>
           <w:tcPr>
-            <w:tcW w:w="2602" w:type="dxa"/>
-          </w:tcPr>
-          <w:p>
-            <w:pPr>
-              <w:pStyle w:val="ListParagraph"/>
+            <w:tcW w:w="1276" w:type="dxa"/>
+          </w:tcPr>
+          <w:p>
+            <w:pPr>
               <w:spacing w:after="120" w:line="276" w:lineRule="auto"/>
-              <w:ind w:left="360"/>
-            </w:pPr>
-            <w:r>
-              <w:t>Undo an action</w:t>
-            </w:r>
-            <w:r>
-              <w:t>.</w:t>
-            </w:r>
-          </w:p>
-        </w:tc>
-        <w:tc>
-          <w:tcPr>
-            <w:tcW w:w="2866" w:type="dxa"/>
+            </w:pPr>
+            <w:r>
+              <w:t>Undo an action.</w:t>
+            </w:r>
+          </w:p>
+        </w:tc>
+        <w:tc>
+          <w:tcPr>
+            <w:tcW w:w="1604" w:type="dxa"/>
+          </w:tcPr>
+          <w:p>
+            <w:pPr>
+              <w:spacing w:after="120" w:line="276" w:lineRule="auto"/>
+            </w:pPr>
+            <w:r>
+              <w:rPr>
+                <w:szCs w:val="24"/>
+              </w:rPr>
+              <w:t>Simulation is not running.</w:t>
+            </w:r>
+          </w:p>
+        </w:tc>
+        <w:tc>
+          <w:tcPr>
+            <w:tcW w:w="2330" w:type="dxa"/>
           </w:tcPr>
           <w:p>
             <w:pPr>
@@ -8090,7 +8929,7 @@
         </w:tc>
         <w:tc>
           <w:tcPr>
-            <w:tcW w:w="1966" w:type="dxa"/>
+            <w:tcW w:w="2161" w:type="dxa"/>
           </w:tcPr>
           <w:p>
             <w:pPr>
@@ -8109,7 +8948,7 @@
         </w:tc>
         <w:tc>
           <w:tcPr>
-            <w:tcW w:w="1070" w:type="dxa"/>
+            <w:tcW w:w="1042" w:type="dxa"/>
           </w:tcPr>
           <w:p>
             <w:pPr>
@@ -8610,7 +9449,6 @@
                 <w:sz w:val="22"/>
                 <w:szCs w:val="24"/>
               </w:rPr>
-              <w:lastRenderedPageBreak/>
               <w:t>Save simulation result</w:t>
             </w:r>
             <w:r>
@@ -8749,6 +9587,7 @@
           <w:rFonts w:asciiTheme="minorHAnsi" w:hAnsiTheme="minorHAnsi"/>
           <w:b/>
         </w:rPr>
+        <w:lastRenderedPageBreak/>
         <w:t>Show the help window</w:t>
       </w:r>
       <w:bookmarkEnd w:id="22"/>
@@ -9631,7 +10470,6 @@
                 <w:sz w:val="22"/>
                 <w:szCs w:val="24"/>
               </w:rPr>
-              <w:lastRenderedPageBreak/>
               <w:t>Override simulation</w:t>
             </w:r>
             <w:r>
@@ -9949,6 +10787,7 @@
                 <w:sz w:val="22"/>
                 <w:szCs w:val="24"/>
               </w:rPr>
+              <w:lastRenderedPageBreak/>
               <w:t>Relocate</w:t>
             </w:r>
             <w:r>
@@ -10664,7 +11503,6 @@
                 <w:sz w:val="22"/>
                 <w:szCs w:val="24"/>
               </w:rPr>
-              <w:lastRenderedPageBreak/>
               <w:t>Show simulation result</w:t>
             </w:r>
             <w:r>
@@ -10934,6 +11772,7 @@
               <w:rPr>
                 <w:sz w:val="22"/>
               </w:rPr>
+              <w:lastRenderedPageBreak/>
               <w:t>Select crossing’s component to make changes</w:t>
             </w:r>
             <w:r>
@@ -12505,7 +13344,6 @@
                 <w:sz w:val="22"/>
                 <w:szCs w:val="24"/>
               </w:rPr>
-              <w:lastRenderedPageBreak/>
               <w:t>Test Case</w:t>
             </w:r>
           </w:p>
@@ -13711,6 +14549,7 @@
                 <w:sz w:val="22"/>
                 <w:szCs w:val="24"/>
               </w:rPr>
+              <w:lastRenderedPageBreak/>
               <w:t>Access “Saved” crossings</w:t>
             </w:r>
             <w:r>
@@ -14406,7 +15245,7 @@
 </file>
 
 <file path=word/endnotes.xml><?xml version="1.0" encoding="utf-8"?>
-<w:endnotes xmlns:wpc="http://schemas.microsoft.com/office/word/2010/wordprocessingCanvas" xmlns:mc="http://schemas.openxmlformats.org/markup-compatibility/2006" xmlns:o="urn:schemas-microsoft-com:office:office" xmlns:r="http://schemas.openxmlformats.org/officeDocument/2006/relationships" xmlns:m="http://schemas.openxmlformats.org/officeDocument/2006/math" xmlns:v="urn:schemas-microsoft-com:vml" xmlns:wp14="http://schemas.microsoft.com/office/word/2010/wordprocessingDrawing" xmlns:wp="http://schemas.openxmlformats.org/drawingml/2006/wordprocessingDrawing" xmlns:w10="urn:schemas-microsoft-com:office:word" xmlns:w="http://schemas.openxmlformats.org/wordprocessingml/2006/main" xmlns:w14="http://schemas.microsoft.com/office/word/2010/wordml" xmlns:w15="http://schemas.microsoft.com/office/word/2012/wordml" xmlns:wpg="http://schemas.microsoft.com/office/word/2010/wordprocessingGroup" xmlns:wpi="http://schemas.microsoft.com/office/word/2010/wordprocessingInk" xmlns:wne="http://schemas.microsoft.com/office/word/2006/wordml" xmlns:wps="http://schemas.microsoft.com/office/word/2010/wordprocessingShape" mc:Ignorable="w14 w15 wp14">
+<w:endnotes xmlns:wpc="http://schemas.microsoft.com/office/word/2010/wordprocessingCanvas" xmlns:cx="http://schemas.microsoft.com/office/drawing/2014/chartex" xmlns:cx1="http://schemas.microsoft.com/office/drawing/2015/9/8/chartex" xmlns:cx2="http://schemas.microsoft.com/office/drawing/2015/10/21/chartex" xmlns:mc="http://schemas.openxmlformats.org/markup-compatibility/2006" xmlns:o="urn:schemas-microsoft-com:office:office" xmlns:r="http://schemas.openxmlformats.org/officeDocument/2006/relationships" xmlns:m="http://schemas.openxmlformats.org/officeDocument/2006/math" xmlns:v="urn:schemas-microsoft-com:vml" xmlns:wp14="http://schemas.microsoft.com/office/word/2010/wordprocessingDrawing" xmlns:wp="http://schemas.openxmlformats.org/drawingml/2006/wordprocessingDrawing" xmlns:w10="urn:schemas-microsoft-com:office:word" xmlns:w="http://schemas.openxmlformats.org/wordprocessingml/2006/main" xmlns:w14="http://schemas.microsoft.com/office/word/2010/wordml" xmlns:w15="http://schemas.microsoft.com/office/word/2012/wordml" xmlns:w16se="http://schemas.microsoft.com/office/word/2015/wordml/symex" xmlns:wpg="http://schemas.microsoft.com/office/word/2010/wordprocessingGroup" xmlns:wpi="http://schemas.microsoft.com/office/word/2010/wordprocessingInk" xmlns:wne="http://schemas.microsoft.com/office/word/2006/wordml" xmlns:wps="http://schemas.microsoft.com/office/word/2010/wordprocessingShape" mc:Ignorable="w14 w15 w16se wp14">
   <w:endnote w:type="separator" w:id="-1">
     <w:p>
       <w:pPr>
@@ -14431,7 +15270,7 @@
 </file>
 
 <file path=word/footer1.xml><?xml version="1.0" encoding="utf-8"?>
-<w:ftr xmlns:wpc="http://schemas.microsoft.com/office/word/2010/wordprocessingCanvas" xmlns:mc="http://schemas.openxmlformats.org/markup-compatibility/2006" xmlns:o="urn:schemas-microsoft-com:office:office" xmlns:r="http://schemas.openxmlformats.org/officeDocument/2006/relationships" xmlns:m="http://schemas.openxmlformats.org/officeDocument/2006/math" xmlns:v="urn:schemas-microsoft-com:vml" xmlns:wp14="http://schemas.microsoft.com/office/word/2010/wordprocessingDrawing" xmlns:wp="http://schemas.openxmlformats.org/drawingml/2006/wordprocessingDrawing" xmlns:w10="urn:schemas-microsoft-com:office:word" xmlns:w="http://schemas.openxmlformats.org/wordprocessingml/2006/main" xmlns:w14="http://schemas.microsoft.com/office/word/2010/wordml" xmlns:w15="http://schemas.microsoft.com/office/word/2012/wordml" xmlns:wpg="http://schemas.microsoft.com/office/word/2010/wordprocessingGroup" xmlns:wpi="http://schemas.microsoft.com/office/word/2010/wordprocessingInk" xmlns:wne="http://schemas.microsoft.com/office/word/2006/wordml" xmlns:wps="http://schemas.microsoft.com/office/word/2010/wordprocessingShape" mc:Ignorable="w14 w15 wp14">
+<w:ftr xmlns:wpc="http://schemas.microsoft.com/office/word/2010/wordprocessingCanvas" xmlns:cx="http://schemas.microsoft.com/office/drawing/2014/chartex" xmlns:cx1="http://schemas.microsoft.com/office/drawing/2015/9/8/chartex" xmlns:cx2="http://schemas.microsoft.com/office/drawing/2015/10/21/chartex" xmlns:mc="http://schemas.openxmlformats.org/markup-compatibility/2006" xmlns:o="urn:schemas-microsoft-com:office:office" xmlns:r="http://schemas.openxmlformats.org/officeDocument/2006/relationships" xmlns:m="http://schemas.openxmlformats.org/officeDocument/2006/math" xmlns:v="urn:schemas-microsoft-com:vml" xmlns:wp14="http://schemas.microsoft.com/office/word/2010/wordprocessingDrawing" xmlns:wp="http://schemas.openxmlformats.org/drawingml/2006/wordprocessingDrawing" xmlns:w10="urn:schemas-microsoft-com:office:word" xmlns:w="http://schemas.openxmlformats.org/wordprocessingml/2006/main" xmlns:w14="http://schemas.microsoft.com/office/word/2010/wordml" xmlns:w15="http://schemas.microsoft.com/office/word/2012/wordml" xmlns:w16se="http://schemas.microsoft.com/office/word/2015/wordml/symex" xmlns:wpg="http://schemas.microsoft.com/office/word/2010/wordprocessingGroup" xmlns:wpi="http://schemas.microsoft.com/office/word/2010/wordprocessingInk" xmlns:wne="http://schemas.microsoft.com/office/word/2006/wordml" xmlns:wps="http://schemas.microsoft.com/office/word/2010/wordprocessingShape" mc:Ignorable="w14 w15 w16se wp14">
   <w:sdt>
     <w:sdtPr>
       <w:id w:val="816299083"/>
@@ -14468,7 +15307,7 @@
           <w:rPr>
             <w:noProof/>
           </w:rPr>
-          <w:t>7</w:t>
+          <w:t>9</w:t>
         </w:r>
         <w:r>
           <w:rPr>
@@ -14498,7 +15337,7 @@
 </file>
 
 <file path=word/footer2.xml><?xml version="1.0" encoding="utf-8"?>
-<w:ftr xmlns:wpc="http://schemas.microsoft.com/office/word/2010/wordprocessingCanvas" xmlns:mc="http://schemas.openxmlformats.org/markup-compatibility/2006" xmlns:o="urn:schemas-microsoft-com:office:office" xmlns:r="http://schemas.openxmlformats.org/officeDocument/2006/relationships" xmlns:m="http://schemas.openxmlformats.org/officeDocument/2006/math" xmlns:v="urn:schemas-microsoft-com:vml" xmlns:wp14="http://schemas.microsoft.com/office/word/2010/wordprocessingDrawing" xmlns:wp="http://schemas.openxmlformats.org/drawingml/2006/wordprocessingDrawing" xmlns:w10="urn:schemas-microsoft-com:office:word" xmlns:w="http://schemas.openxmlformats.org/wordprocessingml/2006/main" xmlns:w14="http://schemas.microsoft.com/office/word/2010/wordml" xmlns:w15="http://schemas.microsoft.com/office/word/2012/wordml" xmlns:wpg="http://schemas.microsoft.com/office/word/2010/wordprocessingGroup" xmlns:wpi="http://schemas.microsoft.com/office/word/2010/wordprocessingInk" xmlns:wne="http://schemas.microsoft.com/office/word/2006/wordml" xmlns:wps="http://schemas.microsoft.com/office/word/2010/wordprocessingShape" mc:Ignorable="w14 w15 wp14">
+<w:ftr xmlns:wpc="http://schemas.microsoft.com/office/word/2010/wordprocessingCanvas" xmlns:cx="http://schemas.microsoft.com/office/drawing/2014/chartex" xmlns:cx1="http://schemas.microsoft.com/office/drawing/2015/9/8/chartex" xmlns:cx2="http://schemas.microsoft.com/office/drawing/2015/10/21/chartex" xmlns:mc="http://schemas.openxmlformats.org/markup-compatibility/2006" xmlns:o="urn:schemas-microsoft-com:office:office" xmlns:r="http://schemas.openxmlformats.org/officeDocument/2006/relationships" xmlns:m="http://schemas.openxmlformats.org/officeDocument/2006/math" xmlns:v="urn:schemas-microsoft-com:vml" xmlns:wp14="http://schemas.microsoft.com/office/word/2010/wordprocessingDrawing" xmlns:wp="http://schemas.openxmlformats.org/drawingml/2006/wordprocessingDrawing" xmlns:w10="urn:schemas-microsoft-com:office:word" xmlns:w="http://schemas.openxmlformats.org/wordprocessingml/2006/main" xmlns:w14="http://schemas.microsoft.com/office/word/2010/wordml" xmlns:w15="http://schemas.microsoft.com/office/word/2012/wordml" xmlns:w16se="http://schemas.microsoft.com/office/word/2015/wordml/symex" xmlns:wpg="http://schemas.microsoft.com/office/word/2010/wordprocessingGroup" xmlns:wpi="http://schemas.microsoft.com/office/word/2010/wordprocessingInk" xmlns:wne="http://schemas.microsoft.com/office/word/2006/wordml" xmlns:wps="http://schemas.microsoft.com/office/word/2010/wordprocessingShape" mc:Ignorable="w14 w15 w16se wp14">
   <w:sdt>
     <w:sdtPr>
       <w:id w:val="-41980619"/>
@@ -14565,7 +15404,7 @@
 </file>
 
 <file path=word/footnotes.xml><?xml version="1.0" encoding="utf-8"?>
-<w:footnotes xmlns:wpc="http://schemas.microsoft.com/office/word/2010/wordprocessingCanvas" xmlns:mc="http://schemas.openxmlformats.org/markup-compatibility/2006" xmlns:o="urn:schemas-microsoft-com:office:office" xmlns:r="http://schemas.openxmlformats.org/officeDocument/2006/relationships" xmlns:m="http://schemas.openxmlformats.org/officeDocument/2006/math" xmlns:v="urn:schemas-microsoft-com:vml" xmlns:wp14="http://schemas.microsoft.com/office/word/2010/wordprocessingDrawing" xmlns:wp="http://schemas.openxmlformats.org/drawingml/2006/wordprocessingDrawing" xmlns:w10="urn:schemas-microsoft-com:office:word" xmlns:w="http://schemas.openxmlformats.org/wordprocessingml/2006/main" xmlns:w14="http://schemas.microsoft.com/office/word/2010/wordml" xmlns:w15="http://schemas.microsoft.com/office/word/2012/wordml" xmlns:wpg="http://schemas.microsoft.com/office/word/2010/wordprocessingGroup" xmlns:wpi="http://schemas.microsoft.com/office/word/2010/wordprocessingInk" xmlns:wne="http://schemas.microsoft.com/office/word/2006/wordml" xmlns:wps="http://schemas.microsoft.com/office/word/2010/wordprocessingShape" mc:Ignorable="w14 w15 wp14">
+<w:footnotes xmlns:wpc="http://schemas.microsoft.com/office/word/2010/wordprocessingCanvas" xmlns:cx="http://schemas.microsoft.com/office/drawing/2014/chartex" xmlns:cx1="http://schemas.microsoft.com/office/drawing/2015/9/8/chartex" xmlns:cx2="http://schemas.microsoft.com/office/drawing/2015/10/21/chartex" xmlns:mc="http://schemas.openxmlformats.org/markup-compatibility/2006" xmlns:o="urn:schemas-microsoft-com:office:office" xmlns:r="http://schemas.openxmlformats.org/officeDocument/2006/relationships" xmlns:m="http://schemas.openxmlformats.org/officeDocument/2006/math" xmlns:v="urn:schemas-microsoft-com:vml" xmlns:wp14="http://schemas.microsoft.com/office/word/2010/wordprocessingDrawing" xmlns:wp="http://schemas.openxmlformats.org/drawingml/2006/wordprocessingDrawing" xmlns:w10="urn:schemas-microsoft-com:office:word" xmlns:w="http://schemas.openxmlformats.org/wordprocessingml/2006/main" xmlns:w14="http://schemas.microsoft.com/office/word/2010/wordml" xmlns:w15="http://schemas.microsoft.com/office/word/2012/wordml" xmlns:w16se="http://schemas.microsoft.com/office/word/2015/wordml/symex" xmlns:wpg="http://schemas.microsoft.com/office/word/2010/wordprocessingGroup" xmlns:wpi="http://schemas.microsoft.com/office/word/2010/wordprocessingInk" xmlns:wne="http://schemas.microsoft.com/office/word/2006/wordml" xmlns:wps="http://schemas.microsoft.com/office/word/2010/wordprocessingShape" mc:Ignorable="w14 w15 w16se wp14">
   <w:footnote w:type="separator" w:id="-1">
     <w:p>
       <w:pPr>
@@ -14590,7 +15429,7 @@
 </file>
 
 <file path=word/numbering.xml><?xml version="1.0" encoding="utf-8"?>
-<w:numbering xmlns:wpc="http://schemas.microsoft.com/office/word/2010/wordprocessingCanvas" xmlns:mc="http://schemas.openxmlformats.org/markup-compatibility/2006" xmlns:o="urn:schemas-microsoft-com:office:office" xmlns:r="http://schemas.openxmlformats.org/officeDocument/2006/relationships" xmlns:m="http://schemas.openxmlformats.org/officeDocument/2006/math" xmlns:v="urn:schemas-microsoft-com:vml" xmlns:wp14="http://schemas.microsoft.com/office/word/2010/wordprocessingDrawing" xmlns:wp="http://schemas.openxmlformats.org/drawingml/2006/wordprocessingDrawing" xmlns:w10="urn:schemas-microsoft-com:office:word" xmlns:w="http://schemas.openxmlformats.org/wordprocessingml/2006/main" xmlns:w14="http://schemas.microsoft.com/office/word/2010/wordml" xmlns:w15="http://schemas.microsoft.com/office/word/2012/wordml" xmlns:wpg="http://schemas.microsoft.com/office/word/2010/wordprocessingGroup" xmlns:wpi="http://schemas.microsoft.com/office/word/2010/wordprocessingInk" xmlns:wne="http://schemas.microsoft.com/office/word/2006/wordml" xmlns:wps="http://schemas.microsoft.com/office/word/2010/wordprocessingShape" mc:Ignorable="w14 w15 wp14">
+<w:numbering xmlns:wpc="http://schemas.microsoft.com/office/word/2010/wordprocessingCanvas" xmlns:cx="http://schemas.microsoft.com/office/drawing/2014/chartex" xmlns:cx1="http://schemas.microsoft.com/office/drawing/2015/9/8/chartex" xmlns:cx2="http://schemas.microsoft.com/office/drawing/2015/10/21/chartex" xmlns:mc="http://schemas.openxmlformats.org/markup-compatibility/2006" xmlns:o="urn:schemas-microsoft-com:office:office" xmlns:r="http://schemas.openxmlformats.org/officeDocument/2006/relationships" xmlns:m="http://schemas.openxmlformats.org/officeDocument/2006/math" xmlns:v="urn:schemas-microsoft-com:vml" xmlns:wp14="http://schemas.microsoft.com/office/word/2010/wordprocessingDrawing" xmlns:wp="http://schemas.openxmlformats.org/drawingml/2006/wordprocessingDrawing" xmlns:w10="urn:schemas-microsoft-com:office:word" xmlns:w="http://schemas.openxmlformats.org/wordprocessingml/2006/main" xmlns:w14="http://schemas.microsoft.com/office/word/2010/wordml" xmlns:w15="http://schemas.microsoft.com/office/word/2012/wordml" xmlns:w16se="http://schemas.microsoft.com/office/word/2015/wordml/symex" xmlns:wpg="http://schemas.microsoft.com/office/word/2010/wordprocessingGroup" xmlns:wpi="http://schemas.microsoft.com/office/word/2010/wordprocessingInk" xmlns:wne="http://schemas.microsoft.com/office/word/2006/wordml" xmlns:wps="http://schemas.microsoft.com/office/word/2010/wordprocessingShape" mc:Ignorable="w14 w15 w16se wp14">
   <w:abstractNum w:abstractNumId="0" w15:restartNumberingAfterBreak="0">
     <w:nsid w:val="044F6E96"/>
     <w:multiLevelType w:val="hybridMultilevel"/>
@@ -15853,6 +16692,95 @@
     </w:lvl>
   </w:abstractNum>
   <w:abstractNum w:abstractNumId="13" w15:restartNumberingAfterBreak="0">
+    <w:nsid w:val="1CB63214"/>
+    <w:multiLevelType w:val="hybridMultilevel"/>
+    <w:tmpl w:val="ECF04D26"/>
+    <w:lvl w:ilvl="0" w:tplc="24DC8F84">
+      <w:start w:val="1"/>
+      <w:numFmt w:val="decimal"/>
+      <w:lvlText w:val="%1."/>
+      <w:lvlJc w:val="left"/>
+      <w:pPr>
+        <w:ind w:left="360" w:hanging="360"/>
+      </w:pPr>
+      <w:rPr>
+        <w:rFonts w:hint="default"/>
+      </w:rPr>
+    </w:lvl>
+    <w:lvl w:ilvl="1" w:tplc="08090019" w:tentative="1">
+      <w:start w:val="1"/>
+      <w:numFmt w:val="lowerLetter"/>
+      <w:lvlText w:val="%2."/>
+      <w:lvlJc w:val="left"/>
+      <w:pPr>
+        <w:ind w:left="1440" w:hanging="360"/>
+      </w:pPr>
+    </w:lvl>
+    <w:lvl w:ilvl="2" w:tplc="0809001B" w:tentative="1">
+      <w:start w:val="1"/>
+      <w:numFmt w:val="lowerRoman"/>
+      <w:lvlText w:val="%3."/>
+      <w:lvlJc w:val="right"/>
+      <w:pPr>
+        <w:ind w:left="2160" w:hanging="180"/>
+      </w:pPr>
+    </w:lvl>
+    <w:lvl w:ilvl="3" w:tplc="0809000F" w:tentative="1">
+      <w:start w:val="1"/>
+      <w:numFmt w:val="decimal"/>
+      <w:lvlText w:val="%4."/>
+      <w:lvlJc w:val="left"/>
+      <w:pPr>
+        <w:ind w:left="2880" w:hanging="360"/>
+      </w:pPr>
+    </w:lvl>
+    <w:lvl w:ilvl="4" w:tplc="08090019" w:tentative="1">
+      <w:start w:val="1"/>
+      <w:numFmt w:val="lowerLetter"/>
+      <w:lvlText w:val="%5."/>
+      <w:lvlJc w:val="left"/>
+      <w:pPr>
+        <w:ind w:left="3600" w:hanging="360"/>
+      </w:pPr>
+    </w:lvl>
+    <w:lvl w:ilvl="5" w:tplc="0809001B" w:tentative="1">
+      <w:start w:val="1"/>
+      <w:numFmt w:val="lowerRoman"/>
+      <w:lvlText w:val="%6."/>
+      <w:lvlJc w:val="right"/>
+      <w:pPr>
+        <w:ind w:left="4320" w:hanging="180"/>
+      </w:pPr>
+    </w:lvl>
+    <w:lvl w:ilvl="6" w:tplc="0809000F" w:tentative="1">
+      <w:start w:val="1"/>
+      <w:numFmt w:val="decimal"/>
+      <w:lvlText w:val="%7."/>
+      <w:lvlJc w:val="left"/>
+      <w:pPr>
+        <w:ind w:left="5040" w:hanging="360"/>
+      </w:pPr>
+    </w:lvl>
+    <w:lvl w:ilvl="7" w:tplc="08090019" w:tentative="1">
+      <w:start w:val="1"/>
+      <w:numFmt w:val="lowerLetter"/>
+      <w:lvlText w:val="%8."/>
+      <w:lvlJc w:val="left"/>
+      <w:pPr>
+        <w:ind w:left="5760" w:hanging="360"/>
+      </w:pPr>
+    </w:lvl>
+    <w:lvl w:ilvl="8" w:tplc="0809001B" w:tentative="1">
+      <w:start w:val="1"/>
+      <w:numFmt w:val="lowerRoman"/>
+      <w:lvlText w:val="%9."/>
+      <w:lvlJc w:val="right"/>
+      <w:pPr>
+        <w:ind w:left="6480" w:hanging="180"/>
+      </w:pPr>
+    </w:lvl>
+  </w:abstractNum>
+  <w:abstractNum w:abstractNumId="14" w15:restartNumberingAfterBreak="0">
     <w:nsid w:val="221124C4"/>
     <w:multiLevelType w:val="hybridMultilevel"/>
     <w:tmpl w:val="7758F4FC"/>
@@ -15941,7 +16869,7 @@
       </w:pPr>
     </w:lvl>
   </w:abstractNum>
-  <w:abstractNum w:abstractNumId="14" w15:restartNumberingAfterBreak="0">
+  <w:abstractNum w:abstractNumId="15" w15:restartNumberingAfterBreak="0">
     <w:nsid w:val="25130FFE"/>
     <w:multiLevelType w:val="multilevel"/>
     <w:tmpl w:val="3032696C"/>
@@ -16054,7 +16982,96 @@
       </w:rPr>
     </w:lvl>
   </w:abstractNum>
-  <w:abstractNum w:abstractNumId="15" w15:restartNumberingAfterBreak="0">
+  <w:abstractNum w:abstractNumId="16" w15:restartNumberingAfterBreak="0">
+    <w:nsid w:val="2810355A"/>
+    <w:multiLevelType w:val="hybridMultilevel"/>
+    <w:tmpl w:val="E6107BF6"/>
+    <w:lvl w:ilvl="0" w:tplc="2668E100">
+      <w:start w:val="1"/>
+      <w:numFmt w:val="decimal"/>
+      <w:lvlText w:val="%1."/>
+      <w:lvlJc w:val="left"/>
+      <w:pPr>
+        <w:ind w:left="360" w:hanging="360"/>
+      </w:pPr>
+      <w:rPr>
+        <w:rFonts w:hint="default"/>
+      </w:rPr>
+    </w:lvl>
+    <w:lvl w:ilvl="1" w:tplc="08090019" w:tentative="1">
+      <w:start w:val="1"/>
+      <w:numFmt w:val="lowerLetter"/>
+      <w:lvlText w:val="%2."/>
+      <w:lvlJc w:val="left"/>
+      <w:pPr>
+        <w:ind w:left="1440" w:hanging="360"/>
+      </w:pPr>
+    </w:lvl>
+    <w:lvl w:ilvl="2" w:tplc="0809001B" w:tentative="1">
+      <w:start w:val="1"/>
+      <w:numFmt w:val="lowerRoman"/>
+      <w:lvlText w:val="%3."/>
+      <w:lvlJc w:val="right"/>
+      <w:pPr>
+        <w:ind w:left="2160" w:hanging="180"/>
+      </w:pPr>
+    </w:lvl>
+    <w:lvl w:ilvl="3" w:tplc="0809000F" w:tentative="1">
+      <w:start w:val="1"/>
+      <w:numFmt w:val="decimal"/>
+      <w:lvlText w:val="%4."/>
+      <w:lvlJc w:val="left"/>
+      <w:pPr>
+        <w:ind w:left="2880" w:hanging="360"/>
+      </w:pPr>
+    </w:lvl>
+    <w:lvl w:ilvl="4" w:tplc="08090019" w:tentative="1">
+      <w:start w:val="1"/>
+      <w:numFmt w:val="lowerLetter"/>
+      <w:lvlText w:val="%5."/>
+      <w:lvlJc w:val="left"/>
+      <w:pPr>
+        <w:ind w:left="3600" w:hanging="360"/>
+      </w:pPr>
+    </w:lvl>
+    <w:lvl w:ilvl="5" w:tplc="0809001B" w:tentative="1">
+      <w:start w:val="1"/>
+      <w:numFmt w:val="lowerRoman"/>
+      <w:lvlText w:val="%6."/>
+      <w:lvlJc w:val="right"/>
+      <w:pPr>
+        <w:ind w:left="4320" w:hanging="180"/>
+      </w:pPr>
+    </w:lvl>
+    <w:lvl w:ilvl="6" w:tplc="0809000F" w:tentative="1">
+      <w:start w:val="1"/>
+      <w:numFmt w:val="decimal"/>
+      <w:lvlText w:val="%7."/>
+      <w:lvlJc w:val="left"/>
+      <w:pPr>
+        <w:ind w:left="5040" w:hanging="360"/>
+      </w:pPr>
+    </w:lvl>
+    <w:lvl w:ilvl="7" w:tplc="08090019" w:tentative="1">
+      <w:start w:val="1"/>
+      <w:numFmt w:val="lowerLetter"/>
+      <w:lvlText w:val="%8."/>
+      <w:lvlJc w:val="left"/>
+      <w:pPr>
+        <w:ind w:left="5760" w:hanging="360"/>
+      </w:pPr>
+    </w:lvl>
+    <w:lvl w:ilvl="8" w:tplc="0809001B" w:tentative="1">
+      <w:start w:val="1"/>
+      <w:numFmt w:val="lowerRoman"/>
+      <w:lvlText w:val="%9."/>
+      <w:lvlJc w:val="right"/>
+      <w:pPr>
+        <w:ind w:left="6480" w:hanging="180"/>
+      </w:pPr>
+    </w:lvl>
+  </w:abstractNum>
+  <w:abstractNum w:abstractNumId="17" w15:restartNumberingAfterBreak="0">
     <w:nsid w:val="2E90077D"/>
     <w:multiLevelType w:val="hybridMultilevel"/>
     <w:tmpl w:val="98509A7A"/>
@@ -16143,7 +17160,7 @@
       </w:pPr>
     </w:lvl>
   </w:abstractNum>
-  <w:abstractNum w:abstractNumId="16" w15:restartNumberingAfterBreak="0">
+  <w:abstractNum w:abstractNumId="18" w15:restartNumberingAfterBreak="0">
     <w:nsid w:val="2FA04BBD"/>
     <w:multiLevelType w:val="hybridMultilevel"/>
     <w:tmpl w:val="BDA4CAAA"/>
@@ -16232,7 +17249,7 @@
       </w:pPr>
     </w:lvl>
   </w:abstractNum>
-  <w:abstractNum w:abstractNumId="17" w15:restartNumberingAfterBreak="0">
+  <w:abstractNum w:abstractNumId="19" w15:restartNumberingAfterBreak="0">
     <w:nsid w:val="329A0039"/>
     <w:multiLevelType w:val="hybridMultilevel"/>
     <w:tmpl w:val="A0521AC8"/>
@@ -16321,7 +17338,7 @@
       </w:pPr>
     </w:lvl>
   </w:abstractNum>
-  <w:abstractNum w:abstractNumId="18" w15:restartNumberingAfterBreak="0">
+  <w:abstractNum w:abstractNumId="20" w15:restartNumberingAfterBreak="0">
     <w:nsid w:val="37784243"/>
     <w:multiLevelType w:val="hybridMultilevel"/>
     <w:tmpl w:val="6EB0F928"/>
@@ -16434,7 +17451,7 @@
       </w:rPr>
     </w:lvl>
   </w:abstractNum>
-  <w:abstractNum w:abstractNumId="19" w15:restartNumberingAfterBreak="0">
+  <w:abstractNum w:abstractNumId="21" w15:restartNumberingAfterBreak="0">
     <w:nsid w:val="37C23E24"/>
     <w:multiLevelType w:val="hybridMultilevel"/>
     <w:tmpl w:val="4A0E5112"/>
@@ -16523,7 +17540,7 @@
       </w:pPr>
     </w:lvl>
   </w:abstractNum>
-  <w:abstractNum w:abstractNumId="20" w15:restartNumberingAfterBreak="0">
+  <w:abstractNum w:abstractNumId="22" w15:restartNumberingAfterBreak="0">
     <w:nsid w:val="37E15EEC"/>
     <w:multiLevelType w:val="multilevel"/>
     <w:tmpl w:val="3032696C"/>
@@ -16636,7 +17653,7 @@
       </w:rPr>
     </w:lvl>
   </w:abstractNum>
-  <w:abstractNum w:abstractNumId="21" w15:restartNumberingAfterBreak="0">
+  <w:abstractNum w:abstractNumId="23" w15:restartNumberingAfterBreak="0">
     <w:nsid w:val="3A520E90"/>
     <w:multiLevelType w:val="hybridMultilevel"/>
     <w:tmpl w:val="DDD27F7A"/>
@@ -16725,7 +17742,7 @@
       </w:pPr>
     </w:lvl>
   </w:abstractNum>
-  <w:abstractNum w:abstractNumId="22" w15:restartNumberingAfterBreak="0">
+  <w:abstractNum w:abstractNumId="24" w15:restartNumberingAfterBreak="0">
     <w:nsid w:val="3B364F45"/>
     <w:multiLevelType w:val="hybridMultilevel"/>
     <w:tmpl w:val="B1661A9E"/>
@@ -16814,7 +17831,7 @@
       </w:pPr>
     </w:lvl>
   </w:abstractNum>
-  <w:abstractNum w:abstractNumId="23" w15:restartNumberingAfterBreak="0">
+  <w:abstractNum w:abstractNumId="25" w15:restartNumberingAfterBreak="0">
     <w:nsid w:val="3D64601C"/>
     <w:multiLevelType w:val="hybridMultilevel"/>
     <w:tmpl w:val="C16CF830"/>
@@ -16927,7 +17944,7 @@
       </w:rPr>
     </w:lvl>
   </w:abstractNum>
-  <w:abstractNum w:abstractNumId="24" w15:restartNumberingAfterBreak="0">
+  <w:abstractNum w:abstractNumId="26" w15:restartNumberingAfterBreak="0">
     <w:nsid w:val="41410F18"/>
     <w:multiLevelType w:val="hybridMultilevel"/>
     <w:tmpl w:val="58B46194"/>
@@ -17016,7 +18033,7 @@
       </w:pPr>
     </w:lvl>
   </w:abstractNum>
-  <w:abstractNum w:abstractNumId="25" w15:restartNumberingAfterBreak="0">
+  <w:abstractNum w:abstractNumId="27" w15:restartNumberingAfterBreak="0">
     <w:nsid w:val="42382DB4"/>
     <w:multiLevelType w:val="hybridMultilevel"/>
     <w:tmpl w:val="E8106CF8"/>
@@ -17105,7 +18122,7 @@
       </w:pPr>
     </w:lvl>
   </w:abstractNum>
-  <w:abstractNum w:abstractNumId="26" w15:restartNumberingAfterBreak="0">
+  <w:abstractNum w:abstractNumId="28" w15:restartNumberingAfterBreak="0">
     <w:nsid w:val="477220B9"/>
     <w:multiLevelType w:val="hybridMultilevel"/>
     <w:tmpl w:val="237461F0"/>
@@ -17194,7 +18211,7 @@
       </w:pPr>
     </w:lvl>
   </w:abstractNum>
-  <w:abstractNum w:abstractNumId="27" w15:restartNumberingAfterBreak="0">
+  <w:abstractNum w:abstractNumId="29" w15:restartNumberingAfterBreak="0">
     <w:nsid w:val="47FE0C2E"/>
     <w:multiLevelType w:val="hybridMultilevel"/>
     <w:tmpl w:val="E43EADD8"/>
@@ -17283,7 +18300,7 @@
       </w:pPr>
     </w:lvl>
   </w:abstractNum>
-  <w:abstractNum w:abstractNumId="28" w15:restartNumberingAfterBreak="0">
+  <w:abstractNum w:abstractNumId="30" w15:restartNumberingAfterBreak="0">
     <w:nsid w:val="4835668B"/>
     <w:multiLevelType w:val="hybridMultilevel"/>
     <w:tmpl w:val="4816CEEC"/>
@@ -17372,7 +18389,7 @@
       </w:pPr>
     </w:lvl>
   </w:abstractNum>
-  <w:abstractNum w:abstractNumId="29" w15:restartNumberingAfterBreak="0">
+  <w:abstractNum w:abstractNumId="31" w15:restartNumberingAfterBreak="0">
     <w:nsid w:val="497D731E"/>
     <w:multiLevelType w:val="hybridMultilevel"/>
     <w:tmpl w:val="094888B8"/>
@@ -17461,7 +18478,7 @@
       </w:pPr>
     </w:lvl>
   </w:abstractNum>
-  <w:abstractNum w:abstractNumId="30" w15:restartNumberingAfterBreak="0">
+  <w:abstractNum w:abstractNumId="32" w15:restartNumberingAfterBreak="0">
     <w:nsid w:val="50D13691"/>
     <w:multiLevelType w:val="hybridMultilevel"/>
     <w:tmpl w:val="3C666FD2"/>
@@ -17550,7 +18567,7 @@
       </w:pPr>
     </w:lvl>
   </w:abstractNum>
-  <w:abstractNum w:abstractNumId="31" w15:restartNumberingAfterBreak="0">
+  <w:abstractNum w:abstractNumId="33" w15:restartNumberingAfterBreak="0">
     <w:nsid w:val="510C7E81"/>
     <w:multiLevelType w:val="multilevel"/>
     <w:tmpl w:val="3032696C"/>
@@ -17663,7 +18680,7 @@
       </w:rPr>
     </w:lvl>
   </w:abstractNum>
-  <w:abstractNum w:abstractNumId="32" w15:restartNumberingAfterBreak="0">
+  <w:abstractNum w:abstractNumId="34" w15:restartNumberingAfterBreak="0">
     <w:nsid w:val="560A182C"/>
     <w:multiLevelType w:val="hybridMultilevel"/>
     <w:tmpl w:val="1D269082"/>
@@ -17752,7 +18769,7 @@
       </w:pPr>
     </w:lvl>
   </w:abstractNum>
-  <w:abstractNum w:abstractNumId="33" w15:restartNumberingAfterBreak="0">
+  <w:abstractNum w:abstractNumId="35" w15:restartNumberingAfterBreak="0">
     <w:nsid w:val="565E2E12"/>
     <w:multiLevelType w:val="multilevel"/>
     <w:tmpl w:val="40080282"/>
@@ -17865,7 +18882,96 @@
       </w:rPr>
     </w:lvl>
   </w:abstractNum>
-  <w:abstractNum w:abstractNumId="34" w15:restartNumberingAfterBreak="0">
+  <w:abstractNum w:abstractNumId="36" w15:restartNumberingAfterBreak="0">
+    <w:nsid w:val="5BE40FEB"/>
+    <w:multiLevelType w:val="hybridMultilevel"/>
+    <w:tmpl w:val="C14032E6"/>
+    <w:lvl w:ilvl="0" w:tplc="0846BF56">
+      <w:start w:val="1"/>
+      <w:numFmt w:val="decimal"/>
+      <w:lvlText w:val="%1."/>
+      <w:lvlJc w:val="left"/>
+      <w:pPr>
+        <w:ind w:left="360" w:hanging="360"/>
+      </w:pPr>
+      <w:rPr>
+        <w:rFonts w:hint="default"/>
+      </w:rPr>
+    </w:lvl>
+    <w:lvl w:ilvl="1" w:tplc="08090019" w:tentative="1">
+      <w:start w:val="1"/>
+      <w:numFmt w:val="lowerLetter"/>
+      <w:lvlText w:val="%2."/>
+      <w:lvlJc w:val="left"/>
+      <w:pPr>
+        <w:ind w:left="1440" w:hanging="360"/>
+      </w:pPr>
+    </w:lvl>
+    <w:lvl w:ilvl="2" w:tplc="0809001B" w:tentative="1">
+      <w:start w:val="1"/>
+      <w:numFmt w:val="lowerRoman"/>
+      <w:lvlText w:val="%3."/>
+      <w:lvlJc w:val="right"/>
+      <w:pPr>
+        <w:ind w:left="2160" w:hanging="180"/>
+      </w:pPr>
+    </w:lvl>
+    <w:lvl w:ilvl="3" w:tplc="0809000F" w:tentative="1">
+      <w:start w:val="1"/>
+      <w:numFmt w:val="decimal"/>
+      <w:lvlText w:val="%4."/>
+      <w:lvlJc w:val="left"/>
+      <w:pPr>
+        <w:ind w:left="2880" w:hanging="360"/>
+      </w:pPr>
+    </w:lvl>
+    <w:lvl w:ilvl="4" w:tplc="08090019" w:tentative="1">
+      <w:start w:val="1"/>
+      <w:numFmt w:val="lowerLetter"/>
+      <w:lvlText w:val="%5."/>
+      <w:lvlJc w:val="left"/>
+      <w:pPr>
+        <w:ind w:left="3600" w:hanging="360"/>
+      </w:pPr>
+    </w:lvl>
+    <w:lvl w:ilvl="5" w:tplc="0809001B" w:tentative="1">
+      <w:start w:val="1"/>
+      <w:numFmt w:val="lowerRoman"/>
+      <w:lvlText w:val="%6."/>
+      <w:lvlJc w:val="right"/>
+      <w:pPr>
+        <w:ind w:left="4320" w:hanging="180"/>
+      </w:pPr>
+    </w:lvl>
+    <w:lvl w:ilvl="6" w:tplc="0809000F" w:tentative="1">
+      <w:start w:val="1"/>
+      <w:numFmt w:val="decimal"/>
+      <w:lvlText w:val="%7."/>
+      <w:lvlJc w:val="left"/>
+      <w:pPr>
+        <w:ind w:left="5040" w:hanging="360"/>
+      </w:pPr>
+    </w:lvl>
+    <w:lvl w:ilvl="7" w:tplc="08090019" w:tentative="1">
+      <w:start w:val="1"/>
+      <w:numFmt w:val="lowerLetter"/>
+      <w:lvlText w:val="%8."/>
+      <w:lvlJc w:val="left"/>
+      <w:pPr>
+        <w:ind w:left="5760" w:hanging="360"/>
+      </w:pPr>
+    </w:lvl>
+    <w:lvl w:ilvl="8" w:tplc="0809001B" w:tentative="1">
+      <w:start w:val="1"/>
+      <w:numFmt w:val="lowerRoman"/>
+      <w:lvlText w:val="%9."/>
+      <w:lvlJc w:val="right"/>
+      <w:pPr>
+        <w:ind w:left="6480" w:hanging="180"/>
+      </w:pPr>
+    </w:lvl>
+  </w:abstractNum>
+  <w:abstractNum w:abstractNumId="37" w15:restartNumberingAfterBreak="0">
     <w:nsid w:val="5CD05074"/>
     <w:multiLevelType w:val="hybridMultilevel"/>
     <w:tmpl w:val="554CA3B2"/>
@@ -17978,7 +19084,7 @@
       </w:rPr>
     </w:lvl>
   </w:abstractNum>
-  <w:abstractNum w:abstractNumId="35" w15:restartNumberingAfterBreak="0">
+  <w:abstractNum w:abstractNumId="38" w15:restartNumberingAfterBreak="0">
     <w:nsid w:val="5CD5245D"/>
     <w:multiLevelType w:val="hybridMultilevel"/>
     <w:tmpl w:val="BD4EE60A"/>
@@ -18067,7 +19173,7 @@
       </w:pPr>
     </w:lvl>
   </w:abstractNum>
-  <w:abstractNum w:abstractNumId="36" w15:restartNumberingAfterBreak="0">
+  <w:abstractNum w:abstractNumId="39" w15:restartNumberingAfterBreak="0">
     <w:nsid w:val="5E9D71D4"/>
     <w:multiLevelType w:val="hybridMultilevel"/>
     <w:tmpl w:val="3A52B56A"/>
@@ -18156,7 +19262,7 @@
       </w:pPr>
     </w:lvl>
   </w:abstractNum>
-  <w:abstractNum w:abstractNumId="37" w15:restartNumberingAfterBreak="0">
+  <w:abstractNum w:abstractNumId="40" w15:restartNumberingAfterBreak="0">
     <w:nsid w:val="5EBD3A2C"/>
     <w:multiLevelType w:val="hybridMultilevel"/>
     <w:tmpl w:val="C0FC04A6"/>
@@ -18245,7 +19351,7 @@
       </w:pPr>
     </w:lvl>
   </w:abstractNum>
-  <w:abstractNum w:abstractNumId="38" w15:restartNumberingAfterBreak="0">
+  <w:abstractNum w:abstractNumId="41" w15:restartNumberingAfterBreak="0">
     <w:nsid w:val="5F3429EA"/>
     <w:multiLevelType w:val="hybridMultilevel"/>
     <w:tmpl w:val="8046815E"/>
@@ -18334,7 +19440,7 @@
       </w:pPr>
     </w:lvl>
   </w:abstractNum>
-  <w:abstractNum w:abstractNumId="39" w15:restartNumberingAfterBreak="0">
+  <w:abstractNum w:abstractNumId="42" w15:restartNumberingAfterBreak="0">
     <w:nsid w:val="636A18A1"/>
     <w:multiLevelType w:val="hybridMultilevel"/>
     <w:tmpl w:val="03BA7996"/>
@@ -18423,7 +19529,7 @@
       </w:pPr>
     </w:lvl>
   </w:abstractNum>
-  <w:abstractNum w:abstractNumId="40" w15:restartNumberingAfterBreak="0">
+  <w:abstractNum w:abstractNumId="43" w15:restartNumberingAfterBreak="0">
     <w:nsid w:val="6377126C"/>
     <w:multiLevelType w:val="hybridMultilevel"/>
     <w:tmpl w:val="BD4EE60A"/>
@@ -18512,7 +19618,7 @@
       </w:pPr>
     </w:lvl>
   </w:abstractNum>
-  <w:abstractNum w:abstractNumId="41" w15:restartNumberingAfterBreak="0">
+  <w:abstractNum w:abstractNumId="44" w15:restartNumberingAfterBreak="0">
     <w:nsid w:val="65D0169A"/>
     <w:multiLevelType w:val="hybridMultilevel"/>
     <w:tmpl w:val="BD4EE60A"/>
@@ -18601,7 +19707,7 @@
       </w:pPr>
     </w:lvl>
   </w:abstractNum>
-  <w:abstractNum w:abstractNumId="42" w15:restartNumberingAfterBreak="0">
+  <w:abstractNum w:abstractNumId="45" w15:restartNumberingAfterBreak="0">
     <w:nsid w:val="72A151F8"/>
     <w:multiLevelType w:val="multilevel"/>
     <w:tmpl w:val="3032696C"/>
@@ -18714,7 +19820,7 @@
       </w:rPr>
     </w:lvl>
   </w:abstractNum>
-  <w:abstractNum w:abstractNumId="43" w15:restartNumberingAfterBreak="0">
+  <w:abstractNum w:abstractNumId="46" w15:restartNumberingAfterBreak="0">
     <w:nsid w:val="75DA7907"/>
     <w:multiLevelType w:val="hybridMultilevel"/>
     <w:tmpl w:val="AD2ABDAA"/>
@@ -18827,7 +19933,7 @@
       </w:rPr>
     </w:lvl>
   </w:abstractNum>
-  <w:abstractNum w:abstractNumId="44" w15:restartNumberingAfterBreak="0">
+  <w:abstractNum w:abstractNumId="47" w15:restartNumberingAfterBreak="0">
     <w:nsid w:val="77A9610A"/>
     <w:multiLevelType w:val="multilevel"/>
     <w:tmpl w:val="3032696C"/>
@@ -18940,7 +20046,7 @@
       </w:rPr>
     </w:lvl>
   </w:abstractNum>
-  <w:abstractNum w:abstractNumId="45" w15:restartNumberingAfterBreak="0">
+  <w:abstractNum w:abstractNumId="48" w15:restartNumberingAfterBreak="0">
     <w:nsid w:val="7FDE3C1E"/>
     <w:multiLevelType w:val="multilevel"/>
     <w:tmpl w:val="3032696C"/>
@@ -19057,79 +20163,79 @@
     <w:abstractNumId w:val="3"/>
   </w:num>
   <w:num w:numId="2">
-    <w:abstractNumId w:val="44"/>
+    <w:abstractNumId w:val="47"/>
   </w:num>
   <w:num w:numId="3">
     <w:abstractNumId w:val="4"/>
   </w:num>
   <w:num w:numId="4">
-    <w:abstractNumId w:val="18"/>
+    <w:abstractNumId w:val="20"/>
   </w:num>
   <w:num w:numId="5">
-    <w:abstractNumId w:val="34"/>
+    <w:abstractNumId w:val="37"/>
   </w:num>
   <w:num w:numId="6">
-    <w:abstractNumId w:val="43"/>
+    <w:abstractNumId w:val="46"/>
   </w:num>
   <w:num w:numId="7">
-    <w:abstractNumId w:val="23"/>
+    <w:abstractNumId w:val="25"/>
   </w:num>
   <w:num w:numId="8">
     <w:abstractNumId w:val="11"/>
   </w:num>
   <w:num w:numId="9">
-    <w:abstractNumId w:val="13"/>
+    <w:abstractNumId w:val="14"/>
   </w:num>
   <w:num w:numId="10">
-    <w:abstractNumId w:val="17"/>
+    <w:abstractNumId w:val="19"/>
   </w:num>
   <w:num w:numId="11">
-    <w:abstractNumId w:val="32"/>
+    <w:abstractNumId w:val="34"/>
   </w:num>
   <w:num w:numId="12">
-    <w:abstractNumId w:val="36"/>
+    <w:abstractNumId w:val="39"/>
   </w:num>
   <w:num w:numId="13">
+    <w:abstractNumId w:val="26"/>
+  </w:num>
+  <w:num w:numId="14">
+    <w:abstractNumId w:val="42"/>
+  </w:num>
+  <w:num w:numId="15">
+    <w:abstractNumId w:val="18"/>
+  </w:num>
+  <w:num w:numId="16">
     <w:abstractNumId w:val="24"/>
   </w:num>
-  <w:num w:numId="14">
-    <w:abstractNumId w:val="39"/>
-  </w:num>
-  <w:num w:numId="15">
-    <w:abstractNumId w:val="16"/>
-  </w:num>
-  <w:num w:numId="16">
-    <w:abstractNumId w:val="22"/>
-  </w:num>
   <w:num w:numId="17">
-    <w:abstractNumId w:val="28"/>
+    <w:abstractNumId w:val="30"/>
   </w:num>
   <w:num w:numId="18">
     <w:abstractNumId w:val="8"/>
   </w:num>
   <w:num w:numId="19">
-    <w:abstractNumId w:val="38"/>
+    <w:abstractNumId w:val="41"/>
   </w:num>
   <w:num w:numId="20">
-    <w:abstractNumId w:val="19"/>
+    <w:abstractNumId w:val="21"/>
   </w:num>
   <w:num w:numId="21">
     <w:abstractNumId w:val="6"/>
   </w:num>
   <w:num w:numId="22">
-    <w:abstractNumId w:val="26"/>
+    <w:abstractNumId w:val="28"/>
   </w:num>
   <w:num w:numId="23">
-    <w:abstractNumId w:val="30"/>
+    <w:abstractNumId w:val="32"/>
   </w:num>
   <w:num w:numId="24">
-    <w:abstractNumId w:val="27"/>
+    <w:abstractNumId w:val="29"/>
   </w:num>
   <w:num w:numId="25">
-    <w:abstractNumId w:val="37"/>
+    <w:abstractNumId w:val="40"/>
   </w:num>
   <w:num w:numId="26">
-    <w:abstractNumId w:val="21"/>
+    <w:abstractNumId w:val="23"/>
   </w:num>
   <w:num w:numId="27">
     <w:abstractNumId w:val="1"/>
@@ -19138,28 +20244,28 @@
     <w:abstractNumId w:val="10"/>
   </w:num>
   <w:num w:numId="29">
-    <w:abstractNumId w:val="35"/>
+    <w:abstractNumId w:val="38"/>
   </w:num>
   <w:num w:numId="30">
-    <w:abstractNumId w:val="29"/>
+    <w:abstractNumId w:val="31"/>
   </w:num>
   <w:num w:numId="31">
-    <w:abstractNumId w:val="41"/>
+    <w:abstractNumId w:val="44"/>
   </w:num>
   <w:num w:numId="32">
     <w:abstractNumId w:val="2"/>
   </w:num>
   <w:num w:numId="33">
-    <w:abstractNumId w:val="40"/>
+    <w:abstractNumId w:val="43"/>
   </w:num>
   <w:num w:numId="34">
-    <w:abstractNumId w:val="15"/>
+    <w:abstractNumId w:val="17"/>
   </w:num>
   <w:num w:numId="35">
     <w:abstractNumId w:val="0"/>
   </w:num>
   <w:num w:numId="36">
-    <w:abstractNumId w:val="25"/>
+    <w:abstractNumId w:val="27"/>
   </w:num>
   <w:num w:numId="37">
     <w:abstractNumId w:val="12"/>
@@ -19174,29 +20280,38 @@
     <w:abstractNumId w:val="9"/>
   </w:num>
   <w:num w:numId="41">
-    <w:abstractNumId w:val="31"/>
+    <w:abstractNumId w:val="33"/>
   </w:num>
   <w:num w:numId="42">
-    <w:abstractNumId w:val="14"/>
+    <w:abstractNumId w:val="15"/>
   </w:num>
   <w:num w:numId="43">
-    <w:abstractNumId w:val="20"/>
+    <w:abstractNumId w:val="22"/>
   </w:num>
   <w:num w:numId="44">
-    <w:abstractNumId w:val="42"/>
+    <w:abstractNumId w:val="45"/>
   </w:num>
   <w:num w:numId="45">
-    <w:abstractNumId w:val="33"/>
+    <w:abstractNumId w:val="35"/>
   </w:num>
   <w:num w:numId="46">
-    <w:abstractNumId w:val="45"/>
+    <w:abstractNumId w:val="48"/>
+  </w:num>
+  <w:num w:numId="47">
+    <w:abstractNumId w:val="16"/>
+  </w:num>
+  <w:num w:numId="48">
+    <w:abstractNumId w:val="13"/>
+  </w:num>
+  <w:num w:numId="49">
+    <w:abstractNumId w:val="36"/>
   </w:num>
   <w:numIdMacAtCleanup w:val="46"/>
 </w:numbering>
 </file>
 
 <file path=word/styles.xml><?xml version="1.0" encoding="utf-8"?>
-<w:styles xmlns:mc="http://schemas.openxmlformats.org/markup-compatibility/2006" xmlns:r="http://schemas.openxmlformats.org/officeDocument/2006/relationships" xmlns:w="http://schemas.openxmlformats.org/wordprocessingml/2006/main" xmlns:w14="http://schemas.microsoft.com/office/word/2010/wordml" xmlns:w15="http://schemas.microsoft.com/office/word/2012/wordml" mc:Ignorable="w14 w15">
+<w:styles xmlns:mc="http://schemas.openxmlformats.org/markup-compatibility/2006" xmlns:r="http://schemas.openxmlformats.org/officeDocument/2006/relationships" xmlns:w="http://schemas.openxmlformats.org/wordprocessingml/2006/main" xmlns:w14="http://schemas.microsoft.com/office/word/2010/wordml" xmlns:w15="http://schemas.microsoft.com/office/word/2012/wordml" xmlns:w16se="http://schemas.microsoft.com/office/word/2015/wordml/symex" mc:Ignorable="w14 w15 w16se">
   <w:docDefaults>
     <w:rPrDefault>
       <w:rPr>
@@ -19212,7 +20327,7 @@
       </w:pPr>
     </w:pPrDefault>
   </w:docDefaults>
-  <w:latentStyles w:defLockedState="0" w:defUIPriority="99" w:defSemiHidden="0" w:defUnhideWhenUsed="0" w:defQFormat="0" w:count="371">
+  <w:latentStyles w:defLockedState="0" w:defUIPriority="99" w:defSemiHidden="0" w:defUnhideWhenUsed="0" w:defQFormat="0" w:count="372">
     <w:lsdException w:name="Normal" w:uiPriority="0" w:qFormat="1"/>
     <w:lsdException w:name="heading 1" w:uiPriority="9" w:qFormat="1"/>
     <w:lsdException w:name="heading 2" w:semiHidden="1" w:uiPriority="9" w:unhideWhenUsed="1" w:qFormat="1"/>
@@ -19318,7 +20433,6 @@
     <w:lsdException w:name="HTML Sample" w:semiHidden="1" w:unhideWhenUsed="1"/>
     <w:lsdException w:name="HTML Typewriter" w:semiHidden="1" w:unhideWhenUsed="1"/>
     <w:lsdException w:name="HTML Variable" w:semiHidden="1" w:unhideWhenUsed="1"/>
-    <w:lsdException w:name="Normal Table" w:semiHidden="1" w:unhideWhenUsed="1"/>
     <w:lsdException w:name="annotation subject" w:semiHidden="1" w:unhideWhenUsed="1"/>
     <w:lsdException w:name="No List" w:semiHidden="1" w:unhideWhenUsed="1"/>
     <w:lsdException w:name="Outline List 1" w:semiHidden="1" w:unhideWhenUsed="1"/>
@@ -19365,10 +20479,8 @@
     <w:lsdException w:name="Table Subtle 2" w:semiHidden="1" w:unhideWhenUsed="1"/>
     <w:lsdException w:name="Table Web 1" w:semiHidden="1" w:unhideWhenUsed="1"/>
     <w:lsdException w:name="Table Web 2" w:semiHidden="1" w:unhideWhenUsed="1"/>
-    <w:lsdException w:name="Table Web 3" w:semiHidden="1" w:unhideWhenUsed="1"/>
     <w:lsdException w:name="Balloon Text" w:semiHidden="1" w:unhideWhenUsed="1"/>
     <w:lsdException w:name="Table Grid" w:uiPriority="59"/>
-    <w:lsdException w:name="Table Theme" w:semiHidden="1" w:unhideWhenUsed="1"/>
     <w:lsdException w:name="Placeholder Text" w:semiHidden="1"/>
     <w:lsdException w:name="No Spacing" w:uiPriority="1" w:qFormat="1"/>
     <w:lsdException w:name="Light Shading" w:uiPriority="60"/>
@@ -19584,6 +20696,7 @@
     <w:lsdException w:name="List Table 5 Dark Accent 6" w:uiPriority="50"/>
     <w:lsdException w:name="List Table 6 Colorful Accent 6" w:uiPriority="51"/>
     <w:lsdException w:name="List Table 7 Colorful Accent 6" w:uiPriority="52"/>
+    <w:lsdException w:name="Mention" w:semiHidden="1" w:unhideWhenUsed="1"/>
   </w:latentStyles>
   <w:style w:type="paragraph" w:default="1" w:styleId="Normal">
     <w:name w:val="Normal"/>
@@ -19988,7 +21101,7 @@
 </file>
 
 <file path=word/glossary/document.xml><?xml version="1.0" encoding="utf-8"?>
-<w:glossaryDocument xmlns:wpc="http://schemas.microsoft.com/office/word/2010/wordprocessingCanvas" xmlns:mc="http://schemas.openxmlformats.org/markup-compatibility/2006" xmlns:o="urn:schemas-microsoft-com:office:office" xmlns:r="http://schemas.openxmlformats.org/officeDocument/2006/relationships" xmlns:m="http://schemas.openxmlformats.org/officeDocument/2006/math" xmlns:v="urn:schemas-microsoft-com:vml" xmlns:wp14="http://schemas.microsoft.com/office/word/2010/wordprocessingDrawing" xmlns:wp="http://schemas.openxmlformats.org/drawingml/2006/wordprocessingDrawing" xmlns:w10="urn:schemas-microsoft-com:office:word" xmlns:w="http://schemas.openxmlformats.org/wordprocessingml/2006/main" xmlns:w14="http://schemas.microsoft.com/office/word/2010/wordml" xmlns:w15="http://schemas.microsoft.com/office/word/2012/wordml" xmlns:wpg="http://schemas.microsoft.com/office/word/2010/wordprocessingGroup" xmlns:wpi="http://schemas.microsoft.com/office/word/2010/wordprocessingInk" xmlns:wne="http://schemas.microsoft.com/office/word/2006/wordml" xmlns:wps="http://schemas.microsoft.com/office/word/2010/wordprocessingShape" mc:Ignorable="w14 w15 wp14">
+<w:glossaryDocument xmlns:wpc="http://schemas.microsoft.com/office/word/2010/wordprocessingCanvas" xmlns:cx="http://schemas.microsoft.com/office/drawing/2014/chartex" xmlns:cx1="http://schemas.microsoft.com/office/drawing/2015/9/8/chartex" xmlns:cx2="http://schemas.microsoft.com/office/drawing/2015/10/21/chartex" xmlns:mc="http://schemas.openxmlformats.org/markup-compatibility/2006" xmlns:o="urn:schemas-microsoft-com:office:office" xmlns:r="http://schemas.openxmlformats.org/officeDocument/2006/relationships" xmlns:m="http://schemas.openxmlformats.org/officeDocument/2006/math" xmlns:v="urn:schemas-microsoft-com:vml" xmlns:wp14="http://schemas.microsoft.com/office/word/2010/wordprocessingDrawing" xmlns:wp="http://schemas.openxmlformats.org/drawingml/2006/wordprocessingDrawing" xmlns:w10="urn:schemas-microsoft-com:office:word" xmlns:w="http://schemas.openxmlformats.org/wordprocessingml/2006/main" xmlns:w14="http://schemas.microsoft.com/office/word/2010/wordml" xmlns:w15="http://schemas.microsoft.com/office/word/2012/wordml" xmlns:w16se="http://schemas.microsoft.com/office/word/2015/wordml/symex" xmlns:wpg="http://schemas.microsoft.com/office/word/2010/wordprocessingGroup" xmlns:wpi="http://schemas.microsoft.com/office/word/2010/wordprocessingInk" xmlns:wne="http://schemas.microsoft.com/office/word/2006/wordml" xmlns:wps="http://schemas.microsoft.com/office/word/2010/wordprocessingShape" mc:Ignorable="w14 w15 w16se wp14">
   <w:docParts>
     <w:docPart>
       <w:docPartPr>
@@ -20059,7 +21172,7 @@
 </file>
 
 <file path=word/glossary/fontTable.xml><?xml version="1.0" encoding="utf-8"?>
-<w:fonts xmlns:mc="http://schemas.openxmlformats.org/markup-compatibility/2006" xmlns:r="http://schemas.openxmlformats.org/officeDocument/2006/relationships" xmlns:w="http://schemas.openxmlformats.org/wordprocessingml/2006/main" xmlns:w14="http://schemas.microsoft.com/office/word/2010/wordml" xmlns:w15="http://schemas.microsoft.com/office/word/2012/wordml" mc:Ignorable="w14 w15">
+<w:fonts xmlns:mc="http://schemas.openxmlformats.org/markup-compatibility/2006" xmlns:r="http://schemas.openxmlformats.org/officeDocument/2006/relationships" xmlns:w="http://schemas.openxmlformats.org/wordprocessingml/2006/main" xmlns:w14="http://schemas.microsoft.com/office/word/2010/wordml" xmlns:w15="http://schemas.microsoft.com/office/word/2012/wordml" xmlns:w16se="http://schemas.microsoft.com/office/word/2015/wordml/symex" mc:Ignorable="w14 w15 w16se">
   <w:font w:name="Times New Roman">
     <w:panose1 w:val="02020603050405020304"/>
     <w:charset w:val="00"/>
@@ -20079,7 +21192,7 @@
     <w:charset w:val="00"/>
     <w:family w:val="modern"/>
     <w:pitch w:val="fixed"/>
-    <w:sig w:usb0="E0002AFF" w:usb1="C0007843" w:usb2="00000009" w:usb3="00000000" w:csb0="000001FF" w:csb1="00000000"/>
+    <w:sig w:usb0="E0002EFF" w:usb1="C0007843" w:usb2="00000009" w:usb3="00000000" w:csb0="000001FF" w:csb1="00000000"/>
   </w:font>
   <w:font w:name="Wingdings">
     <w:panose1 w:val="05000000000000000000"/>
@@ -20097,11 +21210,11 @@
   </w:font>
   <w:font w:name="DengXian">
     <w:altName w:val="等线"/>
-    <w:panose1 w:val="03000509000000000000"/>
+    <w:panose1 w:val="02010600030101010101"/>
     <w:charset w:val="86"/>
-    <w:family w:val="script"/>
-    <w:pitch w:val="fixed"/>
-    <w:sig w:usb0="800002BF" w:usb1="38CF7CFA" w:usb2="00000016" w:usb3="00000000" w:csb0="00040001" w:csb1="00000000"/>
+    <w:family w:val="auto"/>
+    <w:pitch w:val="variable"/>
+    <w:sig w:usb0="A00002BF" w:usb1="38CF7CFA" w:usb2="00000016" w:usb3="00000000" w:csb0="0004000F" w:csb1="00000000"/>
   </w:font>
   <w:font w:name="Calibri Light">
     <w:panose1 w:val="020F0302020204030204"/>
@@ -20112,6 +21225,7 @@
   </w:font>
   <w:font w:name="DengXian Light">
     <w:altName w:val="等线 Light"/>
+    <w:panose1 w:val="02010600030101010101"/>
     <w:charset w:val="86"/>
     <w:family w:val="auto"/>
     <w:pitch w:val="variable"/>
@@ -20129,21 +21243,13 @@
     <w:charset w:val="00"/>
     <w:family w:val="swiss"/>
     <w:pitch w:val="variable"/>
-    <w:sig w:usb0="E0002AFF" w:usb1="C0007843" w:usb2="00000009" w:usb3="00000000" w:csb0="000001FF" w:csb1="00000000"/>
-  </w:font>
-  <w:font w:name="SimSun">
-    <w:altName w:val="宋体"/>
-    <w:panose1 w:val="02010600030101010101"/>
-    <w:charset w:val="86"/>
-    <w:family w:val="auto"/>
-    <w:pitch w:val="variable"/>
-    <w:sig w:usb0="00000003" w:usb1="288F0000" w:usb2="00000016" w:usb3="00000000" w:csb0="00040001" w:csb1="00000000"/>
+    <w:sig w:usb0="E0002EFF" w:usb1="C0007843" w:usb2="00000009" w:usb3="00000000" w:csb0="000001FF" w:csb1="00000000"/>
   </w:font>
 </w:fonts>
 </file>
 
 <file path=word/glossary/settings.xml><?xml version="1.0" encoding="utf-8"?>
-<w:settings xmlns:mc="http://schemas.openxmlformats.org/markup-compatibility/2006" xmlns:o="urn:schemas-microsoft-com:office:office" xmlns:r="http://schemas.openxmlformats.org/officeDocument/2006/relationships" xmlns:m="http://schemas.openxmlformats.org/officeDocument/2006/math" xmlns:v="urn:schemas-microsoft-com:vml" xmlns:w10="urn:schemas-microsoft-com:office:word" xmlns:w="http://schemas.openxmlformats.org/wordprocessingml/2006/main" xmlns:w14="http://schemas.microsoft.com/office/word/2010/wordml" xmlns:w15="http://schemas.microsoft.com/office/word/2012/wordml" xmlns:sl="http://schemas.openxmlformats.org/schemaLibrary/2006/main" mc:Ignorable="w14 w15">
+<w:settings xmlns:mc="http://schemas.openxmlformats.org/markup-compatibility/2006" xmlns:o="urn:schemas-microsoft-com:office:office" xmlns:r="http://schemas.openxmlformats.org/officeDocument/2006/relationships" xmlns:m="http://schemas.openxmlformats.org/officeDocument/2006/math" xmlns:v="urn:schemas-microsoft-com:vml" xmlns:w10="urn:schemas-microsoft-com:office:word" xmlns:w="http://schemas.openxmlformats.org/wordprocessingml/2006/main" xmlns:w14="http://schemas.microsoft.com/office/word/2010/wordml" xmlns:w15="http://schemas.microsoft.com/office/word/2012/wordml" xmlns:w16se="http://schemas.microsoft.com/office/word/2015/wordml/symex" xmlns:sl="http://schemas.openxmlformats.org/schemaLibrary/2006/main" mc:Ignorable="w14 w15 w16se">
   <w:view w:val="normal"/>
   <w:defaultTabStop w:val="720"/>
   <w:characterSpacingControl w:val="doNotCompress"/>
@@ -20161,6 +21267,7 @@
     <w:rsid w:val="00456486"/>
     <w:rsid w:val="006179E2"/>
     <w:rsid w:val="006E23E8"/>
+    <w:rsid w:val="00713D7D"/>
     <w:rsid w:val="00771E81"/>
     <w:rsid w:val="009A6D6E"/>
     <w:rsid w:val="00A521CD"/>
@@ -20182,14 +21289,14 @@
   </m:mathPr>
   <w:themeFontLang w:val="en-GB" w:eastAsia="zh-CN"/>
   <w:clrSchemeMapping w:bg1="light1" w:t1="dark1" w:bg2="light2" w:t2="dark2" w:accent1="accent1" w:accent2="accent2" w:accent3="accent3" w:accent4="accent4" w:accent5="accent5" w:accent6="accent6" w:hyperlink="hyperlink" w:followedHyperlink="followedHyperlink"/>
-  <w:decimalSymbol w:val=","/>
-  <w:listSeparator w:val=";"/>
+  <w:decimalSymbol w:val="."/>
+  <w:listSeparator w:val=","/>
   <w15:chartTrackingRefBased/>
 </w:settings>
 </file>
 
 <file path=word/glossary/styles.xml><?xml version="1.0" encoding="utf-8"?>
-<w:styles xmlns:mc="http://schemas.openxmlformats.org/markup-compatibility/2006" xmlns:r="http://schemas.openxmlformats.org/officeDocument/2006/relationships" xmlns:w="http://schemas.openxmlformats.org/wordprocessingml/2006/main" xmlns:w14="http://schemas.microsoft.com/office/word/2010/wordml" xmlns:w15="http://schemas.microsoft.com/office/word/2012/wordml" mc:Ignorable="w14 w15">
+<w:styles xmlns:mc="http://schemas.openxmlformats.org/markup-compatibility/2006" xmlns:r="http://schemas.openxmlformats.org/officeDocument/2006/relationships" xmlns:w="http://schemas.openxmlformats.org/wordprocessingml/2006/main" xmlns:w14="http://schemas.microsoft.com/office/word/2010/wordml" xmlns:w15="http://schemas.microsoft.com/office/word/2012/wordml" xmlns:w16se="http://schemas.microsoft.com/office/word/2015/wordml/symex" mc:Ignorable="w14 w15 w16se">
   <w:docDefaults>
     <w:rPrDefault>
       <w:rPr>
@@ -20205,7 +21312,7 @@
       </w:pPr>
     </w:pPrDefault>
   </w:docDefaults>
-  <w:latentStyles w:defLockedState="0" w:defUIPriority="99" w:defSemiHidden="0" w:defUnhideWhenUsed="0" w:defQFormat="0" w:count="371">
+  <w:latentStyles w:defLockedState="0" w:defUIPriority="99" w:defSemiHidden="0" w:defUnhideWhenUsed="0" w:defQFormat="0" w:count="372">
     <w:lsdException w:name="Normal" w:uiPriority="0" w:qFormat="1"/>
     <w:lsdException w:name="heading 1" w:uiPriority="9" w:qFormat="1"/>
     <w:lsdException w:name="heading 2" w:semiHidden="1" w:uiPriority="9" w:unhideWhenUsed="1" w:qFormat="1"/>
@@ -20311,7 +21418,6 @@
     <w:lsdException w:name="HTML Sample" w:semiHidden="1" w:unhideWhenUsed="1"/>
     <w:lsdException w:name="HTML Typewriter" w:semiHidden="1" w:unhideWhenUsed="1"/>
     <w:lsdException w:name="HTML Variable" w:semiHidden="1" w:unhideWhenUsed="1"/>
-    <w:lsdException w:name="Normal Table" w:semiHidden="1" w:unhideWhenUsed="1"/>
     <w:lsdException w:name="annotation subject" w:semiHidden="1" w:unhideWhenUsed="1"/>
     <w:lsdException w:name="No List" w:semiHidden="1" w:unhideWhenUsed="1"/>
     <w:lsdException w:name="Outline List 1" w:semiHidden="1" w:unhideWhenUsed="1"/>
@@ -20358,10 +21464,8 @@
     <w:lsdException w:name="Table Subtle 2" w:semiHidden="1" w:unhideWhenUsed="1"/>
     <w:lsdException w:name="Table Web 1" w:semiHidden="1" w:unhideWhenUsed="1"/>
     <w:lsdException w:name="Table Web 2" w:semiHidden="1" w:unhideWhenUsed="1"/>
-    <w:lsdException w:name="Table Web 3" w:semiHidden="1" w:unhideWhenUsed="1"/>
     <w:lsdException w:name="Balloon Text" w:semiHidden="1" w:unhideWhenUsed="1"/>
     <w:lsdException w:name="Table Grid" w:uiPriority="39"/>
-    <w:lsdException w:name="Table Theme" w:semiHidden="1" w:unhideWhenUsed="1"/>
     <w:lsdException w:name="Placeholder Text" w:semiHidden="1"/>
     <w:lsdException w:name="No Spacing" w:uiPriority="1" w:qFormat="1"/>
     <w:lsdException w:name="Light Shading" w:uiPriority="60"/>
@@ -20577,6 +21681,7 @@
     <w:lsdException w:name="List Table 5 Dark Accent 6" w:uiPriority="50"/>
     <w:lsdException w:name="List Table 6 Colorful Accent 6" w:uiPriority="51"/>
     <w:lsdException w:name="List Table 7 Colorful Accent 6" w:uiPriority="52"/>
+    <w:lsdException w:name="Mention" w:semiHidden="1" w:unhideWhenUsed="1"/>
   </w:latentStyles>
   <w:style w:type="paragraph" w:default="1" w:styleId="Normal">
     <w:name w:val="Normal"/>
@@ -20621,7 +21726,7 @@
 </file>
 
 <file path=word/glossary/webSettings.xml><?xml version="1.0" encoding="utf-8"?>
-<w:webSettings xmlns:mc="http://schemas.openxmlformats.org/markup-compatibility/2006" xmlns:r="http://schemas.openxmlformats.org/officeDocument/2006/relationships" xmlns:w="http://schemas.openxmlformats.org/wordprocessingml/2006/main" xmlns:w14="http://schemas.microsoft.com/office/word/2010/wordml" xmlns:w15="http://schemas.microsoft.com/office/word/2012/wordml" mc:Ignorable="w14 w15">
+<w:webSettings xmlns:mc="http://schemas.openxmlformats.org/markup-compatibility/2006" xmlns:r="http://schemas.openxmlformats.org/officeDocument/2006/relationships" xmlns:w="http://schemas.openxmlformats.org/wordprocessingml/2006/main" xmlns:w14="http://schemas.microsoft.com/office/word/2010/wordml" xmlns:w15="http://schemas.microsoft.com/office/word/2012/wordml" xmlns:w16se="http://schemas.microsoft.com/office/word/2015/wordml/symex" mc:Ignorable="w14 w15 w16se">
   <w:optimizeForBrowser/>
   <w:allowPNG/>
 </w:webSettings>
@@ -20912,7 +22017,7 @@
 </file>
 
 <file path=customXml/itemProps2.xml><?xml version="1.0" encoding="utf-8"?>
-<ds:datastoreItem xmlns:ds="http://schemas.openxmlformats.org/officeDocument/2006/customXml" ds:itemID="{021E8A9D-3399-4493-A717-1375F37A9C95}">
+<ds:datastoreItem xmlns:ds="http://schemas.openxmlformats.org/officeDocument/2006/customXml" ds:itemID="{016A0BE5-6F94-4847-8FCF-B9519274E9CC}">
   <ds:schemaRefs>
     <ds:schemaRef ds:uri="http://schemas.openxmlformats.org/officeDocument/2006/bibliography"/>
   </ds:schemaRefs>

</xml_diff>

<commit_message>
delete double clicks exceptions from functional test 9 - 11
</commit_message>
<xml_diff>
--- a/Documents/Test Plan -Work in progress!/Test Plan First.docx
+++ b/Documents/Test Plan -Work in progress!/Test Plan First.docx
@@ -13,6 +13,7 @@
           <w:docPartUnique/>
         </w:docPartObj>
       </w:sdtPr>
+      <w:sdtEndPr/>
       <w:sdtContent>
         <w:p>
           <w:pPr>
@@ -146,6 +147,7 @@
             <w:dataBinding w:prefixMappings="xmlns:ns0='http://purl.org/dc/elements/1.1/' xmlns:ns1='http://schemas.openxmlformats.org/package/2006/metadata/core-properties' " w:xpath="/ns1:coreProperties[1]/ns0:subject[1]" w:storeItemID="{6C3C8BC8-F283-45AE-878A-BAB7291924A1}"/>
             <w:text/>
           </w:sdtPr>
+          <w:sdtEndPr/>
           <w:sdtContent>
             <w:p>
               <w:pPr>
@@ -4943,8 +4945,6 @@
                 <w:sz w:val="22"/>
               </w:rPr>
             </w:pPr>
-            <w:bookmarkStart w:id="8" w:name="_GoBack"/>
-            <w:bookmarkEnd w:id="8"/>
             <w:r>
               <w:rPr>
                 <w:sz w:val="22"/>
@@ -5145,7 +5145,7 @@
           <w:b/>
         </w:rPr>
       </w:pPr>
-      <w:bookmarkStart w:id="9" w:name="_Toc445413375"/>
+      <w:bookmarkStart w:id="8" w:name="_Toc445413375"/>
     </w:p>
     <w:p>
       <w:pPr>
@@ -5168,7 +5168,7 @@
         </w:rPr>
         <w:t>Place a crossing</w:t>
       </w:r>
-      <w:bookmarkEnd w:id="9"/>
+      <w:bookmarkEnd w:id="8"/>
     </w:p>
     <w:p>
       <w:pPr>
@@ -5691,19 +5691,7 @@
               <w:rPr>
                 <w:sz w:val="22"/>
               </w:rPr>
-              <w:t>User clicks to place the crossing on the grid</w:t>
-            </w:r>
-            <w:r>
-              <w:rPr>
-                <w:sz w:val="22"/>
-              </w:rPr>
-              <w:t xml:space="preserve"> which contains a crossing</w:t>
-            </w:r>
-            <w:r>
-              <w:rPr>
-                <w:sz w:val="22"/>
-              </w:rPr>
-              <w:t>.</w:t>
+              <w:t>User clicks to place the crossing on the grid which contains a crossing.</w:t>
             </w:r>
           </w:p>
         </w:tc>
@@ -5736,13 +5724,7 @@
               <w:rPr>
                 <w:sz w:val="22"/>
               </w:rPr>
-              <w:t xml:space="preserve">If user chooses yes, </w:t>
-            </w:r>
-            <w:r>
-              <w:rPr>
-                <w:sz w:val="22"/>
-              </w:rPr>
-              <w:t>System changes the specified grid slot to be with the specified crossing type.</w:t>
+              <w:t>If user chooses yes, System changes the specified grid slot to be with the specified crossing type.</w:t>
             </w:r>
           </w:p>
           <w:p>
@@ -5790,7 +5772,7 @@
           <w:b/>
         </w:rPr>
       </w:pPr>
-      <w:bookmarkStart w:id="10" w:name="_Toc445413376"/>
+      <w:bookmarkStart w:id="9" w:name="_Toc445413376"/>
       <w:r>
         <w:rPr>
           <w:rFonts w:asciiTheme="minorHAnsi" w:hAnsiTheme="minorHAnsi"/>
@@ -5799,7 +5781,7 @@
         <w:lastRenderedPageBreak/>
         <w:t>Remove a crossing</w:t>
       </w:r>
-      <w:bookmarkEnd w:id="10"/>
+      <w:bookmarkEnd w:id="9"/>
     </w:p>
     <w:p>
       <w:pPr>
@@ -6288,7 +6270,7 @@
           <w:b/>
         </w:rPr>
       </w:pPr>
-      <w:bookmarkStart w:id="11" w:name="_Toc445413377"/>
+      <w:bookmarkStart w:id="10" w:name="_Toc445413377"/>
       <w:r>
         <w:rPr>
           <w:rFonts w:asciiTheme="minorHAnsi" w:hAnsiTheme="minorHAnsi"/>
@@ -6296,7 +6278,7 @@
         </w:rPr>
         <w:t>Create a simulation</w:t>
       </w:r>
-      <w:bookmarkEnd w:id="11"/>
+      <w:bookmarkEnd w:id="10"/>
     </w:p>
     <w:p>
       <w:pPr>
@@ -6800,7 +6782,7 @@
           <w:b/>
         </w:rPr>
       </w:pPr>
-      <w:bookmarkStart w:id="12" w:name="_Toc445413378"/>
+      <w:bookmarkStart w:id="11" w:name="_Toc445413378"/>
       <w:r>
         <w:rPr>
           <w:rFonts w:asciiTheme="minorHAnsi" w:hAnsiTheme="minorHAnsi"/>
@@ -6808,7 +6790,7 @@
         </w:rPr>
         <w:t>Save a simulation</w:t>
       </w:r>
-      <w:bookmarkEnd w:id="12"/>
+      <w:bookmarkEnd w:id="11"/>
     </w:p>
     <w:p>
       <w:pPr>
@@ -7183,15 +7165,7 @@
                 <w:sz w:val="22"/>
                 <w:shd w:val="clear" w:color="auto" w:fill="FEFEFE"/>
               </w:rPr>
-              <w:t>User try to save the simulation with an existing name</w:t>
-            </w:r>
-            <w:r>
-              <w:rPr>
-                <w:rFonts w:cs="Arial"/>
-                <w:sz w:val="22"/>
-                <w:shd w:val="clear" w:color="auto" w:fill="FEFEFE"/>
-              </w:rPr>
-              <w:t>.</w:t>
+              <w:t>User try to save the simulation with an existing name.</w:t>
             </w:r>
           </w:p>
         </w:tc>
@@ -7284,7 +7258,7 @@
           <w:b/>
         </w:rPr>
       </w:pPr>
-      <w:bookmarkStart w:id="13" w:name="_Toc445413379"/>
+      <w:bookmarkStart w:id="12" w:name="_Toc445413379"/>
       <w:r>
         <w:rPr>
           <w:rFonts w:asciiTheme="minorHAnsi" w:hAnsiTheme="minorHAnsi"/>
@@ -7292,7 +7266,7 @@
         </w:rPr>
         <w:t>Load a simulation</w:t>
       </w:r>
-      <w:bookmarkEnd w:id="13"/>
+      <w:bookmarkEnd w:id="12"/>
     </w:p>
     <w:p>
       <w:pPr>
@@ -7737,25 +7711,7 @@
               <w:rPr>
                 <w:sz w:val="22"/>
               </w:rPr>
-              <w:t>and load</w:t>
-            </w:r>
-            <w:r>
-              <w:rPr>
-                <w:sz w:val="22"/>
-              </w:rPr>
-              <w:t>s</w:t>
-            </w:r>
-            <w:r>
-              <w:rPr>
-                <w:sz w:val="22"/>
-              </w:rPr>
-              <w:t xml:space="preserve"> an existing simulation</w:t>
-            </w:r>
-            <w:r>
-              <w:rPr>
-                <w:sz w:val="22"/>
-              </w:rPr>
-              <w:t>,</w:t>
+              <w:t>and loads an existing simulation,</w:t>
             </w:r>
           </w:p>
         </w:tc>
@@ -7786,7 +7742,7 @@
           <w:b/>
         </w:rPr>
       </w:pPr>
-      <w:bookmarkStart w:id="14" w:name="_Toc445413380"/>
+      <w:bookmarkStart w:id="13" w:name="_Toc445413380"/>
       <w:r>
         <w:rPr>
           <w:rFonts w:asciiTheme="minorHAnsi" w:hAnsiTheme="minorHAnsi"/>
@@ -7794,7 +7750,7 @@
         </w:rPr>
         <w:t>Edit a road traffic flow</w:t>
       </w:r>
-      <w:bookmarkEnd w:id="14"/>
+      <w:bookmarkEnd w:id="13"/>
     </w:p>
     <w:p>
       <w:pPr>
@@ -8193,7 +8149,7 @@
           <w:b/>
         </w:rPr>
       </w:pPr>
-      <w:bookmarkStart w:id="15" w:name="_Toc445413381"/>
+      <w:bookmarkStart w:id="14" w:name="_Toc445413381"/>
       <w:r>
         <w:rPr>
           <w:rFonts w:asciiTheme="minorHAnsi" w:hAnsiTheme="minorHAnsi"/>
@@ -8201,7 +8157,7 @@
         </w:rPr>
         <w:t>Start a simulation</w:t>
       </w:r>
-      <w:bookmarkEnd w:id="15"/>
+      <w:bookmarkEnd w:id="14"/>
     </w:p>
     <w:p>
       <w:pPr>
@@ -8419,16 +8375,16 @@
                 <w:sz w:val="22"/>
               </w:rPr>
             </w:pPr>
-            <w:bookmarkStart w:id="16" w:name="OLE_LINK1"/>
-            <w:bookmarkStart w:id="17" w:name="OLE_LINK2"/>
+            <w:bookmarkStart w:id="15" w:name="OLE_LINK1"/>
+            <w:bookmarkStart w:id="16" w:name="OLE_LINK2"/>
             <w:r>
               <w:rPr>
                 <w:sz w:val="22"/>
               </w:rPr>
               <w:t>User accesses the start functionality.</w:t>
             </w:r>
+            <w:bookmarkEnd w:id="15"/>
             <w:bookmarkEnd w:id="16"/>
-            <w:bookmarkEnd w:id="17"/>
           </w:p>
         </w:tc>
         <w:tc>
@@ -8516,13 +8472,7 @@
               <w:rPr>
                 <w:sz w:val="22"/>
               </w:rPr>
-              <w:t>User a</w:t>
-            </w:r>
-            <w:r>
-              <w:rPr>
-                <w:sz w:val="22"/>
-              </w:rPr>
-              <w:t>ccesses the start functionality without well connected all crossings.</w:t>
+              <w:t>User accesses the start functionality without well connected all crossings.</w:t>
             </w:r>
           </w:p>
         </w:tc>
@@ -8575,7 +8525,7 @@
           <w:b/>
         </w:rPr>
       </w:pPr>
-      <w:bookmarkStart w:id="18" w:name="_Toc445413382"/>
+      <w:bookmarkStart w:id="17" w:name="_Toc445413382"/>
       <w:r>
         <w:rPr>
           <w:rFonts w:asciiTheme="minorHAnsi" w:hAnsiTheme="minorHAnsi"/>
@@ -8583,7 +8533,7 @@
         </w:rPr>
         <w:t>Stop a simulation</w:t>
       </w:r>
-      <w:bookmarkEnd w:id="18"/>
+      <w:bookmarkEnd w:id="17"/>
     </w:p>
     <w:p>
       <w:pPr>
@@ -8748,7 +8698,6 @@
         <w:tc>
           <w:tcPr>
             <w:tcW w:w="1276" w:type="dxa"/>
-            <w:vMerge w:val="restart"/>
           </w:tcPr>
           <w:p>
             <w:pPr>
@@ -8768,7 +8717,6 @@
         <w:tc>
           <w:tcPr>
             <w:tcW w:w="1559" w:type="dxa"/>
-            <w:vMerge w:val="restart"/>
           </w:tcPr>
           <w:p>
             <w:pPr>
@@ -8857,112 +8805,11 @@
           </w:p>
         </w:tc>
       </w:tr>
-      <w:tr>
-        <w:trPr>
-          <w:trHeight w:val="866"/>
-        </w:trPr>
-        <w:tc>
-          <w:tcPr>
-            <w:tcW w:w="1276" w:type="dxa"/>
-            <w:vMerge/>
-          </w:tcPr>
-          <w:p>
-            <w:pPr>
-              <w:spacing w:after="120" w:line="276" w:lineRule="auto"/>
-              <w:rPr>
-                <w:sz w:val="22"/>
-              </w:rPr>
-            </w:pPr>
-          </w:p>
-        </w:tc>
-        <w:tc>
-          <w:tcPr>
-            <w:tcW w:w="1559" w:type="dxa"/>
-            <w:vMerge/>
-          </w:tcPr>
-          <w:p>
-            <w:pPr>
-              <w:spacing w:after="120" w:line="276" w:lineRule="auto"/>
-              <w:rPr>
-                <w:rFonts w:cs="Arial"/>
-                <w:sz w:val="22"/>
-              </w:rPr>
-            </w:pPr>
-          </w:p>
-        </w:tc>
-        <w:tc>
-          <w:tcPr>
-            <w:tcW w:w="2469" w:type="dxa"/>
-            <w:vAlign w:val="center"/>
-          </w:tcPr>
-          <w:p>
-            <w:pPr>
-              <w:pStyle w:val="ListParagraph"/>
-              <w:numPr>
-                <w:ilvl w:val="0"/>
-                <w:numId w:val="46"/>
-              </w:numPr>
-              <w:spacing w:after="120" w:line="276" w:lineRule="auto"/>
-              <w:rPr>
-                <w:sz w:val="22"/>
-              </w:rPr>
-            </w:pPr>
-            <w:r>
-              <w:rPr>
-                <w:sz w:val="22"/>
-              </w:rPr>
-              <w:t xml:space="preserve">User accesses the </w:t>
-            </w:r>
-            <w:r>
-              <w:rPr>
-                <w:rFonts w:hint="eastAsia"/>
-                <w:sz w:val="22"/>
-              </w:rPr>
-              <w:t>stop</w:t>
-            </w:r>
-            <w:r>
-              <w:rPr>
-                <w:sz w:val="22"/>
-              </w:rPr>
-              <w:t xml:space="preserve"> functionality with double clicks.</w:t>
-            </w:r>
-          </w:p>
-        </w:tc>
-        <w:tc>
-          <w:tcPr>
-            <w:tcW w:w="2067" w:type="dxa"/>
-          </w:tcPr>
-          <w:p>
-            <w:pPr>
-              <w:spacing w:after="120"/>
-              <w:rPr>
-                <w:sz w:val="22"/>
-              </w:rPr>
-            </w:pPr>
-            <w:r>
-              <w:rPr>
-                <w:sz w:val="22"/>
-              </w:rPr>
-              <w:t>System works as one click.</w:t>
-            </w:r>
-          </w:p>
-        </w:tc>
-        <w:tc>
-          <w:tcPr>
-            <w:tcW w:w="1049" w:type="dxa"/>
-          </w:tcPr>
-          <w:p>
-            <w:pPr>
-              <w:spacing w:after="120"/>
-              <w:rPr>
-                <w:sz w:val="22"/>
-              </w:rPr>
-            </w:pPr>
-          </w:p>
-        </w:tc>
-      </w:tr>
     </w:tbl>
-    <w:p/>
+    <w:p>
+      <w:bookmarkStart w:id="18" w:name="_GoBack"/>
+      <w:bookmarkEnd w:id="18"/>
+    </w:p>
     <w:p>
       <w:pPr>
         <w:pStyle w:val="Heading3"/>
@@ -9150,7 +8997,6 @@
         <w:tc>
           <w:tcPr>
             <w:tcW w:w="1276" w:type="dxa"/>
-            <w:vMerge w:val="restart"/>
           </w:tcPr>
           <w:p>
             <w:pPr>
@@ -9163,7 +9009,6 @@
               <w:rPr>
                 <w:sz w:val="22"/>
               </w:rPr>
-              <w:lastRenderedPageBreak/>
               <w:t>Pause a simulation.</w:t>
             </w:r>
           </w:p>
@@ -9171,7 +9016,6 @@
         <w:tc>
           <w:tcPr>
             <w:tcW w:w="1559" w:type="dxa"/>
-            <w:vMerge w:val="restart"/>
           </w:tcPr>
           <w:p>
             <w:pPr>
@@ -9228,107 +9072,6 @@
                 <w:sz w:val="22"/>
               </w:rPr>
               <w:t>System pauses the execution of the simulation.</w:t>
-            </w:r>
-          </w:p>
-        </w:tc>
-        <w:tc>
-          <w:tcPr>
-            <w:tcW w:w="1049" w:type="dxa"/>
-          </w:tcPr>
-          <w:p>
-            <w:pPr>
-              <w:spacing w:after="120"/>
-              <w:rPr>
-                <w:sz w:val="22"/>
-              </w:rPr>
-            </w:pPr>
-          </w:p>
-        </w:tc>
-      </w:tr>
-      <w:tr>
-        <w:trPr>
-          <w:trHeight w:val="918"/>
-        </w:trPr>
-        <w:tc>
-          <w:tcPr>
-            <w:tcW w:w="1276" w:type="dxa"/>
-            <w:vMerge/>
-          </w:tcPr>
-          <w:p>
-            <w:pPr>
-              <w:spacing w:after="120" w:line="276" w:lineRule="auto"/>
-              <w:rPr>
-                <w:sz w:val="22"/>
-              </w:rPr>
-            </w:pPr>
-          </w:p>
-        </w:tc>
-        <w:tc>
-          <w:tcPr>
-            <w:tcW w:w="1559" w:type="dxa"/>
-            <w:vMerge/>
-          </w:tcPr>
-          <w:p>
-            <w:pPr>
-              <w:rPr>
-                <w:sz w:val="22"/>
-              </w:rPr>
-            </w:pPr>
-          </w:p>
-        </w:tc>
-        <w:tc>
-          <w:tcPr>
-            <w:tcW w:w="2469" w:type="dxa"/>
-            <w:vAlign w:val="center"/>
-          </w:tcPr>
-          <w:p>
-            <w:pPr>
-              <w:pStyle w:val="ListParagraph"/>
-              <w:numPr>
-                <w:ilvl w:val="0"/>
-                <w:numId w:val="47"/>
-              </w:numPr>
-              <w:spacing w:after="120" w:line="276" w:lineRule="auto"/>
-              <w:rPr>
-                <w:sz w:val="22"/>
-              </w:rPr>
-            </w:pPr>
-            <w:r>
-              <w:rPr>
-                <w:sz w:val="22"/>
-              </w:rPr>
-              <w:t>User accesses the pause functionality</w:t>
-            </w:r>
-            <w:r>
-              <w:rPr>
-                <w:sz w:val="22"/>
-              </w:rPr>
-              <w:t xml:space="preserve"> </w:t>
-            </w:r>
-            <w:r>
-              <w:rPr>
-                <w:sz w:val="22"/>
-              </w:rPr>
-              <w:t>with double clicks.</w:t>
-            </w:r>
-          </w:p>
-        </w:tc>
-        <w:tc>
-          <w:tcPr>
-            <w:tcW w:w="2067" w:type="dxa"/>
-          </w:tcPr>
-          <w:p>
-            <w:pPr>
-              <w:spacing w:after="120"/>
-              <w:rPr>
-                <w:sz w:val="22"/>
-              </w:rPr>
-            </w:pPr>
-            <w:r>
-              <w:rPr>
-                <w:sz w:val="22"/>
-              </w:rPr>
-              <w:t>System works as one click.</w:t>
             </w:r>
           </w:p>
         </w:tc>
@@ -9368,6 +9111,7 @@
           <w:rFonts w:asciiTheme="minorHAnsi" w:hAnsiTheme="minorHAnsi"/>
           <w:b/>
         </w:rPr>
+        <w:lastRenderedPageBreak/>
         <w:t>Restart a simulation</w:t>
       </w:r>
       <w:bookmarkEnd w:id="20"/>
@@ -9535,7 +9279,6 @@
         <w:tc>
           <w:tcPr>
             <w:tcW w:w="1276" w:type="dxa"/>
-            <w:vMerge w:val="restart"/>
           </w:tcPr>
           <w:p>
             <w:pPr>
@@ -9555,7 +9298,6 @@
         <w:tc>
           <w:tcPr>
             <w:tcW w:w="1559" w:type="dxa"/>
-            <w:vMerge w:val="restart"/>
           </w:tcPr>
           <w:p>
             <w:pPr>
@@ -9612,107 +9354,6 @@
                 <w:sz w:val="22"/>
               </w:rPr>
               <w:t>System restarts the execution of the simulation.</w:t>
-            </w:r>
-          </w:p>
-        </w:tc>
-        <w:tc>
-          <w:tcPr>
-            <w:tcW w:w="1049" w:type="dxa"/>
-          </w:tcPr>
-          <w:p>
-            <w:pPr>
-              <w:spacing w:after="120"/>
-              <w:rPr>
-                <w:sz w:val="22"/>
-              </w:rPr>
-            </w:pPr>
-          </w:p>
-        </w:tc>
-      </w:tr>
-      <w:tr>
-        <w:trPr>
-          <w:trHeight w:val="861"/>
-        </w:trPr>
-        <w:tc>
-          <w:tcPr>
-            <w:tcW w:w="1276" w:type="dxa"/>
-            <w:vMerge/>
-          </w:tcPr>
-          <w:p>
-            <w:pPr>
-              <w:spacing w:after="120" w:line="276" w:lineRule="auto"/>
-              <w:rPr>
-                <w:sz w:val="22"/>
-              </w:rPr>
-            </w:pPr>
-          </w:p>
-        </w:tc>
-        <w:tc>
-          <w:tcPr>
-            <w:tcW w:w="1559" w:type="dxa"/>
-            <w:vMerge/>
-          </w:tcPr>
-          <w:p>
-            <w:pPr>
-              <w:rPr>
-                <w:sz w:val="22"/>
-              </w:rPr>
-            </w:pPr>
-          </w:p>
-        </w:tc>
-        <w:tc>
-          <w:tcPr>
-            <w:tcW w:w="2469" w:type="dxa"/>
-            <w:vAlign w:val="center"/>
-          </w:tcPr>
-          <w:p>
-            <w:pPr>
-              <w:pStyle w:val="ListParagraph"/>
-              <w:numPr>
-                <w:ilvl w:val="0"/>
-                <w:numId w:val="48"/>
-              </w:numPr>
-              <w:spacing w:after="120" w:line="276" w:lineRule="auto"/>
-              <w:rPr>
-                <w:sz w:val="22"/>
-              </w:rPr>
-            </w:pPr>
-            <w:r>
-              <w:rPr>
-                <w:sz w:val="22"/>
-              </w:rPr>
-              <w:t xml:space="preserve">User accesses the </w:t>
-            </w:r>
-            <w:r>
-              <w:rPr>
-                <w:sz w:val="22"/>
-              </w:rPr>
-              <w:t>restart</w:t>
-            </w:r>
-            <w:r>
-              <w:rPr>
-                <w:sz w:val="22"/>
-              </w:rPr>
-              <w:t xml:space="preserve"> functionality with double clicks.</w:t>
-            </w:r>
-          </w:p>
-        </w:tc>
-        <w:tc>
-          <w:tcPr>
-            <w:tcW w:w="2067" w:type="dxa"/>
-          </w:tcPr>
-          <w:p>
-            <w:pPr>
-              <w:spacing w:after="120"/>
-              <w:rPr>
-                <w:sz w:val="22"/>
-              </w:rPr>
-            </w:pPr>
-            <w:r>
-              <w:rPr>
-                <w:sz w:val="22"/>
-              </w:rPr>
-              <w:t>System works as one click.</w:t>
             </w:r>
           </w:p>
         </w:tc>
@@ -10335,7 +9976,6 @@
           <w:rFonts w:asciiTheme="minorHAnsi" w:hAnsiTheme="minorHAnsi"/>
           <w:b/>
         </w:rPr>
-        <w:lastRenderedPageBreak/>
         <w:t>Save simulation results</w:t>
       </w:r>
       <w:bookmarkEnd w:id="23"/>
@@ -10641,6 +10281,7 @@
           <w:rFonts w:asciiTheme="minorHAnsi" w:hAnsiTheme="minorHAnsi"/>
           <w:b/>
         </w:rPr>
+        <w:lastRenderedPageBreak/>
         <w:t>Show the help window</w:t>
       </w:r>
       <w:bookmarkEnd w:id="24"/>
@@ -11523,7 +11164,6 @@
                 <w:sz w:val="22"/>
                 <w:szCs w:val="24"/>
               </w:rPr>
-              <w:lastRenderedPageBreak/>
               <w:t>Override simulation</w:t>
             </w:r>
             <w:r>
@@ -11841,6 +11481,7 @@
                 <w:sz w:val="22"/>
                 <w:szCs w:val="24"/>
               </w:rPr>
+              <w:lastRenderedPageBreak/>
               <w:t>Relocate</w:t>
             </w:r>
             <w:r>
@@ -12556,7 +12197,6 @@
                 <w:sz w:val="22"/>
                 <w:szCs w:val="24"/>
               </w:rPr>
-              <w:lastRenderedPageBreak/>
               <w:t>Show simulation result</w:t>
             </w:r>
             <w:r>
@@ -12826,6 +12466,7 @@
               <w:rPr>
                 <w:sz w:val="22"/>
               </w:rPr>
+              <w:lastRenderedPageBreak/>
               <w:t>Select crossing’s component to make changes</w:t>
             </w:r>
             <w:r>
@@ -14397,7 +14038,6 @@
                 <w:sz w:val="22"/>
                 <w:szCs w:val="24"/>
               </w:rPr>
-              <w:lastRenderedPageBreak/>
               <w:t>Test Case</w:t>
             </w:r>
           </w:p>
@@ -15603,6 +15243,7 @@
                 <w:sz w:val="22"/>
                 <w:szCs w:val="24"/>
               </w:rPr>
+              <w:lastRenderedPageBreak/>
               <w:t>Access “Saved” crossings</w:t>
             </w:r>
             <w:r>
@@ -16360,7 +16001,7 @@
           <w:rPr>
             <w:noProof/>
           </w:rPr>
-          <w:t>8</w:t>
+          <w:t>6</w:t>
         </w:r>
         <w:r>
           <w:rPr>
@@ -22108,6 +21749,7 @@
   <w:rsids>
     <w:rsidRoot w:val="00AA74A3"/>
     <w:rsid w:val="00054E0E"/>
+    <w:rsid w:val="002F4901"/>
     <w:rsid w:val="0037051F"/>
     <w:rsid w:val="00456486"/>
     <w:rsid w:val="006179E2"/>
@@ -22865,7 +22507,7 @@
 </file>
 
 <file path=customXml/itemProps2.xml><?xml version="1.0" encoding="utf-8"?>
-<ds:datastoreItem xmlns:ds="http://schemas.openxmlformats.org/officeDocument/2006/customXml" ds:itemID="{E4A9919C-27B4-4C0B-A784-CD7E42DCB2C4}">
+<ds:datastoreItem xmlns:ds="http://schemas.openxmlformats.org/officeDocument/2006/customXml" ds:itemID="{347E5E82-A48C-4639-925C-16345CEDE951}">
   <ds:schemaRefs>
     <ds:schemaRef ds:uri="http://schemas.openxmlformats.org/officeDocument/2006/bibliography"/>
   </ds:schemaRefs>

</xml_diff>